<commit_message>
Report update for chapter 2.4
</commit_message>
<xml_diff>
--- a/doc/sat-station-final-report.docx
+++ b/doc/sat-station-final-report.docx
@@ -1,10 +1,10 @@
 
 <file path=word/document.xml><?xml version="1.0" encoding="utf-8"?>
-<w:document xmlns:wpc="http://schemas.microsoft.com/office/word/2010/wordprocessingCanvas" xmlns:mo="http://schemas.microsoft.com/office/mac/office/2008/main" xmlns:mc="http://schemas.openxmlformats.org/markup-compatibility/2006" xmlns:mv="urn:schemas-microsoft-com:mac:vml" xmlns:o="urn:schemas-microsoft-com:office:office" xmlns:r="http://schemas.openxmlformats.org/officeDocument/2006/relationships" xmlns:m="http://schemas.openxmlformats.org/officeDocument/2006/math" xmlns:v="urn:schemas-microsoft-com:vml" xmlns:wp14="http://schemas.microsoft.com/office/word/2010/wordprocessingDrawing" xmlns:wp="http://schemas.openxmlformats.org/drawingml/2006/wordprocessingDrawing" xmlns:w10="urn:schemas-microsoft-com:office:word" xmlns:w="http://schemas.openxmlformats.org/wordprocessingml/2006/main" xmlns:w14="http://schemas.microsoft.com/office/word/2010/wordml" xmlns:w15="http://schemas.microsoft.com/office/word/2012/wordml" xmlns:wpg="http://schemas.microsoft.com/office/word/2010/wordprocessingGroup" xmlns:wpi="http://schemas.microsoft.com/office/word/2010/wordprocessingInk" xmlns:wne="http://schemas.microsoft.com/office/word/2006/wordml" xmlns:wps="http://schemas.microsoft.com/office/word/2010/wordprocessingShape" mc:Ignorable="w14 w15 wp14">
+<w:document xmlns:ve="http://schemas.openxmlformats.org/markup-compatibility/2006" xmlns:o="urn:schemas-microsoft-com:office:office" xmlns:r="http://schemas.openxmlformats.org/officeDocument/2006/relationships" xmlns:m="http://schemas.openxmlformats.org/officeDocument/2006/math" xmlns:v="urn:schemas-microsoft-com:vml" xmlns:wp="http://schemas.openxmlformats.org/drawingml/2006/wordprocessingDrawing" xmlns:w10="urn:schemas-microsoft-com:office:word" xmlns:w="http://schemas.openxmlformats.org/wordprocessingml/2006/main" xmlns:wne="http://schemas.microsoft.com/office/word/2006/wordml">
   <w:body>
     <w:p>
       <w:pPr>
-        <w:pStyle w:val="Subtitle"/>
+        <w:pStyle w:val="Podtytu"/>
         <w:jc w:val="center"/>
       </w:pPr>
       <w:r>
@@ -13,7 +13,7 @@
     </w:p>
     <w:p>
       <w:pPr>
-        <w:pStyle w:val="Title"/>
+        <w:pStyle w:val="Tytu"/>
         <w:jc w:val="center"/>
       </w:pPr>
       <w:bookmarkStart w:id="0" w:name="_s5eqed914ccp" w:colFirst="0" w:colLast="0"/>
@@ -33,39 +33,22 @@
         <w:spacing w:before="200"/>
         <w:jc w:val="center"/>
       </w:pPr>
-      <w:proofErr w:type="spellStart"/>
-      <w:r>
-        <w:t>Sławomir</w:t>
-      </w:r>
-      <w:proofErr w:type="spellEnd"/>
-      <w:r>
-        <w:t xml:space="preserve"> </w:t>
-      </w:r>
-      <w:proofErr w:type="spellStart"/>
-      <w:r>
-        <w:t>Figiel</w:t>
-      </w:r>
-      <w:proofErr w:type="spellEnd"/>
+      <w:r>
+        <w:t>Sławomir Figiel</w:t>
+      </w:r>
       <w:r>
         <w:tab/>
-        <w:t>Tomasz Mrugalski</w:t>
-      </w:r>
+        <w:t xml:space="preserve">Tomasz </w:t>
+      </w:r>
+      <w:proofErr w:type="spellStart"/>
+      <w:r>
+        <w:t>Mrugalski</w:t>
+      </w:r>
+      <w:proofErr w:type="spellEnd"/>
       <w:r>
         <w:tab/>
-      </w:r>
-      <w:proofErr w:type="spellStart"/>
-      <w:r>
-        <w:t>Ewelina</w:t>
-      </w:r>
-      <w:proofErr w:type="spellEnd"/>
-      <w:r>
-        <w:t xml:space="preserve"> </w:t>
-      </w:r>
-      <w:proofErr w:type="spellStart"/>
-      <w:r>
-        <w:t>Omernik</w:t>
-      </w:r>
-      <w:proofErr w:type="spellEnd"/>
+        <w:t>Ewelina Omernik</w:t>
+      </w:r>
     </w:p>
     <w:p>
       <w:pPr>
@@ -85,13 +68,8 @@
         <w:t>Supervisor</w:t>
       </w:r>
       <w:r>
-        <w:t xml:space="preserve">: prof. M. </w:t>
-      </w:r>
-      <w:proofErr w:type="spellStart"/>
-      <w:r>
-        <w:t>Moszyński</w:t>
-      </w:r>
-      <w:proofErr w:type="spellEnd"/>
+        <w:t>: prof. M. Moszyński</w:t>
+      </w:r>
       <w:r>
         <w:t xml:space="preserve">, </w:t>
       </w:r>
@@ -101,7 +79,15 @@
       </w:r>
       <w:proofErr w:type="spellEnd"/>
       <w:r>
-        <w:t xml:space="preserve"> D.Sc.</w:t>
+        <w:t xml:space="preserve"> </w:t>
+      </w:r>
+      <w:proofErr w:type="spellStart"/>
+      <w:r>
+        <w:t>D.Sc</w:t>
+      </w:r>
+      <w:proofErr w:type="spellEnd"/>
+      <w:r>
+        <w:t>.</w:t>
       </w:r>
     </w:p>
     <w:p>
@@ -113,15 +99,18 @@
         <w:t>Technical supervisor</w:t>
       </w:r>
       <w:r>
-        <w:t xml:space="preserve">: W. </w:t>
-      </w:r>
-      <w:proofErr w:type="spellStart"/>
-      <w:r>
-        <w:t>Siwicki</w:t>
-      </w:r>
-      <w:proofErr w:type="spellEnd"/>
-      <w:r>
-        <w:t>, Ph.D.</w:t>
+        <w:t>: W. Siwicki</w:t>
+      </w:r>
+      <w:r>
+        <w:t xml:space="preserve">, </w:t>
+      </w:r>
+      <w:proofErr w:type="spellStart"/>
+      <w:r>
+        <w:t>Ph.D</w:t>
+      </w:r>
+      <w:proofErr w:type="spellEnd"/>
+      <w:r>
+        <w:t>.</w:t>
       </w:r>
     </w:p>
     <w:p>
@@ -171,10 +160,9 @@
       <w:r>
         <w:rPr>
           <w:noProof/>
-          <w:lang w:val="en-GB" w:eastAsia="en-GB"/>
         </w:rPr>
         <w:drawing>
-          <wp:inline distT="0" distB="0" distL="0" distR="0" wp14:anchorId="3E520014" wp14:editId="6AD9CB2A">
+          <wp:inline distT="0" distB="0" distL="0" distR="0">
             <wp:extent cx="5100478" cy="3605755"/>
             <wp:effectExtent l="0" t="0" r="0" b="0"/>
             <wp:docPr id="4" name="Obraz 4"/>
@@ -192,7 +180,7 @@
                     <a:blip r:embed="rId8" cstate="print">
                       <a:extLst>
                         <a:ext uri="{28A0092B-C50C-407E-A947-70E740481C1C}">
-                          <a14:useLocalDpi xmlns:a14="http://schemas.microsoft.com/office/drawing/2010/main" val="0"/>
+                          <a14:useLocalDpi xmlns="" xmlns:wpc="http://schemas.microsoft.com/office/word/2010/wordprocessingCanvas" xmlns:mo="http://schemas.microsoft.com/office/mac/office/2008/main" xmlns:mc="http://schemas.openxmlformats.org/markup-compatibility/2006" xmlns:mv="urn:schemas-microsoft-com:mac:vml" xmlns:o="urn:schemas-microsoft-com:office:office" xmlns:v="urn:schemas-microsoft-com:vml" xmlns:wp14="http://schemas.microsoft.com/office/word/2010/wordprocessingDrawing" xmlns:w10="urn:schemas-microsoft-com:office:word" xmlns:w="http://schemas.openxmlformats.org/wordprocessingml/2006/main" xmlns:w14="http://schemas.microsoft.com/office/word/2010/wordml" xmlns:w15="http://schemas.microsoft.com/office/word/2012/wordml" xmlns:wpg="http://schemas.microsoft.com/office/word/2010/wordprocessingGroup" xmlns:wpi="http://schemas.microsoft.com/office/word/2010/wordprocessingInk" xmlns:wps="http://schemas.microsoft.com/office/word/2010/wordprocessingShape" xmlns:a14="http://schemas.microsoft.com/office/drawing/2010/main" val="0"/>
                         </a:ext>
                       </a:extLst>
                     </a:blip>
@@ -226,7 +214,7 @@
     </w:p>
     <w:p>
       <w:pPr>
-        <w:pStyle w:val="Heading2"/>
+        <w:pStyle w:val="Nagwek2"/>
         <w:numPr>
           <w:ilvl w:val="0"/>
           <w:numId w:val="0"/>
@@ -240,6 +228,15 @@
     </w:p>
     <w:sdt>
       <w:sdtPr>
+        <w:rPr>
+          <w:rFonts w:ascii="Verdana" w:eastAsia="Arial" w:hAnsi="Verdana" w:cs="Arial"/>
+          <w:b w:val="0"/>
+          <w:bCs w:val="0"/>
+          <w:color w:val="auto"/>
+          <w:sz w:val="22"/>
+          <w:szCs w:val="22"/>
+          <w:lang w:val="pl-PL" w:eastAsia="pl-PL"/>
+        </w:rPr>
         <w:id w:val="-22865012"/>
         <w:docPartObj>
           <w:docPartGallery w:val="Table of Contents"/>
@@ -248,18 +245,13 @@
       </w:sdtPr>
       <w:sdtEndPr>
         <w:rPr>
-          <w:rFonts w:ascii="Verdana" w:eastAsia="Arial" w:hAnsi="Verdana" w:cs="Arial"/>
           <w:noProof/>
-          <w:color w:val="auto"/>
-          <w:sz w:val="22"/>
-          <w:szCs w:val="22"/>
-          <w:lang w:val="en" w:eastAsia="pl-PL"/>
         </w:rPr>
       </w:sdtEndPr>
       <w:sdtContent>
         <w:p>
           <w:pPr>
-            <w:pStyle w:val="TOCHeading"/>
+            <w:pStyle w:val="Nagwekspisutreci"/>
           </w:pPr>
           <w:r>
             <w:t>Table of Contents</w:t>
@@ -267,7 +259,7 @@
         </w:p>
         <w:p>
           <w:pPr>
-            <w:pStyle w:val="TOC1"/>
+            <w:pStyle w:val="Spistreci1"/>
             <w:tabs>
               <w:tab w:val="left" w:pos="440"/>
               <w:tab w:val="right" w:leader="dot" w:pos="10790"/>
@@ -303,7 +295,7 @@
           <w:hyperlink w:anchor="_Toc24188443" w:history="1">
             <w:r>
               <w:rPr>
-                <w:rStyle w:val="Hyperlink"/>
+                <w:rStyle w:val="Hipercze"/>
                 <w:noProof/>
               </w:rPr>
               <w:t>1</w:t>
@@ -323,7 +315,7 @@
             </w:r>
             <w:r>
               <w:rPr>
-                <w:rStyle w:val="Hyperlink"/>
+                <w:rStyle w:val="Hipercze"/>
                 <w:noProof/>
               </w:rPr>
               <w:t>Project overview</w:t>
@@ -380,7 +372,7 @@
         </w:p>
         <w:p>
           <w:pPr>
-            <w:pStyle w:val="TOC2"/>
+            <w:pStyle w:val="Spistreci2"/>
             <w:tabs>
               <w:tab w:val="left" w:pos="880"/>
               <w:tab w:val="right" w:leader="dot" w:pos="10790"/>
@@ -397,7 +389,7 @@
           <w:hyperlink w:anchor="_Toc24188444" w:history="1">
             <w:r>
               <w:rPr>
-                <w:rStyle w:val="Hyperlink"/>
+                <w:rStyle w:val="Hipercze"/>
                 <w:noProof/>
               </w:rPr>
               <w:t>1.1</w:t>
@@ -415,7 +407,7 @@
             </w:r>
             <w:r>
               <w:rPr>
-                <w:rStyle w:val="Hyperlink"/>
+                <w:rStyle w:val="Hipercze"/>
                 <w:noProof/>
               </w:rPr>
               <w:t>Project goal</w:t>
@@ -472,7 +464,7 @@
         </w:p>
         <w:p>
           <w:pPr>
-            <w:pStyle w:val="TOC2"/>
+            <w:pStyle w:val="Spistreci2"/>
             <w:tabs>
               <w:tab w:val="left" w:pos="880"/>
               <w:tab w:val="right" w:leader="dot" w:pos="10790"/>
@@ -489,7 +481,7 @@
           <w:hyperlink w:anchor="_Toc24188445" w:history="1">
             <w:r>
               <w:rPr>
-                <w:rStyle w:val="Hyperlink"/>
+                <w:rStyle w:val="Hipercze"/>
                 <w:noProof/>
               </w:rPr>
               <w:t>1.2</w:t>
@@ -507,7 +499,7 @@
             </w:r>
             <w:r>
               <w:rPr>
-                <w:rStyle w:val="Hyperlink"/>
+                <w:rStyle w:val="Hipercze"/>
                 <w:noProof/>
               </w:rPr>
               <w:t>Project participants</w:t>
@@ -564,7 +556,7 @@
         </w:p>
         <w:p>
           <w:pPr>
-            <w:pStyle w:val="TOC2"/>
+            <w:pStyle w:val="Spistreci2"/>
             <w:tabs>
               <w:tab w:val="left" w:pos="880"/>
               <w:tab w:val="right" w:leader="dot" w:pos="10790"/>
@@ -581,7 +573,7 @@
           <w:hyperlink w:anchor="_Toc24188446" w:history="1">
             <w:r>
               <w:rPr>
-                <w:rStyle w:val="Hyperlink"/>
+                <w:rStyle w:val="Hipercze"/>
                 <w:noProof/>
               </w:rPr>
               <w:t>1.3</w:t>
@@ -599,7 +591,7 @@
             </w:r>
             <w:r>
               <w:rPr>
-                <w:rStyle w:val="Hyperlink"/>
+                <w:rStyle w:val="Hipercze"/>
                 <w:noProof/>
               </w:rPr>
               <w:t>Project Schedule</w:t>
@@ -656,7 +648,7 @@
         </w:p>
         <w:p>
           <w:pPr>
-            <w:pStyle w:val="TOC1"/>
+            <w:pStyle w:val="Spistreci1"/>
             <w:tabs>
               <w:tab w:val="left" w:pos="440"/>
               <w:tab w:val="right" w:leader="dot" w:pos="10790"/>
@@ -675,7 +667,7 @@
           <w:hyperlink w:anchor="_Toc24188447" w:history="1">
             <w:r>
               <w:rPr>
-                <w:rStyle w:val="Hyperlink"/>
+                <w:rStyle w:val="Hipercze"/>
                 <w:noProof/>
               </w:rPr>
               <w:t>2</w:t>
@@ -695,7 +687,7 @@
             </w:r>
             <w:r>
               <w:rPr>
-                <w:rStyle w:val="Hyperlink"/>
+                <w:rStyle w:val="Hipercze"/>
                 <w:noProof/>
               </w:rPr>
               <w:t>Progress report</w:t>
@@ -752,7 +744,7 @@
         </w:p>
         <w:p>
           <w:pPr>
-            <w:pStyle w:val="TOC2"/>
+            <w:pStyle w:val="Spistreci2"/>
             <w:tabs>
               <w:tab w:val="left" w:pos="880"/>
               <w:tab w:val="right" w:leader="dot" w:pos="10790"/>
@@ -769,7 +761,7 @@
           <w:hyperlink w:anchor="_Toc24188448" w:history="1">
             <w:r>
               <w:rPr>
-                <w:rStyle w:val="Hyperlink"/>
+                <w:rStyle w:val="Hipercze"/>
                 <w:noProof/>
               </w:rPr>
               <w:t>2.1</w:t>
@@ -787,7 +779,7 @@
             </w:r>
             <w:r>
               <w:rPr>
-                <w:rStyle w:val="Hyperlink"/>
+                <w:rStyle w:val="Hipercze"/>
                 <w:noProof/>
               </w:rPr>
               <w:t>Task 1: Feasibility study</w:t>
@@ -844,7 +836,7 @@
         </w:p>
         <w:p>
           <w:pPr>
-            <w:pStyle w:val="TOC2"/>
+            <w:pStyle w:val="Spistreci2"/>
             <w:tabs>
               <w:tab w:val="left" w:pos="880"/>
               <w:tab w:val="right" w:leader="dot" w:pos="10790"/>
@@ -861,7 +853,7 @@
           <w:hyperlink w:anchor="_Toc24188449" w:history="1">
             <w:r>
               <w:rPr>
-                <w:rStyle w:val="Hyperlink"/>
+                <w:rStyle w:val="Hipercze"/>
                 <w:noProof/>
               </w:rPr>
               <w:t>2.2</w:t>
@@ -879,7 +871,7 @@
             </w:r>
             <w:r>
               <w:rPr>
-                <w:rStyle w:val="Hyperlink"/>
+                <w:rStyle w:val="Hipercze"/>
                 <w:noProof/>
               </w:rPr>
               <w:t>Task 2: Hardware acquisition</w:t>
@@ -936,7 +928,7 @@
         </w:p>
         <w:p>
           <w:pPr>
-            <w:pStyle w:val="TOC2"/>
+            <w:pStyle w:val="Spistreci2"/>
             <w:tabs>
               <w:tab w:val="left" w:pos="880"/>
               <w:tab w:val="right" w:leader="dot" w:pos="10790"/>
@@ -953,7 +945,7 @@
           <w:hyperlink w:anchor="_Toc24188450" w:history="1">
             <w:r>
               <w:rPr>
-                <w:rStyle w:val="Hyperlink"/>
+                <w:rStyle w:val="Hipercze"/>
                 <w:noProof/>
               </w:rPr>
               <w:t>2.3</w:t>
@@ -971,7 +963,7 @@
             </w:r>
             <w:r>
               <w:rPr>
-                <w:rStyle w:val="Hyperlink"/>
+                <w:rStyle w:val="Hipercze"/>
                 <w:noProof/>
               </w:rPr>
               <w:t>Task 3: System Integration</w:t>
@@ -1028,7 +1020,7 @@
         </w:p>
         <w:p>
           <w:pPr>
-            <w:pStyle w:val="TOC2"/>
+            <w:pStyle w:val="Spistreci2"/>
             <w:tabs>
               <w:tab w:val="left" w:pos="880"/>
               <w:tab w:val="right" w:leader="dot" w:pos="10790"/>
@@ -1045,7 +1037,7 @@
           <w:hyperlink w:anchor="_Toc24188451" w:history="1">
             <w:r>
               <w:rPr>
-                <w:rStyle w:val="Hyperlink"/>
+                <w:rStyle w:val="Hipercze"/>
                 <w:noProof/>
               </w:rPr>
               <w:t>2.4</w:t>
@@ -1063,7 +1055,7 @@
             </w:r>
             <w:r>
               <w:rPr>
-                <w:rStyle w:val="Hyperlink"/>
+                <w:rStyle w:val="Hipercze"/>
                 <w:noProof/>
               </w:rPr>
               <w:t>Bibliography</w:t>
@@ -1132,7 +1124,7 @@
     </w:sdt>
     <w:p>
       <w:pPr>
-        <w:pStyle w:val="Heading1"/>
+        <w:pStyle w:val="Nagwek1"/>
         <w:numPr>
           <w:ilvl w:val="0"/>
           <w:numId w:val="11"/>
@@ -1149,20 +1141,31 @@
         <w:t xml:space="preserve">This is a group project being developed as part of the Space and Satellite Technologies studies held at </w:t>
       </w:r>
       <w:r>
-        <w:t xml:space="preserve">ETI Faculty of </w:t>
-      </w:r>
-      <w:proofErr w:type="spellStart"/>
-      <w:r>
-        <w:t>Gdańsk</w:t>
-      </w:r>
-      <w:proofErr w:type="spellEnd"/>
-      <w:r>
-        <w:t xml:space="preserve"> University of Technology.</w:t>
-      </w:r>
-    </w:p>
-    <w:p>
-      <w:pPr>
-        <w:pStyle w:val="Heading2"/>
+        <w:t xml:space="preserve">ETI </w:t>
+      </w:r>
+      <w:proofErr w:type="spellStart"/>
+      <w:r>
+        <w:t>Faculty</w:t>
+      </w:r>
+      <w:proofErr w:type="spellEnd"/>
+      <w:r>
+        <w:t xml:space="preserve"> of </w:t>
+      </w:r>
+      <w:r>
+        <w:t xml:space="preserve">Gdańsk </w:t>
+      </w:r>
+      <w:proofErr w:type="spellStart"/>
+      <w:r>
+        <w:t>University</w:t>
+      </w:r>
+      <w:proofErr w:type="spellEnd"/>
+      <w:r>
+        <w:t xml:space="preserve"> of Technology.</w:t>
+      </w:r>
+    </w:p>
+    <w:p>
+      <w:pPr>
+        <w:pStyle w:val="Nagwek2"/>
       </w:pPr>
       <w:bookmarkStart w:id="4" w:name="_Toc24188444"/>
       <w:r>
@@ -1173,12 +1176,36 @@
     <w:p>
       <w:commentRangeStart w:id="5"/>
       <w:r>
-        <w:t xml:space="preserve">Take over the world, </w:t>
+        <w:t xml:space="preserve">Take </w:t>
+      </w:r>
+      <w:proofErr w:type="spellStart"/>
+      <w:r>
+        <w:t>over</w:t>
+      </w:r>
+      <w:proofErr w:type="spellEnd"/>
+      <w:r>
+        <w:t xml:space="preserve"> </w:t>
+      </w:r>
+      <w:proofErr w:type="spellStart"/>
+      <w:r>
+        <w:t>the</w:t>
+      </w:r>
+      <w:proofErr w:type="spellEnd"/>
+      <w:r>
+        <w:t xml:space="preserve"> </w:t>
+      </w:r>
+      <w:proofErr w:type="spellStart"/>
+      <w:r>
+        <w:t>world</w:t>
+      </w:r>
+      <w:proofErr w:type="spellEnd"/>
+      <w:r>
+        <w:t xml:space="preserve">, </w:t>
       </w:r>
       <w:commentRangeEnd w:id="5"/>
       <w:r>
         <w:rPr>
-          <w:rStyle w:val="CommentReference"/>
+          <w:rStyle w:val="Odwoaniedokomentarza"/>
         </w:rPr>
         <w:commentReference w:id="5"/>
       </w:r>
@@ -1208,7 +1235,7 @@
     </w:p>
     <w:p>
       <w:pPr>
-        <w:pStyle w:val="Heading2"/>
+        <w:pStyle w:val="Nagwek2"/>
       </w:pPr>
       <w:bookmarkStart w:id="6" w:name="_Toc24188445"/>
       <w:r>
@@ -1244,94 +1271,84 @@
       <w:r>
         <w:t xml:space="preserve">. </w:t>
       </w:r>
-      <w:proofErr w:type="spellStart"/>
       <w:r>
         <w:rPr>
           <w:b/>
         </w:rPr>
-        <w:t>Sławomir</w:t>
-      </w:r>
-      <w:proofErr w:type="spellEnd"/>
+        <w:t>Sławomir Figiel</w:t>
+      </w:r>
+      <w:r>
+        <w:t xml:space="preserve"> (SF) </w:t>
+      </w:r>
+      <w:proofErr w:type="spellStart"/>
+      <w:r>
+        <w:t>is</w:t>
+      </w:r>
+      <w:proofErr w:type="spellEnd"/>
+      <w:r>
+        <w:t xml:space="preserve"> a</w:t>
+      </w:r>
+      <w:r>
+        <w:t xml:space="preserve"> geospatial data engineer, programmer, Raspberry Pi, </w:t>
+      </w:r>
+      <w:r>
+        <w:t xml:space="preserve">and an </w:t>
+      </w:r>
+      <w:r>
+        <w:t>OS specialist</w:t>
+      </w:r>
+      <w:r>
+        <w:t xml:space="preserve">. </w:t>
+      </w:r>
       <w:r>
         <w:rPr>
           <w:b/>
         </w:rPr>
-        <w:t xml:space="preserve"> </w:t>
-      </w:r>
-      <w:proofErr w:type="spellStart"/>
+        <w:t>Ewelina Omernik</w:t>
+      </w:r>
+      <w:r>
+        <w:t xml:space="preserve"> (EO) </w:t>
+      </w:r>
+      <w:r>
+        <w:t>is a</w:t>
+      </w:r>
+      <w:r>
+        <w:t xml:space="preserve"> low-level software developer, integrated circuits specialist</w:t>
+      </w:r>
+      <w:r>
+        <w:t xml:space="preserve">. Prof. </w:t>
+      </w:r>
       <w:r>
         <w:rPr>
           <w:b/>
         </w:rPr>
-        <w:t>Figiel</w:t>
-      </w:r>
-      <w:proofErr w:type="spellEnd"/>
-      <w:r>
-        <w:t xml:space="preserve"> (SF) </w:t>
-      </w:r>
-      <w:r>
-        <w:t>is a</w:t>
-      </w:r>
-      <w:r>
-        <w:t xml:space="preserve"> geospatial data engineer, programmer, Raspberry Pi, </w:t>
-      </w:r>
-      <w:r>
-        <w:t xml:space="preserve">and an </w:t>
-      </w:r>
-      <w:r>
-        <w:t>OS specialist</w:t>
-      </w:r>
-      <w:r>
-        <w:t xml:space="preserve">. </w:t>
-      </w:r>
-      <w:proofErr w:type="spellStart"/>
+        <w:t>Marek Moszyński</w:t>
+      </w:r>
+      <w:r>
+        <w:t xml:space="preserve">, </w:t>
+      </w:r>
+      <w:proofErr w:type="spellStart"/>
+      <w:r>
+        <w:t>Ph.D</w:t>
+      </w:r>
+      <w:proofErr w:type="spellEnd"/>
+      <w:r>
+        <w:t xml:space="preserve"> </w:t>
+      </w:r>
+      <w:proofErr w:type="spellStart"/>
+      <w:r>
+        <w:t>D.Sc</w:t>
+      </w:r>
+      <w:proofErr w:type="spellEnd"/>
+      <w:r>
+        <w:t xml:space="preserve"> is a supervisor of the project. </w:t>
+      </w:r>
       <w:r>
         <w:rPr>
           <w:b/>
         </w:rPr>
-        <w:t>Ewelina</w:t>
-      </w:r>
-      <w:proofErr w:type="spellEnd"/>
-      <w:r>
-        <w:rPr>
-          <w:b/>
-        </w:rPr>
-        <w:t xml:space="preserve"> </w:t>
-      </w:r>
-      <w:proofErr w:type="spellStart"/>
-      <w:r>
-        <w:rPr>
-          <w:b/>
-        </w:rPr>
-        <w:t>Omernik</w:t>
-      </w:r>
-      <w:proofErr w:type="spellEnd"/>
-      <w:r>
-        <w:t xml:space="preserve"> (EO) </w:t>
-      </w:r>
-      <w:r>
-        <w:t>is a</w:t>
-      </w:r>
-      <w:r>
-        <w:t xml:space="preserve"> low-level software developer, integrated circuits specialist</w:t>
-      </w:r>
-      <w:r>
-        <w:t xml:space="preserve">. Prof. </w:t>
-      </w:r>
-      <w:r>
-        <w:rPr>
-          <w:b/>
-        </w:rPr>
-        <w:t xml:space="preserve">Marek </w:t>
-      </w:r>
-      <w:proofErr w:type="spellStart"/>
-      <w:r>
-        <w:rPr>
-          <w:b/>
-        </w:rPr>
-        <w:t>Moszyński</w:t>
-      </w:r>
-      <w:proofErr w:type="spellEnd"/>
+        <w:t>Wojciech Siwicki</w:t>
+      </w:r>
       <w:r>
         <w:t xml:space="preserve">, </w:t>
       </w:r>
@@ -1345,52 +1362,20 @@
       </w:r>
       <w:proofErr w:type="spellStart"/>
       <w:r>
-        <w:t>D.Sc</w:t>
-      </w:r>
-      <w:proofErr w:type="spellEnd"/>
-      <w:r>
-        <w:t xml:space="preserve"> is a supervisor of the project. </w:t>
-      </w:r>
-      <w:proofErr w:type="spellStart"/>
-      <w:r>
-        <w:rPr>
-          <w:b/>
-        </w:rPr>
-        <w:t>Wojciech</w:t>
-      </w:r>
-      <w:proofErr w:type="spellEnd"/>
-      <w:r>
-        <w:rPr>
-          <w:b/>
-        </w:rPr>
-        <w:t xml:space="preserve"> </w:t>
-      </w:r>
-      <w:proofErr w:type="spellStart"/>
-      <w:r>
-        <w:rPr>
-          <w:b/>
-        </w:rPr>
-        <w:t>Siwicki</w:t>
-      </w:r>
-      <w:proofErr w:type="spellEnd"/>
-      <w:r>
-        <w:t xml:space="preserve">, </w:t>
-      </w:r>
-      <w:proofErr w:type="spellStart"/>
-      <w:r>
-        <w:t>Ph.D</w:t>
-      </w:r>
-      <w:proofErr w:type="spellEnd"/>
-      <w:r>
-        <w:t xml:space="preserve"> is a technical supervisor.</w:t>
-      </w:r>
-    </w:p>
-    <w:p>
-      <w:pPr>
-        <w:pStyle w:val="Heading2"/>
+        <w:t>is</w:t>
+      </w:r>
+      <w:proofErr w:type="spellEnd"/>
+      <w:r>
+        <w:t xml:space="preserve"> a technical supervisor.</w:t>
+      </w:r>
+    </w:p>
+    <w:p>
+      <w:pPr>
+        <w:pStyle w:val="Nagwek2"/>
       </w:pPr>
       <w:bookmarkStart w:id="7" w:name="_Toc24188446"/>
       <w:r>
+        <w:lastRenderedPageBreak/>
         <w:t>Project Schedule</w:t>
       </w:r>
       <w:bookmarkStart w:id="8" w:name="_uiorvkk76zba" w:colFirst="0" w:colLast="0"/>
@@ -1399,7 +1384,31 @@
     </w:p>
     <w:p>
       <w:r>
-        <w:t xml:space="preserve">The overall project time boundaries are limited by the winter 2019/2020 semester terms. The detailed schedule has been proposed and after several iterations agreed on with all major participants. The current schedule is presented in </w:t>
+        <w:t xml:space="preserve">The overall project time boundaries are limited by the winter 2019/2020 semester terms. The detailed schedule has been proposed and after several iterations agreed on with all major participants. The current schedule </w:t>
+      </w:r>
+      <w:proofErr w:type="spellStart"/>
+      <w:r>
+        <w:t>is</w:t>
+      </w:r>
+      <w:proofErr w:type="spellEnd"/>
+      <w:r>
+        <w:t xml:space="preserve"> </w:t>
+      </w:r>
+      <w:proofErr w:type="spellStart"/>
+      <w:r>
+        <w:t>presented</w:t>
+      </w:r>
+      <w:proofErr w:type="spellEnd"/>
+      <w:r>
+        <w:t xml:space="preserve"> </w:t>
+      </w:r>
+      <w:proofErr w:type="spellStart"/>
+      <w:r>
+        <w:t>in</w:t>
+      </w:r>
+      <w:proofErr w:type="spellEnd"/>
+      <w:r>
+        <w:t xml:space="preserve"> </w:t>
       </w:r>
       <w:r>
         <w:fldChar w:fldCharType="begin"/>
@@ -1410,8 +1419,13 @@
       <w:r>
         <w:fldChar w:fldCharType="separate"/>
       </w:r>
-      <w:r>
-        <w:t xml:space="preserve">Table </w:t>
+      <w:proofErr w:type="spellStart"/>
+      <w:r>
+        <w:t>Table</w:t>
+      </w:r>
+      <w:proofErr w:type="spellEnd"/>
+      <w:r>
+        <w:t xml:space="preserve"> </w:t>
       </w:r>
       <w:r>
         <w:rPr>
@@ -1423,8 +1437,13 @@
         <w:fldChar w:fldCharType="end"/>
       </w:r>
       <w:r>
-        <w:t xml:space="preserve"> below</w:t>
-      </w:r>
+        <w:t xml:space="preserve"> </w:t>
+      </w:r>
+      <w:proofErr w:type="spellStart"/>
+      <w:r>
+        <w:t>below</w:t>
+      </w:r>
+      <w:proofErr w:type="spellEnd"/>
       <w:r>
         <w:t>.</w:t>
       </w:r>
@@ -1443,7 +1462,7 @@
           <w:insideV w:val="single" w:sz="8" w:space="0" w:color="000000"/>
         </w:tblBorders>
         <w:tblLayout w:type="fixed"/>
-        <w:tblLook w:val="0600" w:firstRow="0" w:lastRow="0" w:firstColumn="0" w:lastColumn="0" w:noHBand="1" w:noVBand="1"/>
+        <w:tblLook w:val="0600"/>
       </w:tblPr>
       <w:tblGrid>
         <w:gridCol w:w="675"/>
@@ -2414,7 +2433,7 @@
     </w:tbl>
     <w:p>
       <w:pPr>
-        <w:pStyle w:val="Caption"/>
+        <w:pStyle w:val="Legenda"/>
         <w:jc w:val="center"/>
       </w:pPr>
       <w:bookmarkStart w:id="10" w:name="_po77yc6je51p" w:colFirst="0" w:colLast="0"/>
@@ -2423,7 +2442,7 @@
     </w:p>
     <w:p>
       <w:pPr>
-        <w:pStyle w:val="Caption"/>
+        <w:pStyle w:val="Legenda"/>
         <w:jc w:val="center"/>
       </w:pPr>
       <w:r>
@@ -2454,7 +2473,7 @@
     </w:p>
     <w:p>
       <w:pPr>
-        <w:pStyle w:val="Heading2"/>
+        <w:pStyle w:val="Nagwek2"/>
       </w:pPr>
       <w:r>
         <w:t>Project organization and code repository</w:t>
@@ -2465,8 +2484,21 @@
         <w:t>To streamline the work</w:t>
       </w:r>
       <w:r>
-        <w:t>, keeping tasks and manage the source code</w:t>
-      </w:r>
+        <w:t xml:space="preserve">, keeping tasks and manage the </w:t>
+      </w:r>
+      <w:proofErr w:type="spellStart"/>
+      <w:r>
+        <w:t>source</w:t>
+      </w:r>
+      <w:proofErr w:type="spellEnd"/>
+      <w:r>
+        <w:t xml:space="preserve"> </w:t>
+      </w:r>
+      <w:proofErr w:type="spellStart"/>
+      <w:r>
+        <w:t>code</w:t>
+      </w:r>
+      <w:proofErr w:type="spellEnd"/>
       <w:r>
         <w:t xml:space="preserve"> a </w:t>
       </w:r>
@@ -2476,12 +2508,36 @@
       </w:r>
       <w:proofErr w:type="spellEnd"/>
       <w:r>
-        <w:t xml:space="preserve"> instance has been set up at </w:t>
-      </w:r>
-      <w:hyperlink r:id="rId11" w:history="1">
+        <w:t xml:space="preserve"> </w:t>
+      </w:r>
+      <w:proofErr w:type="spellStart"/>
+      <w:r>
+        <w:t>instance</w:t>
+      </w:r>
+      <w:proofErr w:type="spellEnd"/>
+      <w:r>
+        <w:t xml:space="preserve"> </w:t>
+      </w:r>
+      <w:proofErr w:type="spellStart"/>
+      <w:r>
+        <w:t>has</w:t>
+      </w:r>
+      <w:proofErr w:type="spellEnd"/>
+      <w:r>
+        <w:t xml:space="preserve"> </w:t>
+      </w:r>
+      <w:proofErr w:type="spellStart"/>
+      <w:r>
+        <w:t>been</w:t>
+      </w:r>
+      <w:proofErr w:type="spellEnd"/>
+      <w:r>
+        <w:t xml:space="preserve"> set up at </w:t>
+      </w:r>
+      <w:hyperlink r:id="rId10" w:history="1">
         <w:r>
           <w:rPr>
-            <w:rStyle w:val="Hyperlink"/>
+            <w:rStyle w:val="Hipercze"/>
           </w:rPr>
           <w:t>https://gitlab.klub.com.pl:30000/astro/satnog-gdn</w:t>
         </w:r>
@@ -2495,26 +2551,86 @@
       </w:r>
       <w:proofErr w:type="spellEnd"/>
       <w:r>
-        <w:t xml:space="preserve"> software was desig</w:t>
-      </w:r>
-      <w:r>
-        <w:t xml:space="preserve">ned to manage software projects and it offers many useful features suitable for a project such as this one. A </w:t>
-      </w:r>
-      <w:proofErr w:type="spellStart"/>
-      <w:r>
-        <w:t>git</w:t>
-      </w:r>
-      <w:proofErr w:type="spellEnd"/>
-      <w:r>
-        <w:t xml:space="preserve"> repository for the source code brings all benefits of </w:t>
-      </w:r>
-      <w:proofErr w:type="spellStart"/>
-      <w:r>
-        <w:t>git</w:t>
-      </w:r>
-      <w:proofErr w:type="spellEnd"/>
-      <w:r>
-        <w:t xml:space="preserve"> (version control, changes tracking, accountability, history, etc.). Another great feature of </w:t>
+        <w:t xml:space="preserve"> software was </w:t>
+      </w:r>
+      <w:proofErr w:type="spellStart"/>
+      <w:r>
+        <w:t>desig</w:t>
+      </w:r>
+      <w:r>
+        <w:t>ned</w:t>
+      </w:r>
+      <w:proofErr w:type="spellEnd"/>
+      <w:r>
+        <w:t xml:space="preserve"> to </w:t>
+      </w:r>
+      <w:r>
+        <w:lastRenderedPageBreak/>
+        <w:t xml:space="preserve">manage software projects and it offers many useful features suitable for a project such as this one. A git </w:t>
+      </w:r>
+      <w:proofErr w:type="spellStart"/>
+      <w:r>
+        <w:t>repository</w:t>
+      </w:r>
+      <w:proofErr w:type="spellEnd"/>
+      <w:r>
+        <w:t xml:space="preserve"> for </w:t>
+      </w:r>
+      <w:proofErr w:type="spellStart"/>
+      <w:r>
+        <w:t>the</w:t>
+      </w:r>
+      <w:proofErr w:type="spellEnd"/>
+      <w:r>
+        <w:t xml:space="preserve"> source code brings </w:t>
+      </w:r>
+      <w:proofErr w:type="spellStart"/>
+      <w:r>
+        <w:t>all</w:t>
+      </w:r>
+      <w:proofErr w:type="spellEnd"/>
+      <w:r>
+        <w:t xml:space="preserve"> </w:t>
+      </w:r>
+      <w:proofErr w:type="spellStart"/>
+      <w:r>
+        <w:t>benefits</w:t>
+      </w:r>
+      <w:proofErr w:type="spellEnd"/>
+      <w:r>
+        <w:t xml:space="preserve"> of git (</w:t>
+      </w:r>
+      <w:proofErr w:type="spellStart"/>
+      <w:r>
+        <w:t>version</w:t>
+      </w:r>
+      <w:proofErr w:type="spellEnd"/>
+      <w:r>
+        <w:t xml:space="preserve"> </w:t>
+      </w:r>
+      <w:proofErr w:type="spellStart"/>
+      <w:r>
+        <w:t>control</w:t>
+      </w:r>
+      <w:proofErr w:type="spellEnd"/>
+      <w:r>
+        <w:t xml:space="preserve">, </w:t>
+      </w:r>
+      <w:proofErr w:type="spellStart"/>
+      <w:r>
+        <w:t>changes</w:t>
+      </w:r>
+      <w:proofErr w:type="spellEnd"/>
+      <w:r>
+        <w:t xml:space="preserve"> tracking, accountability, history, etc.). Another great </w:t>
+      </w:r>
+      <w:proofErr w:type="spellStart"/>
+      <w:r>
+        <w:t>feature</w:t>
+      </w:r>
+      <w:proofErr w:type="spellEnd"/>
+      <w:r>
+        <w:t xml:space="preserve"> of </w:t>
       </w:r>
       <w:proofErr w:type="spellStart"/>
       <w:r>
@@ -2522,7 +2638,39 @@
       </w:r>
       <w:proofErr w:type="spellEnd"/>
       <w:r>
-        <w:t xml:space="preserve"> is a powerful issue tracking that offers discussions, easily formulated task lists, content (e.g. images) uploading, easy cross-references and more. Technical discussions are held on </w:t>
+        <w:t xml:space="preserve"> </w:t>
+      </w:r>
+      <w:proofErr w:type="spellStart"/>
+      <w:r>
+        <w:t>is</w:t>
+      </w:r>
+      <w:proofErr w:type="spellEnd"/>
+      <w:r>
+        <w:t xml:space="preserve"> a </w:t>
+      </w:r>
+      <w:proofErr w:type="spellStart"/>
+      <w:r>
+        <w:t>powerful</w:t>
+      </w:r>
+      <w:proofErr w:type="spellEnd"/>
+      <w:r>
+        <w:t xml:space="preserve"> issue tracking that offers discussions, easily formulated task lists, content (e.g. images) uploading, easy cross-references and more. Technical discussions </w:t>
+      </w:r>
+      <w:proofErr w:type="spellStart"/>
+      <w:r>
+        <w:t>are</w:t>
+      </w:r>
+      <w:proofErr w:type="spellEnd"/>
+      <w:r>
+        <w:t xml:space="preserve"> </w:t>
+      </w:r>
+      <w:proofErr w:type="spellStart"/>
+      <w:r>
+        <w:t>held</w:t>
+      </w:r>
+      <w:proofErr w:type="spellEnd"/>
+      <w:r>
+        <w:t xml:space="preserve"> on </w:t>
       </w:r>
       <w:proofErr w:type="spellStart"/>
       <w:r>
@@ -2530,7 +2678,15 @@
       </w:r>
       <w:proofErr w:type="spellEnd"/>
       <w:r>
-        <w:t xml:space="preserve">. Many sections of this report reference to </w:t>
+        <w:t xml:space="preserve">. Many sections of this report </w:t>
+      </w:r>
+      <w:proofErr w:type="spellStart"/>
+      <w:r>
+        <w:t>reference</w:t>
+      </w:r>
+      <w:proofErr w:type="spellEnd"/>
+      <w:r>
+        <w:t xml:space="preserve"> to </w:t>
       </w:r>
       <w:proofErr w:type="spellStart"/>
       <w:r>
@@ -2538,7 +2694,23 @@
       </w:r>
       <w:proofErr w:type="spellEnd"/>
       <w:r>
-        <w:t xml:space="preserve"> issues (e.g. </w:t>
+        <w:t xml:space="preserve"> </w:t>
+      </w:r>
+      <w:proofErr w:type="spellStart"/>
+      <w:r>
+        <w:t>issues</w:t>
+      </w:r>
+      <w:proofErr w:type="spellEnd"/>
+      <w:r>
+        <w:t xml:space="preserve"> (</w:t>
+      </w:r>
+      <w:proofErr w:type="spellStart"/>
+      <w:r>
+        <w:t>e.g</w:t>
+      </w:r>
+      <w:proofErr w:type="spellEnd"/>
+      <w:r>
+        <w:t xml:space="preserve">. </w:t>
       </w:r>
       <w:proofErr w:type="spellStart"/>
       <w:r>
@@ -2548,10 +2720,10 @@
       <w:r>
         <w:t xml:space="preserve"> #5). To see specific issue, go to </w:t>
       </w:r>
-      <w:hyperlink r:id="rId12" w:history="1">
+      <w:hyperlink r:id="rId11" w:history="1">
         <w:r>
           <w:rPr>
-            <w:rStyle w:val="Hyperlink"/>
+            <w:rStyle w:val="Hipercze"/>
           </w:rPr>
           <w:t>https://gitlab.klub.com.pl:30000/astro/satnog-gdn/issues</w:t>
         </w:r>
@@ -2559,10 +2731,10 @@
       <w:r>
         <w:t xml:space="preserve"> and find the issue number. Note the issue may be closed already. You can go to specific issue directly by specifying it in the URL, e.g. </w:t>
       </w:r>
-      <w:hyperlink r:id="rId13" w:history="1">
+      <w:hyperlink r:id="rId12" w:history="1">
         <w:r>
           <w:rPr>
-            <w:rStyle w:val="Hyperlink"/>
+            <w:rStyle w:val="Hipercze"/>
           </w:rPr>
           <w:t>http</w:t>
         </w:r>
@@ -2570,7 +2742,7 @@
         <w:bookmarkEnd w:id="12"/>
         <w:r>
           <w:rPr>
-            <w:rStyle w:val="Hyperlink"/>
+            <w:rStyle w:val="Hipercze"/>
           </w:rPr>
           <w:t>s://gitlab.klub.com.pl:30000/astro/satnog-gdn/issues/5</w:t>
         </w:r>
@@ -2581,7 +2753,7 @@
     </w:p>
     <w:p>
       <w:pPr>
-        <w:pStyle w:val="Heading1"/>
+        <w:pStyle w:val="Nagwek1"/>
       </w:pPr>
       <w:bookmarkStart w:id="13" w:name="_Toc24188447"/>
       <w:r>
@@ -2599,7 +2771,7 @@
     </w:p>
     <w:p>
       <w:pPr>
-        <w:pStyle w:val="Heading2"/>
+        <w:pStyle w:val="Nagwek2"/>
       </w:pPr>
       <w:bookmarkStart w:id="14" w:name="_Toc24188448"/>
       <w:r>
@@ -2608,62 +2780,404 @@
       <w:bookmarkEnd w:id="14"/>
     </w:p>
     <w:p>
-      <w:r>
-        <w:t xml:space="preserve">Engineer responsible: </w:t>
-      </w:r>
-      <w:proofErr w:type="spellStart"/>
+      <w:proofErr w:type="spellStart"/>
+      <w:r>
+        <w:t>Engineer</w:t>
+      </w:r>
+      <w:proofErr w:type="spellEnd"/>
+      <w:r>
+        <w:t xml:space="preserve"> </w:t>
+      </w:r>
+      <w:proofErr w:type="spellStart"/>
+      <w:r>
+        <w:t>responsible</w:t>
+      </w:r>
+      <w:proofErr w:type="spellEnd"/>
+      <w:r>
+        <w:t xml:space="preserve">: </w:t>
+      </w:r>
       <w:r>
         <w:rPr>
           <w:b/>
         </w:rPr>
-        <w:t>Sławomir</w:t>
-      </w:r>
-      <w:proofErr w:type="spellEnd"/>
+        <w:t>Sławomir Figiel</w:t>
+      </w:r>
+      <w:r>
+        <w:t>.</w:t>
+      </w:r>
+    </w:p>
+    <w:p>
+      <w:r>
+        <w:t xml:space="preserve">The first task conducted was a determination whether the data reception from satellites is feasible by a group of students with modest budget. The key concern was whether the hardware required to reliably and repeatedly receive transmissions would be within our budget. Several existing projects were identified with reported repeated successes [1], [2], [3]. </w:t>
+      </w:r>
+      <w:r>
+        <w:t>The typical radio hardware used was an inexpensive SDR (software defined radio) running on a PC, connected to VHF antenna. In some projects additional components, such as LNA (low noise amplifier) or more advanced directional antenna with tracking mechanism, were used.</w:t>
+      </w:r>
+    </w:p>
+    <w:p>
+      <w:r>
+        <w:t xml:space="preserve">Our team looked at various embedded computing platforms. The leading solution available on market is a Raspberry Pi. Its popularity comes from several factors – affordability (cost around 50-70 EUR), high performance (1.5GHz CPU, comparable to mid-level laptops), availability (sold by many vendors, hardware available in stored, including those in Poland), and extensibility (4 USB sockets for data, powered over USB, Ethernet, </w:t>
+      </w:r>
+      <w:proofErr w:type="spellStart"/>
+      <w:r>
+        <w:t>some</w:t>
+      </w:r>
+      <w:proofErr w:type="spellEnd"/>
+      <w:r>
+        <w:t xml:space="preserve"> </w:t>
+      </w:r>
+      <w:proofErr w:type="spellStart"/>
+      <w:r>
+        <w:t>models</w:t>
+      </w:r>
+      <w:proofErr w:type="spellEnd"/>
+      <w:r>
+        <w:t xml:space="preserve"> </w:t>
+      </w:r>
+      <w:proofErr w:type="spellStart"/>
+      <w:r>
+        <w:t>have</w:t>
+      </w:r>
+      <w:proofErr w:type="spellEnd"/>
+      <w:r>
+        <w:t xml:space="preserve"> </w:t>
+      </w:r>
+      <w:proofErr w:type="spellStart"/>
+      <w:r>
+        <w:t>PoE</w:t>
+      </w:r>
+      <w:proofErr w:type="spellEnd"/>
+      <w:r>
+        <w:t xml:space="preserve">, </w:t>
+      </w:r>
+      <w:proofErr w:type="spellStart"/>
+      <w:r>
+        <w:t>some</w:t>
+      </w:r>
+      <w:proofErr w:type="spellEnd"/>
+      <w:r>
+        <w:t xml:space="preserve"> </w:t>
+      </w:r>
+      <w:proofErr w:type="spellStart"/>
+      <w:r>
+        <w:t>models</w:t>
+      </w:r>
+      <w:proofErr w:type="spellEnd"/>
+      <w:r>
+        <w:t xml:space="preserve"> </w:t>
+      </w:r>
+      <w:proofErr w:type="spellStart"/>
+      <w:r>
+        <w:t>have</w:t>
+      </w:r>
+      <w:proofErr w:type="spellEnd"/>
+      <w:r>
+        <w:t xml:space="preserve"> </w:t>
+      </w:r>
+      <w:proofErr w:type="spellStart"/>
+      <w:r>
+        <w:t>WiFi</w:t>
+      </w:r>
+      <w:proofErr w:type="spellEnd"/>
+      <w:r>
+        <w:t xml:space="preserve"> </w:t>
+      </w:r>
+      <w:proofErr w:type="spellStart"/>
+      <w:r>
+        <w:t>integrated</w:t>
+      </w:r>
+      <w:proofErr w:type="spellEnd"/>
+      <w:r>
+        <w:t xml:space="preserve">, GPIO, HDMI output). Our earliest experiments used Raspberry Pie 1B+ model, which is 5 years old. While it has proven the general approach, it was difficult to work with due to low performance. We decided to </w:t>
+      </w:r>
+      <w:proofErr w:type="spellStart"/>
+      <w:r>
+        <w:t>use</w:t>
+      </w:r>
+      <w:proofErr w:type="spellEnd"/>
+      <w:r>
+        <w:t xml:space="preserve"> </w:t>
+      </w:r>
+      <w:proofErr w:type="spellStart"/>
+      <w:r>
+        <w:t>the</w:t>
+      </w:r>
+      <w:proofErr w:type="spellEnd"/>
+      <w:r>
+        <w:t xml:space="preserve"> </w:t>
+      </w:r>
+      <w:proofErr w:type="spellStart"/>
+      <w:r>
+        <w:t>latest</w:t>
+      </w:r>
+      <w:proofErr w:type="spellEnd"/>
+      <w:r>
+        <w:t xml:space="preserve"> </w:t>
+      </w:r>
+      <w:proofErr w:type="spellStart"/>
+      <w:r>
+        <w:t>RPi</w:t>
+      </w:r>
+      <w:proofErr w:type="spellEnd"/>
+      <w:r>
+        <w:t xml:space="preserve"> 4B model.</w:t>
+      </w:r>
+      <w:r>
+        <w:t xml:space="preserve"> For </w:t>
+      </w:r>
+      <w:proofErr w:type="spellStart"/>
+      <w:r>
+        <w:t>more</w:t>
+      </w:r>
+      <w:proofErr w:type="spellEnd"/>
+      <w:r>
+        <w:t xml:space="preserve"> </w:t>
+      </w:r>
+      <w:proofErr w:type="spellStart"/>
+      <w:r>
+        <w:t>details</w:t>
+      </w:r>
+      <w:proofErr w:type="spellEnd"/>
+      <w:r>
+        <w:t xml:space="preserve">, </w:t>
+      </w:r>
+      <w:proofErr w:type="spellStart"/>
+      <w:r>
+        <w:t>see</w:t>
+      </w:r>
+      <w:proofErr w:type="spellEnd"/>
+      <w:r>
+        <w:t xml:space="preserve"> </w:t>
+      </w:r>
+      <w:proofErr w:type="spellStart"/>
+      <w:r>
+        <w:t>Gitlab</w:t>
+      </w:r>
+      <w:proofErr w:type="spellEnd"/>
+      <w:r>
+        <w:t xml:space="preserve"> #4.</w:t>
+      </w:r>
+    </w:p>
+    <w:p>
+      <w:r>
+        <w:t xml:space="preserve">Another researched aspect was the radio bands. Two most popular bands are VHF and UHF. </w:t>
+      </w:r>
+      <w:r>
+        <w:t xml:space="preserve">We decided to use VHF due to being used by </w:t>
+      </w:r>
+      <w:proofErr w:type="spellStart"/>
+      <w:r>
+        <w:t>several</w:t>
+      </w:r>
+      <w:proofErr w:type="spellEnd"/>
+      <w:r>
+        <w:t xml:space="preserve"> </w:t>
+      </w:r>
+      <w:proofErr w:type="spellStart"/>
+      <w:r>
+        <w:t>Polish</w:t>
+      </w:r>
+      <w:proofErr w:type="spellEnd"/>
+      <w:r>
+        <w:t xml:space="preserve"> </w:t>
+      </w:r>
+      <w:proofErr w:type="spellStart"/>
+      <w:r>
+        <w:t>sats</w:t>
+      </w:r>
+      <w:proofErr w:type="spellEnd"/>
+      <w:r>
+        <w:t xml:space="preserve">, </w:t>
+      </w:r>
+      <w:proofErr w:type="spellStart"/>
+      <w:r>
+        <w:t>available</w:t>
+      </w:r>
+      <w:proofErr w:type="spellEnd"/>
+      <w:r>
+        <w:t xml:space="preserve"> </w:t>
+      </w:r>
+      <w:proofErr w:type="spellStart"/>
+      <w:r>
+        <w:t>antennas</w:t>
+      </w:r>
+      <w:proofErr w:type="spellEnd"/>
+      <w:r>
+        <w:t xml:space="preserve"> and other factors. For </w:t>
+      </w:r>
+      <w:proofErr w:type="spellStart"/>
+      <w:r>
+        <w:t>more</w:t>
+      </w:r>
+      <w:proofErr w:type="spellEnd"/>
+      <w:r>
+        <w:t xml:space="preserve"> </w:t>
+      </w:r>
+      <w:proofErr w:type="spellStart"/>
+      <w:r>
+        <w:t>details</w:t>
+      </w:r>
+      <w:proofErr w:type="spellEnd"/>
+      <w:r>
+        <w:t xml:space="preserve">, </w:t>
+      </w:r>
+      <w:proofErr w:type="spellStart"/>
+      <w:r>
+        <w:t>see</w:t>
+      </w:r>
+      <w:proofErr w:type="spellEnd"/>
+      <w:r>
+        <w:t xml:space="preserve"> </w:t>
+      </w:r>
+      <w:proofErr w:type="spellStart"/>
+      <w:r>
+        <w:t>Gitlab</w:t>
+      </w:r>
+      <w:proofErr w:type="spellEnd"/>
+      <w:r>
+        <w:t xml:space="preserve"> #2.</w:t>
+      </w:r>
+    </w:p>
+    <w:p>
+      <w:r>
+        <w:t xml:space="preserve">The third researched problem was the choice of antenna. We had to balance several factors here. First concern was he antenna availability. Since the project has strict deadlines imposed, we wanted to get the antenna as soon as possible. Second, the antenna should be reasonably simple to construct. The final aspect was financial. There are many high performance antennas, but their price is often prohibitive. Two final candidates were Winkler </w:t>
+      </w:r>
+      <w:proofErr w:type="spellStart"/>
+      <w:r>
+        <w:t>turnstile</w:t>
+      </w:r>
+      <w:proofErr w:type="spellEnd"/>
+      <w:r>
+        <w:t xml:space="preserve"> </w:t>
+      </w:r>
+      <w:proofErr w:type="spellStart"/>
+      <w:r>
+        <w:t>antenna</w:t>
+      </w:r>
+      <w:proofErr w:type="spellEnd"/>
+      <w:r>
+        <w:t xml:space="preserve"> and </w:t>
+      </w:r>
+      <w:proofErr w:type="spellStart"/>
+      <w:r>
+        <w:t>WiMo</w:t>
+      </w:r>
+      <w:proofErr w:type="spellEnd"/>
+      <w:r>
+        <w:t xml:space="preserve"> </w:t>
+      </w:r>
+      <w:r>
+        <w:lastRenderedPageBreak/>
+        <w:t>TA-1. The latter was slightly more expensive (90EUR, compared to 40EUR), but offered much better delivery options (shipment within 4 days rather than 28 working days).</w:t>
+      </w:r>
+    </w:p>
+    <w:p>
+      <w:r>
+        <w:t>The deliverable for this task is an analysis with set of specific hardware selected for purchase.</w:t>
+      </w:r>
+    </w:p>
+    <w:p>
+      <w:r>
+        <w:t xml:space="preserve">Status: </w:t>
+      </w:r>
       <w:r>
         <w:rPr>
           <w:b/>
         </w:rPr>
-        <w:t xml:space="preserve"> </w:t>
-      </w:r>
-      <w:proofErr w:type="spellStart"/>
-      <w:r>
+        <w:t>complete</w:t>
+      </w:r>
+    </w:p>
+    <w:p>
+      <w:pPr>
+        <w:pStyle w:val="Nagwek2"/>
+      </w:pPr>
+      <w:bookmarkStart w:id="15" w:name="_Toc24188449"/>
+      <w:r>
+        <w:t xml:space="preserve">Hardware </w:t>
+      </w:r>
+      <w:r>
+        <w:t>acquisition</w:t>
+      </w:r>
+      <w:bookmarkEnd w:id="15"/>
+    </w:p>
+    <w:p>
+      <w:pPr>
         <w:rPr>
           <w:b/>
         </w:rPr>
-        <w:t>Figiel</w:t>
-      </w:r>
-      <w:proofErr w:type="spellEnd"/>
-      <w:r>
+      </w:pPr>
+      <w:r>
+        <w:t>Engineer responsible</w:t>
+      </w:r>
+      <w:r>
+        <w:t xml:space="preserve"> is</w:t>
+      </w:r>
+      <w:r>
+        <w:t xml:space="preserve"> </w:t>
+      </w:r>
+      <w:r>
+        <w:rPr>
+          <w:b/>
+        </w:rPr>
+        <w:t>Tomasz Mrugalski</w:t>
+      </w:r>
+      <w:r>
+        <w:rPr>
+          <w:b/>
+        </w:rPr>
         <w:t>.</w:t>
       </w:r>
     </w:p>
     <w:p>
       <w:r>
-        <w:t xml:space="preserve">The first task conducted was a determination whether the data reception from satellites is feasible by a group of students with modest budget. The key concern was whether the hardware required to reliably and repeatedly receive transmissions would be within our budget. Several existing projects were identified with reported repeated successes [1], [2], [3]. </w:t>
-      </w:r>
-      <w:r>
-        <w:t>The typical radio hardware used was an inexpensive SDR (software defined radio) running on a PC, connected to VHF antenna. In some projects additional components, such as LNA (low noise amplifier) or more advanced directional antenna with tracking mechanism, were used.</w:t>
-      </w:r>
-    </w:p>
-    <w:p>
-      <w:r>
-        <w:t xml:space="preserve">Our team looked at various embedded computing platforms. The leading solution available on market is a Raspberry Pi. Its popularity comes from several factors – affordability (cost around 50-70 EUR), high performance (1.5GHz CPU, comparable to mid-level laptops), availability (sold by many vendors, hardware available in stored, including those in Poland), and extensibility (4 USB sockets for data, powered over USB, Ethernet, some models have </w:t>
-      </w:r>
-      <w:proofErr w:type="spellStart"/>
-      <w:r>
-        <w:t>PoE</w:t>
-      </w:r>
-      <w:proofErr w:type="spellEnd"/>
-      <w:r>
-        <w:t xml:space="preserve">, some models have </w:t>
-      </w:r>
-      <w:proofErr w:type="spellStart"/>
-      <w:r>
-        <w:t>WiFi</w:t>
-      </w:r>
-      <w:proofErr w:type="spellEnd"/>
-      <w:r>
-        <w:t xml:space="preserve"> integrated, GPIO, HDMI output). Our earliest experiments used Raspberry Pie 1B+ model, which is 5 years old. While it has proven the general approach, it was difficult to work with due to low performance. We decided to use the latest </w:t>
+        <w:t xml:space="preserve">The second task conducted </w:t>
+      </w:r>
+      <w:r>
+        <w:t>after</w:t>
+      </w:r>
+      <w:r>
+        <w:t xml:space="preserve"> the feasibility study </w:t>
+      </w:r>
+      <w:r>
+        <w:t xml:space="preserve">(see task #1) </w:t>
+      </w:r>
+      <w:r>
+        <w:t>was to analyze the market from the perspective of available components. Our team looked at several vendors offering different Raspberry PI models via varied channels. Our process covered purchase of three elements: embedded computing platform, a Software Defined Radio component and an antenna.</w:t>
+      </w:r>
+    </w:p>
+    <w:p>
+      <w:r>
+        <w:rPr>
+          <w:b/>
+        </w:rPr>
+        <w:t>Embedded computing platform</w:t>
+      </w:r>
+      <w:r>
+        <w:t xml:space="preserve">. As determined in task #1 (see the text above), our platform choice was Raspberry Pi 4. It’s a very recent model with many powerful features. Our research uncovered stories of </w:t>
+      </w:r>
+      <w:proofErr w:type="spellStart"/>
+      <w:r>
+        <w:t>users</w:t>
+      </w:r>
+      <w:proofErr w:type="spellEnd"/>
+      <w:r>
+        <w:t xml:space="preserve"> </w:t>
+      </w:r>
+      <w:proofErr w:type="spellStart"/>
+      <w:r>
+        <w:t>complaining</w:t>
+      </w:r>
+      <w:proofErr w:type="spellEnd"/>
+      <w:r>
+        <w:t xml:space="preserve"> </w:t>
+      </w:r>
+      <w:proofErr w:type="spellStart"/>
+      <w:r>
+        <w:t>about</w:t>
+      </w:r>
+      <w:proofErr w:type="spellEnd"/>
+      <w:r>
+        <w:t xml:space="preserve"> </w:t>
       </w:r>
       <w:proofErr w:type="spellStart"/>
       <w:r>
@@ -2671,140 +3185,23 @@
       </w:r>
       <w:proofErr w:type="spellEnd"/>
       <w:r>
-        <w:t xml:space="preserve"> 4B model.</w:t>
-      </w:r>
-      <w:r>
-        <w:t xml:space="preserve"> For more details, see </w:t>
-      </w:r>
-      <w:proofErr w:type="spellStart"/>
-      <w:r>
-        <w:t>Gitlab</w:t>
-      </w:r>
-      <w:proofErr w:type="spellEnd"/>
-      <w:r>
-        <w:t xml:space="preserve"> #4.</w:t>
-      </w:r>
-    </w:p>
-    <w:p>
-      <w:r>
-        <w:t xml:space="preserve">Another researched aspect was the radio bands. Two most popular bands are VHF and UHF. </w:t>
-      </w:r>
-      <w:r>
-        <w:t xml:space="preserve">We decided to use VHF due to being used by several Polish </w:t>
-      </w:r>
-      <w:proofErr w:type="spellStart"/>
-      <w:r>
-        <w:t>sats</w:t>
-      </w:r>
-      <w:proofErr w:type="spellEnd"/>
-      <w:r>
-        <w:t xml:space="preserve">, available antennas and other factors. For more details, see </w:t>
-      </w:r>
-      <w:proofErr w:type="spellStart"/>
-      <w:r>
-        <w:t>Gitlab</w:t>
-      </w:r>
-      <w:proofErr w:type="spellEnd"/>
-      <w:r>
-        <w:t xml:space="preserve"> #2.</w:t>
-      </w:r>
-    </w:p>
-    <w:p>
-      <w:r>
-        <w:t xml:space="preserve">The third researched problem was the choice of antenna. We had to balance several factors here. First concern was he antenna availability. Since the project has strict deadlines imposed, we wanted to get the antenna as soon as possible. Second, the antenna should be reasonably simple to construct. The final aspect was financial. There are many high performance antennas, but their price is often prohibitive. Two final candidates were Winkler turnstile antenna and </w:t>
-      </w:r>
-      <w:proofErr w:type="spellStart"/>
-      <w:r>
-        <w:t>WiMo</w:t>
-      </w:r>
-      <w:proofErr w:type="spellEnd"/>
-      <w:r>
-        <w:t xml:space="preserve"> TA-1. The latter was slightly more expensive (90EUR, compared to 40EUR), but offered much better delivery options (shipment within 4 days rather than 28 working days).</w:t>
-      </w:r>
-    </w:p>
-    <w:p>
-      <w:r>
-        <w:t>The deliverable for this task is an analysis with set of specific hardware selected for purchase.</w:t>
-      </w:r>
-    </w:p>
-    <w:p>
-      <w:r>
-        <w:t xml:space="preserve">Status: </w:t>
-      </w:r>
-      <w:r>
-        <w:rPr>
-          <w:b/>
-        </w:rPr>
-        <w:t>complete</w:t>
-      </w:r>
-    </w:p>
-    <w:p>
-      <w:pPr>
-        <w:pStyle w:val="Heading2"/>
-      </w:pPr>
-      <w:bookmarkStart w:id="15" w:name="_Toc24188449"/>
-      <w:r>
-        <w:t xml:space="preserve">Hardware </w:t>
-      </w:r>
-      <w:r>
-        <w:t>acquisition</w:t>
-      </w:r>
-      <w:bookmarkEnd w:id="15"/>
-    </w:p>
-    <w:p>
-      <w:pPr>
-        <w:rPr>
-          <w:b/>
-        </w:rPr>
-      </w:pPr>
-      <w:r>
-        <w:t>Engineer responsible</w:t>
-      </w:r>
-      <w:r>
-        <w:t xml:space="preserve"> is</w:t>
-      </w:r>
-      <w:r>
-        <w:t xml:space="preserve"> </w:t>
-      </w:r>
-      <w:r>
-        <w:rPr>
-          <w:b/>
-        </w:rPr>
-        <w:t>Tomasz Mrugalski</w:t>
-      </w:r>
-      <w:r>
-        <w:rPr>
-          <w:b/>
-        </w:rPr>
-        <w:t>.</w:t>
-      </w:r>
-    </w:p>
-    <w:p>
-      <w:r>
-        <w:t xml:space="preserve">The second task conducted </w:t>
-      </w:r>
-      <w:r>
-        <w:t>after</w:t>
-      </w:r>
-      <w:r>
-        <w:t xml:space="preserve"> the feasibility study </w:t>
-      </w:r>
-      <w:r>
-        <w:t xml:space="preserve">(see task #1) </w:t>
-      </w:r>
-      <w:r>
-        <w:t>was to analyze the market from the perspective of available components. Our team looked at several vendors offering different Raspberry PI models via varied channels. Our process covered purchase of three elements: embedded computing platform, a Software Defined Radio component and an antenna.</w:t>
-      </w:r>
-    </w:p>
-    <w:p>
-      <w:r>
-        <w:rPr>
-          <w:b/>
-        </w:rPr>
-        <w:t>Embedded computing platform</w:t>
-      </w:r>
-      <w:r>
-        <w:t xml:space="preserve">. As determined in task #1 (see the text above), our platform choice was Raspberry Pi 4. It’s a very recent model with many powerful features. Our research uncovered stories of users complaining about </w:t>
+        <w:t xml:space="preserve"> 4 </w:t>
+      </w:r>
+      <w:proofErr w:type="spellStart"/>
+      <w:r>
+        <w:t>stability</w:t>
+      </w:r>
+      <w:proofErr w:type="spellEnd"/>
+      <w:r>
+        <w:t xml:space="preserve">. It seems the problem was faulty design of the USB used to power the solution. This was promptly fixed in an updated 4B versions. </w:t>
+      </w:r>
+      <w:proofErr w:type="spellStart"/>
+      <w:r>
+        <w:t>The</w:t>
+      </w:r>
+      <w:proofErr w:type="spellEnd"/>
+      <w:r>
+        <w:t xml:space="preserve"> </w:t>
       </w:r>
       <w:proofErr w:type="spellStart"/>
       <w:r>
@@ -2812,7 +3209,71 @@
       </w:r>
       <w:proofErr w:type="spellEnd"/>
       <w:r>
-        <w:t xml:space="preserve"> 4 stability. It seems the problem was faulty design of the USB used to power the solution. This was promptly fixed in an updated 4B versions. The </w:t>
+        <w:t xml:space="preserve"> 4B </w:t>
+      </w:r>
+      <w:proofErr w:type="spellStart"/>
+      <w:r>
+        <w:t>comes</w:t>
+      </w:r>
+      <w:proofErr w:type="spellEnd"/>
+      <w:r>
+        <w:t xml:space="preserve"> </w:t>
+      </w:r>
+      <w:proofErr w:type="spellStart"/>
+      <w:r>
+        <w:t>with</w:t>
+      </w:r>
+      <w:proofErr w:type="spellEnd"/>
+      <w:r>
+        <w:t xml:space="preserve"> 1, 2 and 4GB memory variants. Since the price difference between models is not that great, we chose the most powerful model with 4GB of memory. Our rationale for this decision is to be able to run GUI software, </w:t>
+      </w:r>
+      <w:proofErr w:type="spellStart"/>
+      <w:r>
+        <w:t>such</w:t>
+      </w:r>
+      <w:proofErr w:type="spellEnd"/>
+      <w:r>
+        <w:t xml:space="preserve"> as </w:t>
+      </w:r>
+      <w:proofErr w:type="spellStart"/>
+      <w:r>
+        <w:t>gprx</w:t>
+      </w:r>
+      <w:proofErr w:type="spellEnd"/>
+      <w:r>
+        <w:t xml:space="preserve">, gnu radio </w:t>
+      </w:r>
+      <w:proofErr w:type="spellStart"/>
+      <w:r>
+        <w:t>or</w:t>
+      </w:r>
+      <w:proofErr w:type="spellEnd"/>
+      <w:r>
+        <w:t xml:space="preserve"> </w:t>
+      </w:r>
+      <w:proofErr w:type="spellStart"/>
+      <w:r>
+        <w:t>gpredict</w:t>
+      </w:r>
+      <w:proofErr w:type="spellEnd"/>
+      <w:r>
+        <w:t xml:space="preserve"> on </w:t>
+      </w:r>
+      <w:proofErr w:type="spellStart"/>
+      <w:r>
+        <w:t>this</w:t>
+      </w:r>
+      <w:proofErr w:type="spellEnd"/>
+      <w:r>
+        <w:t xml:space="preserve"> </w:t>
+      </w:r>
+      <w:proofErr w:type="spellStart"/>
+      <w:r>
+        <w:t>configured</w:t>
+      </w:r>
+      <w:proofErr w:type="spellEnd"/>
+      <w:r>
+        <w:t xml:space="preserve"> </w:t>
       </w:r>
       <w:proofErr w:type="spellStart"/>
       <w:r>
@@ -2820,31 +3281,15 @@
       </w:r>
       <w:proofErr w:type="spellEnd"/>
       <w:r>
-        <w:t xml:space="preserve"> 4B comes with 1, 2 and 4GB memory variants. Since the price difference between models is not that great, we chose the most powerful model with 4GB of memory. Our rationale for this decision is to be able to run GUI software, such as </w:t>
-      </w:r>
-      <w:proofErr w:type="spellStart"/>
-      <w:r>
-        <w:t>gprx</w:t>
-      </w:r>
-      <w:proofErr w:type="spellEnd"/>
-      <w:r>
-        <w:t xml:space="preserve">, gnu radio or </w:t>
-      </w:r>
-      <w:proofErr w:type="spellStart"/>
-      <w:r>
-        <w:t>gpredict</w:t>
-      </w:r>
-      <w:proofErr w:type="spellEnd"/>
-      <w:r>
-        <w:t xml:space="preserve"> on this configured </w:t>
-      </w:r>
-      <w:proofErr w:type="spellStart"/>
-      <w:r>
-        <w:t>RPi</w:t>
-      </w:r>
-      <w:proofErr w:type="spellEnd"/>
-      <w:r>
-        <w:t xml:space="preserve"> 4B. We also chose a kit that provided several essential hardware. The kit included the board itself, a robust case, micro-HDMI to HDMI connector, a USB-C power fully that can meet the power requirements (constant 3A, even under heavy load), a new micro SD </w:t>
+        <w:t xml:space="preserve"> 4B. We also chose a kit that provided several essential hardware. The kit included the board itself, a robust case, micro-HDMI to HDMI connector, a USB-C power fully that can meet the power requirements (constant 3A, even under heavy load), a </w:t>
+      </w:r>
+      <w:proofErr w:type="spellStart"/>
+      <w:r>
+        <w:t>new</w:t>
+      </w:r>
+      <w:proofErr w:type="spellEnd"/>
+      <w:r>
+        <w:t xml:space="preserve"> micro SD </w:t>
       </w:r>
       <w:proofErr w:type="spellStart"/>
       <w:r>
@@ -2852,7 +3297,31 @@
       </w:r>
       <w:proofErr w:type="spellEnd"/>
       <w:r>
-        <w:t xml:space="preserve"> a reader for SD cards. The kit has been purchased on </w:t>
+        <w:t xml:space="preserve"> a </w:t>
+      </w:r>
+      <w:proofErr w:type="spellStart"/>
+      <w:r>
+        <w:t>reader</w:t>
+      </w:r>
+      <w:proofErr w:type="spellEnd"/>
+      <w:r>
+        <w:t xml:space="preserve"> for SD cards. The kit has </w:t>
+      </w:r>
+      <w:proofErr w:type="spellStart"/>
+      <w:r>
+        <w:t>been</w:t>
+      </w:r>
+      <w:proofErr w:type="spellEnd"/>
+      <w:r>
+        <w:t xml:space="preserve"> </w:t>
+      </w:r>
+      <w:proofErr w:type="spellStart"/>
+      <w:r>
+        <w:t>purchased</w:t>
+      </w:r>
+      <w:proofErr w:type="spellEnd"/>
+      <w:r>
+        <w:t xml:space="preserve"> on </w:t>
       </w:r>
       <w:proofErr w:type="spellStart"/>
       <w:r>
@@ -2860,8 +3329,13 @@
       </w:r>
       <w:proofErr w:type="spellEnd"/>
       <w:r>
-        <w:t>, a popular sales</w:t>
-      </w:r>
+        <w:t xml:space="preserve">, a popular </w:t>
+      </w:r>
+      <w:proofErr w:type="spellStart"/>
+      <w:r>
+        <w:t>sales</w:t>
+      </w:r>
+      <w:proofErr w:type="spellEnd"/>
       <w:r>
         <w:t xml:space="preserve"> platform </w:t>
       </w:r>
@@ -3024,6 +3498,7 @@
         <w:rPr>
           <w:lang w:val="en-GB"/>
         </w:rPr>
+        <w:lastRenderedPageBreak/>
         <w:t xml:space="preserve">The deliverable of this task is to have all the hardware components </w:t>
       </w:r>
       <w:r>
@@ -3077,7 +3552,7 @@
     </w:p>
     <w:p>
       <w:pPr>
-        <w:pStyle w:val="Heading2"/>
+        <w:pStyle w:val="Nagwek2"/>
       </w:pPr>
       <w:bookmarkStart w:id="16" w:name="_Toc24188450"/>
       <w:r>
@@ -3095,28 +3570,12 @@
       <w:r>
         <w:t xml:space="preserve"> </w:t>
       </w:r>
-      <w:proofErr w:type="spellStart"/>
       <w:r>
         <w:rPr>
           <w:b/>
         </w:rPr>
-        <w:t>Ewelina</w:t>
-      </w:r>
-      <w:proofErr w:type="spellEnd"/>
-      <w:r>
-        <w:rPr>
-          <w:b/>
-        </w:rPr>
-        <w:t xml:space="preserve"> </w:t>
-      </w:r>
-      <w:proofErr w:type="spellStart"/>
-      <w:r>
-        <w:rPr>
-          <w:b/>
-        </w:rPr>
-        <w:t>Omernik</w:t>
-      </w:r>
-      <w:proofErr w:type="spellEnd"/>
+        <w:t>Ewelina Omernik</w:t>
+      </w:r>
       <w:r>
         <w:rPr>
           <w:b/>
@@ -3147,13 +3606,41 @@
         <w:rPr>
           <w:rStyle w:val="5yl5"/>
         </w:rPr>
-        <w:t xml:space="preserve"> our team did not do any individual tasks. Instead, we met together and spent half a day assembling the system. We migrated to the new Raspberry Pi 4B platform, replaced old power supply with a new one using USB-C, also put the motherboard into a case. The hardware setup was assembled at </w:t>
+        <w:t xml:space="preserve"> our team did not do any individual tasks. Instead, we met together and spent half a day assembling the system. We migrated to the new Raspberry Pi 4B platform, replaced old power supply with a new one using USB-C, also put the motherboard into a case. The hardware setup was </w:t>
       </w:r>
       <w:proofErr w:type="spellStart"/>
       <w:r>
         <w:rPr>
           <w:rStyle w:val="5yl5"/>
         </w:rPr>
+        <w:t>assembled</w:t>
+      </w:r>
+      <w:proofErr w:type="spellEnd"/>
+      <w:r>
+        <w:rPr>
+          <w:rStyle w:val="5yl5"/>
+        </w:rPr>
+        <w:t xml:space="preserve"> </w:t>
+      </w:r>
+      <w:proofErr w:type="spellStart"/>
+      <w:r>
+        <w:rPr>
+          <w:rStyle w:val="5yl5"/>
+        </w:rPr>
+        <w:t>at</w:t>
+      </w:r>
+      <w:proofErr w:type="spellEnd"/>
+      <w:r>
+        <w:rPr>
+          <w:rStyle w:val="5yl5"/>
+        </w:rPr>
+        <w:t xml:space="preserve"> </w:t>
+      </w:r>
+      <w:proofErr w:type="spellStart"/>
+      <w:r>
+        <w:rPr>
+          <w:rStyle w:val="5yl5"/>
+        </w:rPr>
         <w:t>Tomek’s</w:t>
       </w:r>
       <w:proofErr w:type="spellEnd"/>
@@ -3161,26 +3648,54 @@
         <w:rPr>
           <w:rStyle w:val="5yl5"/>
         </w:rPr>
-        <w:t xml:space="preserve"> apartment. One major problem to solve was how to deploy the system in a way that has good sky visibility from the antenna point of view, has Internet connectivity, has a power supply and the electronics is protected from the weather. After several attempts, we came up with a plan to house the system in the apartment close to a window. The SMA coax cable will go outside through not completely shut down window. The antenna will be deployed on a photographical tripod, standing on a balcony near the window. We also adapted the basic telescope antenna to work a V dipole (53,4cm length, 120 degrees angle).  This provisional set-up will be replaced with the ultimate one once the antenna ordered arrives.</w:t>
-      </w:r>
-    </w:p>
-    <w:p>
-      <w:pPr>
+        <w:t xml:space="preserve"> </w:t>
+      </w:r>
+      <w:proofErr w:type="spellStart"/>
+      <w:r>
         <w:rPr>
           <w:rStyle w:val="5yl5"/>
         </w:rPr>
-      </w:pPr>
+        <w:t>apartment</w:t>
+      </w:r>
+      <w:proofErr w:type="spellEnd"/>
       <w:r>
         <w:rPr>
           <w:rStyle w:val="5yl5"/>
         </w:rPr>
-        <w:t xml:space="preserve">We installed several software pieces: GNU Radio, GQRX (both used to control SDR hardware), </w:t>
-      </w:r>
-      <w:proofErr w:type="spellStart"/>
-      <w:r>
+        <w:t>. One major problem to solve was how to deploy the system in a way that has good sky visibility from the antenna point of view, has Internet connectivity, has a power supply and the electronics is protected from the weather. After several attempts, we came up with a plan to house the system in the apartment close to a window. The SMA coax cable will go outside through not completely shut down window. The antenna will be deployed on a photographical tripod, standing on a balcony near the window. We also adapted the basic telescope antenna to work a V dipole (53,4cm length, 120 degrees angle).  This provisional set-up will be replaced with the ultimate one once the antenna ordered arrives.</w:t>
+      </w:r>
+    </w:p>
+    <w:p>
+      <w:pPr>
         <w:rPr>
           <w:rStyle w:val="5yl5"/>
         </w:rPr>
+      </w:pPr>
+      <w:r>
+        <w:rPr>
+          <w:rStyle w:val="5yl5"/>
+        </w:rPr>
+        <w:t xml:space="preserve">We installed several software pieces: GNU Radio, GQRX (both used to </w:t>
+      </w:r>
+      <w:proofErr w:type="spellStart"/>
+      <w:r>
+        <w:rPr>
+          <w:rStyle w:val="5yl5"/>
+        </w:rPr>
+        <w:t>control</w:t>
+      </w:r>
+      <w:proofErr w:type="spellEnd"/>
+      <w:r>
+        <w:rPr>
+          <w:rStyle w:val="5yl5"/>
+        </w:rPr>
+        <w:t xml:space="preserve"> SDR hardware), </w:t>
+      </w:r>
+      <w:proofErr w:type="spellStart"/>
+      <w:r>
+        <w:rPr>
+          <w:rStyle w:val="5yl5"/>
+        </w:rPr>
         <w:t>gpredict</w:t>
       </w:r>
       <w:proofErr w:type="spellEnd"/>
@@ -3188,13 +3703,55 @@
         <w:rPr>
           <w:rStyle w:val="5yl5"/>
         </w:rPr>
-        <w:t xml:space="preserve"> (a software that tracks satellites and informs about upcoming fly-overs), NOAA-APT (an open source alternative to </w:t>
+        <w:t xml:space="preserve"> (a software </w:t>
       </w:r>
       <w:proofErr w:type="spellStart"/>
       <w:r>
         <w:rPr>
           <w:rStyle w:val="5yl5"/>
         </w:rPr>
+        <w:t>that</w:t>
+      </w:r>
+      <w:proofErr w:type="spellEnd"/>
+      <w:r>
+        <w:rPr>
+          <w:rStyle w:val="5yl5"/>
+        </w:rPr>
+        <w:t xml:space="preserve"> tracks satellites and informs about upcoming fly-overs), NOAA-APT (an open </w:t>
+      </w:r>
+      <w:proofErr w:type="spellStart"/>
+      <w:r>
+        <w:rPr>
+          <w:rStyle w:val="5yl5"/>
+        </w:rPr>
+        <w:t>source</w:t>
+      </w:r>
+      <w:proofErr w:type="spellEnd"/>
+      <w:r>
+        <w:rPr>
+          <w:rStyle w:val="5yl5"/>
+        </w:rPr>
+        <w:t xml:space="preserve"> </w:t>
+      </w:r>
+      <w:proofErr w:type="spellStart"/>
+      <w:r>
+        <w:rPr>
+          <w:rStyle w:val="5yl5"/>
+        </w:rPr>
+        <w:t>alternative</w:t>
+      </w:r>
+      <w:proofErr w:type="spellEnd"/>
+      <w:r>
+        <w:rPr>
+          <w:rStyle w:val="5yl5"/>
+        </w:rPr>
+        <w:t xml:space="preserve"> to </w:t>
+      </w:r>
+      <w:proofErr w:type="spellStart"/>
+      <w:r>
+        <w:rPr>
+          <w:rStyle w:val="5yl5"/>
+        </w:rPr>
         <w:t>wxtoimg</w:t>
       </w:r>
       <w:proofErr w:type="spellEnd"/>
@@ -3208,7 +3765,35 @@
         <w:rPr>
           <w:rStyle w:val="5yl5"/>
         </w:rPr>
-        <w:t>, it takes the recorded WAV audio file and attempts to extract image data from it</w:t>
+        <w:t xml:space="preserve">, </w:t>
+      </w:r>
+      <w:proofErr w:type="spellStart"/>
+      <w:r>
+        <w:rPr>
+          <w:rStyle w:val="5yl5"/>
+        </w:rPr>
+        <w:t>it</w:t>
+      </w:r>
+      <w:proofErr w:type="spellEnd"/>
+      <w:r>
+        <w:rPr>
+          <w:rStyle w:val="5yl5"/>
+        </w:rPr>
+        <w:t xml:space="preserve"> </w:t>
+      </w:r>
+      <w:proofErr w:type="spellStart"/>
+      <w:r>
+        <w:rPr>
+          <w:rStyle w:val="5yl5"/>
+        </w:rPr>
+        <w:t>takes</w:t>
+      </w:r>
+      <w:proofErr w:type="spellEnd"/>
+      <w:r>
+        <w:rPr>
+          <w:rStyle w:val="5yl5"/>
+        </w:rPr>
+        <w:t xml:space="preserve"> the recorded WAV audio file and attempts to extract image data from it</w:t>
       </w:r>
       <w:r>
         <w:rPr>
@@ -3265,10 +3850,9 @@
       <w:r>
         <w:rPr>
           <w:noProof/>
-          <w:lang w:val="en-GB" w:eastAsia="en-GB"/>
         </w:rPr>
         <w:drawing>
-          <wp:inline distT="0" distB="0" distL="0" distR="0" wp14:anchorId="31C40EF7" wp14:editId="497EE6D5">
+          <wp:inline distT="0" distB="0" distL="0" distR="0">
             <wp:extent cx="5760720" cy="1944243"/>
             <wp:effectExtent l="0" t="0" r="0" b="0"/>
             <wp:docPr id="1" name="Obraz 1" descr="https://gitlab.klub.com.pl:30000/astro/satnog-gdn/uploads/f013cd77b9a08d89d199486690e2fe21/out.png"/>
@@ -3285,10 +3869,10 @@
                     </pic:cNvPicPr>
                   </pic:nvPicPr>
                   <pic:blipFill>
-                    <a:blip r:embed="rId14" cstate="print">
+                    <a:blip r:embed="rId13" cstate="print">
                       <a:extLst>
                         <a:ext uri="{28A0092B-C50C-407E-A947-70E740481C1C}">
-                          <a14:useLocalDpi xmlns:a14="http://schemas.microsoft.com/office/drawing/2010/main" val="0"/>
+                          <a14:useLocalDpi xmlns="" xmlns:wpc="http://schemas.microsoft.com/office/word/2010/wordprocessingCanvas" xmlns:mo="http://schemas.microsoft.com/office/mac/office/2008/main" xmlns:mc="http://schemas.openxmlformats.org/markup-compatibility/2006" xmlns:mv="urn:schemas-microsoft-com:mac:vml" xmlns:o="urn:schemas-microsoft-com:office:office" xmlns:v="urn:schemas-microsoft-com:vml" xmlns:wp14="http://schemas.microsoft.com/office/word/2010/wordprocessingDrawing" xmlns:w10="urn:schemas-microsoft-com:office:word" xmlns:w="http://schemas.openxmlformats.org/wordprocessingml/2006/main" xmlns:w14="http://schemas.microsoft.com/office/word/2010/wordml" xmlns:w15="http://schemas.microsoft.com/office/word/2012/wordml" xmlns:wpg="http://schemas.microsoft.com/office/word/2010/wordprocessingGroup" xmlns:wpi="http://schemas.microsoft.com/office/word/2010/wordprocessingInk" xmlns:wps="http://schemas.microsoft.com/office/word/2010/wordprocessingShape" xmlns:a14="http://schemas.microsoft.com/office/drawing/2010/main" val="0"/>
                         </a:ext>
                       </a:extLst>
                     </a:blip>
@@ -3327,6 +3911,7 @@
         <w:rPr>
           <w:rStyle w:val="5yl5"/>
         </w:rPr>
+        <w:lastRenderedPageBreak/>
         <w:t>The lower part of the image is garbled, because we went into NLOS (non line-of-sight) mode (part of the sky was obscured by the roof). Nevertheless, we consider this experiment a full success.</w:t>
       </w:r>
     </w:p>
@@ -3360,31 +3945,486 @@
     </w:p>
     <w:p>
       <w:pPr>
-        <w:pStyle w:val="Heading2"/>
+        <w:pStyle w:val="Nagwek2"/>
       </w:pPr>
       <w:r>
         <w:t>Software automation design</w:t>
       </w:r>
     </w:p>
     <w:p>
-      <w:r>
-        <w:t xml:space="preserve">The responsible engineer is </w:t>
-      </w:r>
-      <w:proofErr w:type="spellStart"/>
-      <w:r>
-        <w:t>Sławomir</w:t>
-      </w:r>
-      <w:proofErr w:type="spellEnd"/>
-      <w:r>
-        <w:t xml:space="preserve"> </w:t>
-      </w:r>
-      <w:proofErr w:type="spellStart"/>
-      <w:r>
-        <w:t>Figiel</w:t>
-      </w:r>
-      <w:proofErr w:type="spellEnd"/>
-      <w:r>
-        <w:t xml:space="preserve">. TODO. See </w:t>
+      <w:proofErr w:type="spellStart"/>
+      <w:r>
+        <w:t>E</w:t>
+      </w:r>
+      <w:r>
+        <w:t>ngineer</w:t>
+      </w:r>
+      <w:proofErr w:type="spellEnd"/>
+      <w:r>
+        <w:t xml:space="preserve"> </w:t>
+      </w:r>
+      <w:proofErr w:type="spellStart"/>
+      <w:r>
+        <w:t>responsible</w:t>
+      </w:r>
+      <w:proofErr w:type="spellEnd"/>
+      <w:r>
+        <w:t xml:space="preserve"> </w:t>
+      </w:r>
+      <w:proofErr w:type="spellStart"/>
+      <w:r>
+        <w:t>is</w:t>
+      </w:r>
+      <w:proofErr w:type="spellEnd"/>
+      <w:r>
+        <w:t xml:space="preserve"> </w:t>
+      </w:r>
+      <w:r>
+        <w:rPr>
+          <w:b/>
+        </w:rPr>
+        <w:t>Sławomir Figiel</w:t>
+      </w:r>
+      <w:r>
+        <w:t xml:space="preserve">. </w:t>
+      </w:r>
+    </w:p>
+    <w:p>
+      <w:r>
+        <w:t>So far, the entire process of receiving satellite images is carried out manually. This requires our work at a specific time when the satellite is visible. It is burdensome, so we decided to automate the whole process.</w:t>
+      </w:r>
+    </w:p>
+    <w:p>
+      <w:r>
+        <w:t>The first step towards automation is to determine which tasks</w:t>
+      </w:r>
+      <w:r>
+        <w:t xml:space="preserve"> should be performed</w:t>
+      </w:r>
+      <w:r>
+        <w:t xml:space="preserve"> in which order to receive the photo</w:t>
+      </w:r>
+      <w:r>
+        <w:t>s</w:t>
+      </w:r>
+      <w:r>
+        <w:t xml:space="preserve">. As we have already done this manually before, we know how such a process should take place and what components </w:t>
+      </w:r>
+      <w:r>
+        <w:t>are going to</w:t>
+      </w:r>
+      <w:r>
+        <w:t xml:space="preserve"> be required.</w:t>
+      </w:r>
+    </w:p>
+    <w:p>
+      <w:r>
+        <w:rPr>
+          <w:b/>
+        </w:rPr>
+        <w:t>Satellite tracking component</w:t>
+      </w:r>
+      <w:proofErr w:type="gramStart"/>
+      <w:r>
+        <w:t>:</w:t>
+      </w:r>
+      <w:r>
+        <w:br/>
+        <w:t>The</w:t>
+      </w:r>
+      <w:proofErr w:type="gramEnd"/>
+      <w:r>
+        <w:t xml:space="preserve"> satellites orbit the Earth, following a specific</w:t>
+      </w:r>
+      <w:r>
+        <w:t>, predictable route</w:t>
+      </w:r>
+      <w:r>
+        <w:t xml:space="preserve">. To capture a satellite signal, it must be in the visible range. </w:t>
+      </w:r>
+      <w:r>
+        <w:t>Therefore</w:t>
+      </w:r>
+      <w:r>
+        <w:t xml:space="preserve"> we need a component that will track the movement of the chosen satellites and inform the system when the satellite will be in the field of visibility and when it will disappear. This component would be responsible for initiating the entire process and </w:t>
+      </w:r>
+      <w:r>
+        <w:t xml:space="preserve">for </w:t>
+      </w:r>
+      <w:r>
+        <w:t>stopping it.</w:t>
+      </w:r>
+    </w:p>
+    <w:p>
+      <w:r>
+        <w:rPr>
+          <w:b/>
+        </w:rPr>
+        <w:t>Satellite data storage component</w:t>
+      </w:r>
+      <w:proofErr w:type="gramStart"/>
+      <w:r>
+        <w:t>:</w:t>
+      </w:r>
+      <w:r>
+        <w:br/>
+        <w:t>The</w:t>
+      </w:r>
+      <w:proofErr w:type="gramEnd"/>
+      <w:r>
+        <w:t xml:space="preserve"> tracking component reports the upcoming flight. Howeve</w:t>
+      </w:r>
+      <w:r>
+        <w:t xml:space="preserve">r, </w:t>
+      </w:r>
+      <w:r>
+        <w:t>information about the signal frequency, bandwidths, etc</w:t>
+      </w:r>
+      <w:r>
+        <w:t>.</w:t>
+      </w:r>
+      <w:r>
+        <w:t xml:space="preserve"> </w:t>
+      </w:r>
+      <w:r>
+        <w:t>is</w:t>
+      </w:r>
+      <w:r>
+        <w:t xml:space="preserve"> also required for data reception</w:t>
+      </w:r>
+      <w:r>
+        <w:t xml:space="preserve">. These data are found on the Internet and are </w:t>
+      </w:r>
+      <w:r>
+        <w:t>generally</w:t>
+      </w:r>
+      <w:r>
+        <w:t xml:space="preserve"> constant</w:t>
+      </w:r>
+      <w:r>
+        <w:t>. Each satellite has</w:t>
+      </w:r>
+      <w:r>
+        <w:t xml:space="preserve"> its</w:t>
+      </w:r>
+      <w:r>
+        <w:t xml:space="preserve"> unique frequencies on which it broadcasts. </w:t>
+      </w:r>
+      <w:proofErr w:type="spellStart"/>
+      <w:r>
+        <w:t>E</w:t>
+      </w:r>
+      <w:r>
+        <w:t>xception</w:t>
+      </w:r>
+      <w:r>
+        <w:t>s</w:t>
+      </w:r>
+      <w:proofErr w:type="spellEnd"/>
+      <w:r>
+        <w:t xml:space="preserve"> </w:t>
+      </w:r>
+      <w:proofErr w:type="spellStart"/>
+      <w:r>
+        <w:t>may</w:t>
+      </w:r>
+      <w:proofErr w:type="spellEnd"/>
+      <w:r>
+        <w:t xml:space="preserve"> </w:t>
+      </w:r>
+      <w:proofErr w:type="spellStart"/>
+      <w:r>
+        <w:t>occur</w:t>
+      </w:r>
+      <w:proofErr w:type="spellEnd"/>
+      <w:r>
+        <w:t xml:space="preserve"> </w:t>
+      </w:r>
+      <w:proofErr w:type="spellStart"/>
+      <w:r>
+        <w:t>when</w:t>
+      </w:r>
+      <w:proofErr w:type="spellEnd"/>
+      <w:r>
+        <w:t xml:space="preserve"> one </w:t>
+      </w:r>
+      <w:proofErr w:type="spellStart"/>
+      <w:r>
+        <w:t>communication</w:t>
+      </w:r>
+      <w:proofErr w:type="spellEnd"/>
+      <w:r>
+        <w:t xml:space="preserve"> module </w:t>
+      </w:r>
+      <w:proofErr w:type="spellStart"/>
+      <w:r>
+        <w:t>is</w:t>
+      </w:r>
+      <w:proofErr w:type="spellEnd"/>
+      <w:r>
+        <w:t xml:space="preserve"> </w:t>
+      </w:r>
+      <w:proofErr w:type="spellStart"/>
+      <w:r>
+        <w:t>damaged</w:t>
+      </w:r>
+      <w:proofErr w:type="spellEnd"/>
+      <w:r>
+        <w:t xml:space="preserve"> </w:t>
+      </w:r>
+      <w:proofErr w:type="spellStart"/>
+      <w:r>
+        <w:t>or</w:t>
+      </w:r>
+      <w:proofErr w:type="spellEnd"/>
+      <w:r>
+        <w:t xml:space="preserve"> a </w:t>
+      </w:r>
+      <w:proofErr w:type="spellStart"/>
+      <w:r>
+        <w:t>new</w:t>
+      </w:r>
+      <w:proofErr w:type="spellEnd"/>
+      <w:r>
+        <w:t xml:space="preserve"> </w:t>
+      </w:r>
+      <w:r>
+        <w:t>one</w:t>
+      </w:r>
+      <w:r>
+        <w:t xml:space="preserve"> </w:t>
+      </w:r>
+      <w:proofErr w:type="spellStart"/>
+      <w:r>
+        <w:t>is</w:t>
+      </w:r>
+      <w:proofErr w:type="spellEnd"/>
+      <w:r>
+        <w:t xml:space="preserve"> </w:t>
+      </w:r>
+      <w:proofErr w:type="spellStart"/>
+      <w:r>
+        <w:t>added</w:t>
+      </w:r>
+      <w:proofErr w:type="spellEnd"/>
+      <w:r>
+        <w:t xml:space="preserve">. </w:t>
+      </w:r>
+      <w:r>
+        <w:t>Due</w:t>
+      </w:r>
+      <w:r>
+        <w:t xml:space="preserve"> to </w:t>
+      </w:r>
+      <w:r>
+        <w:t>the variability caused by the above being low</w:t>
+      </w:r>
+      <w:r>
+        <w:t xml:space="preserve">, we came to the conclusion that we can </w:t>
+      </w:r>
+      <w:proofErr w:type="spellStart"/>
+      <w:r>
+        <w:t>download</w:t>
+      </w:r>
+      <w:proofErr w:type="spellEnd"/>
+      <w:r>
+        <w:t xml:space="preserve"> </w:t>
+      </w:r>
+      <w:proofErr w:type="spellStart"/>
+      <w:r>
+        <w:t>the</w:t>
+      </w:r>
+      <w:proofErr w:type="spellEnd"/>
+      <w:r>
+        <w:t xml:space="preserve"> data</w:t>
+      </w:r>
+      <w:r>
+        <w:t xml:space="preserve"> </w:t>
+      </w:r>
+      <w:proofErr w:type="spellStart"/>
+      <w:r>
+        <w:t>just</w:t>
+      </w:r>
+      <w:proofErr w:type="spellEnd"/>
+      <w:r>
+        <w:t xml:space="preserve"> </w:t>
+      </w:r>
+      <w:proofErr w:type="spellStart"/>
+      <w:r>
+        <w:t>once</w:t>
+      </w:r>
+      <w:proofErr w:type="spellEnd"/>
+      <w:r>
+        <w:t xml:space="preserve"> and</w:t>
+      </w:r>
+      <w:r>
+        <w:t xml:space="preserve"> </w:t>
+      </w:r>
+      <w:proofErr w:type="spellStart"/>
+      <w:r>
+        <w:t>then</w:t>
+      </w:r>
+      <w:proofErr w:type="spellEnd"/>
+      <w:r>
+        <w:t xml:space="preserve"> store it</w:t>
+      </w:r>
+      <w:r>
+        <w:t>.</w:t>
+      </w:r>
+    </w:p>
+    <w:p>
+      <w:r>
+        <w:rPr>
+          <w:b/>
+        </w:rPr>
+        <w:t>Image receiving component</w:t>
+      </w:r>
+      <w:proofErr w:type="gramStart"/>
+      <w:r>
+        <w:t>:</w:t>
+      </w:r>
+      <w:r>
+        <w:br/>
+        <w:t>Through</w:t>
+      </w:r>
+      <w:proofErr w:type="gramEnd"/>
+      <w:r>
+        <w:t xml:space="preserve"> the data obtained from the two components described above, we can start recording. After obtaining the signal about the end of the passage, the listening is completed and the "photo" saved, initially as a</w:t>
+      </w:r>
+      <w:r>
+        <w:t>n</w:t>
+      </w:r>
+      <w:r>
+        <w:t xml:space="preserve"> </w:t>
+      </w:r>
+      <w:r>
+        <w:t xml:space="preserve">audio file (*.wav). This is </w:t>
+      </w:r>
+      <w:r>
+        <w:t xml:space="preserve">because we receive radio waves that are easiest to receive and save </w:t>
+      </w:r>
+      <w:r>
+        <w:t>in this format.</w:t>
+      </w:r>
+    </w:p>
+    <w:p>
+      <w:r>
+        <w:rPr>
+          <w:b/>
+        </w:rPr>
+        <w:t>Photo converting component</w:t>
+      </w:r>
+      <w:proofErr w:type="gramStart"/>
+      <w:r>
+        <w:t>:</w:t>
+      </w:r>
+      <w:r>
+        <w:br/>
+      </w:r>
+      <w:r>
+        <w:t>The</w:t>
+      </w:r>
+      <w:proofErr w:type="gramEnd"/>
+      <w:r>
+        <w:t xml:space="preserve"> next step is to convert the received photo from an audio format to a graphic format. </w:t>
+      </w:r>
+      <w:r>
+        <w:t>This component is going to carry out the</w:t>
+      </w:r>
+      <w:r>
+        <w:t xml:space="preserve"> conversion</w:t>
+      </w:r>
+      <w:r>
+        <w:t>.</w:t>
+      </w:r>
+    </w:p>
+    <w:p>
+      <w:r>
+        <w:rPr>
+          <w:b/>
+        </w:rPr>
+        <w:lastRenderedPageBreak/>
+        <w:t>Photo storage component</w:t>
+      </w:r>
+      <w:proofErr w:type="gramStart"/>
+      <w:r>
+        <w:rPr>
+          <w:b/>
+        </w:rPr>
+        <w:t>:</w:t>
+      </w:r>
+      <w:r>
+        <w:br/>
+        <w:t>Received</w:t>
+      </w:r>
+      <w:proofErr w:type="gramEnd"/>
+      <w:r>
+        <w:t xml:space="preserve"> photos </w:t>
+      </w:r>
+      <w:r>
+        <w:t>need to</w:t>
+      </w:r>
+      <w:r>
+        <w:t xml:space="preserve"> be stored. </w:t>
+      </w:r>
+      <w:r>
+        <w:t>W</w:t>
+      </w:r>
+      <w:r>
+        <w:t xml:space="preserve">e decided to </w:t>
+      </w:r>
+      <w:r>
+        <w:t>delegate a separate</w:t>
+      </w:r>
+      <w:r>
+        <w:t xml:space="preserve"> component that would function as a database of received photos.</w:t>
+      </w:r>
+    </w:p>
+    <w:p>
+      <w:r>
+        <w:rPr>
+          <w:b/>
+        </w:rPr>
+        <w:t>Integration component</w:t>
+      </w:r>
+      <w:proofErr w:type="gramStart"/>
+      <w:r>
+        <w:t>:</w:t>
+      </w:r>
+      <w:r>
+        <w:br/>
+        <w:t>We</w:t>
+      </w:r>
+      <w:proofErr w:type="gramEnd"/>
+      <w:r>
+        <w:t xml:space="preserve"> also need a component that connects everything together. It would be responsible for communication between all</w:t>
+      </w:r>
+      <w:r>
+        <w:t xml:space="preserve"> of the other</w:t>
+      </w:r>
+      <w:r>
+        <w:t xml:space="preserve"> components.</w:t>
+      </w:r>
+    </w:p>
+    <w:p>
+      <w:pPr>
+        <w:pStyle w:val="Nagwek2"/>
+      </w:pPr>
+      <w:r>
+        <w:t>Software implementation</w:t>
+      </w:r>
+    </w:p>
+    <w:p>
+      <w:r>
+        <w:t xml:space="preserve">The responsible engineer is Tomasz Mrugalski. TODO. </w:t>
+      </w:r>
+      <w:proofErr w:type="spellStart"/>
+      <w:r>
+        <w:t>See</w:t>
+      </w:r>
+      <w:proofErr w:type="spellEnd"/>
+      <w:r>
+        <w:t xml:space="preserve"> </w:t>
       </w:r>
       <w:proofErr w:type="spellStart"/>
       <w:r>
@@ -3392,20 +4432,28 @@
       </w:r>
       <w:proofErr w:type="spellEnd"/>
       <w:r>
-        <w:t xml:space="preserve"> #15.</w:t>
-      </w:r>
-    </w:p>
-    <w:p>
-      <w:pPr>
-        <w:pStyle w:val="Heading2"/>
-      </w:pPr>
-      <w:r>
-        <w:t>Software implementation</w:t>
-      </w:r>
-    </w:p>
-    <w:p>
-      <w:r>
-        <w:t xml:space="preserve">The responsible engineer is Tomasz Mrugalski. TODO. See </w:t>
+        <w:t xml:space="preserve"> #16.</w:t>
+      </w:r>
+    </w:p>
+    <w:p>
+      <w:pPr>
+        <w:pStyle w:val="Nagwek2"/>
+      </w:pPr>
+      <w:r>
+        <w:t>Test campaign</w:t>
+      </w:r>
+    </w:p>
+    <w:p>
+      <w:r>
+        <w:t xml:space="preserve">The responsible engineer is Ewelina Omernik. TODO. </w:t>
+      </w:r>
+      <w:proofErr w:type="spellStart"/>
+      <w:r>
+        <w:t>See</w:t>
+      </w:r>
+      <w:proofErr w:type="spellEnd"/>
+      <w:r>
+        <w:t xml:space="preserve"> </w:t>
       </w:r>
       <w:proofErr w:type="spellStart"/>
       <w:r>
@@ -3413,36 +4461,28 @@
       </w:r>
       <w:proofErr w:type="spellEnd"/>
       <w:r>
-        <w:t xml:space="preserve"> #16.</w:t>
-      </w:r>
-    </w:p>
-    <w:p>
-      <w:pPr>
-        <w:pStyle w:val="Heading2"/>
-      </w:pPr>
-      <w:r>
-        <w:t>Test campaign</w:t>
-      </w:r>
-    </w:p>
-    <w:p>
-      <w:r>
-        <w:t xml:space="preserve">The responsible engineer is </w:t>
-      </w:r>
-      <w:proofErr w:type="spellStart"/>
-      <w:r>
-        <w:t>Ewelina</w:t>
-      </w:r>
-      <w:proofErr w:type="spellEnd"/>
-      <w:r>
-        <w:t xml:space="preserve"> </w:t>
-      </w:r>
-      <w:proofErr w:type="spellStart"/>
-      <w:r>
-        <w:t>Omernik</w:t>
-      </w:r>
-      <w:proofErr w:type="spellEnd"/>
-      <w:r>
-        <w:t xml:space="preserve">. TODO. See </w:t>
+        <w:t xml:space="preserve"> #17.</w:t>
+      </w:r>
+    </w:p>
+    <w:p>
+      <w:pPr>
+        <w:pStyle w:val="Nagwek2"/>
+      </w:pPr>
+      <w:r>
+        <w:t>Data utilization</w:t>
+      </w:r>
+    </w:p>
+    <w:p>
+      <w:r>
+        <w:t xml:space="preserve">The responsible engineer is TBD. TODO. </w:t>
+      </w:r>
+      <w:proofErr w:type="spellStart"/>
+      <w:r>
+        <w:t>See</w:t>
+      </w:r>
+      <w:proofErr w:type="spellEnd"/>
+      <w:r>
+        <w:t xml:space="preserve"> </w:t>
       </w:r>
       <w:proofErr w:type="spellStart"/>
       <w:r>
@@ -3450,33 +4490,12 @@
       </w:r>
       <w:proofErr w:type="spellEnd"/>
       <w:r>
-        <w:t xml:space="preserve"> #17.</w:t>
-      </w:r>
-    </w:p>
-    <w:p>
-      <w:pPr>
-        <w:pStyle w:val="Heading2"/>
-      </w:pPr>
-      <w:r>
-        <w:t>Data utilization</w:t>
-      </w:r>
-    </w:p>
-    <w:p>
-      <w:r>
-        <w:t xml:space="preserve">The responsible engineer is TBD. TODO. See </w:t>
-      </w:r>
-      <w:proofErr w:type="spellStart"/>
-      <w:r>
-        <w:t>gitlab</w:t>
-      </w:r>
-      <w:proofErr w:type="spellEnd"/>
-      <w:r>
         <w:t xml:space="preserve"> #9.</w:t>
       </w:r>
     </w:p>
     <w:p>
       <w:pPr>
-        <w:pStyle w:val="Heading1"/>
+        <w:pStyle w:val="Nagwek1"/>
       </w:pPr>
       <w:r>
         <w:t>Project summary</w:t>
@@ -3484,7 +4503,7 @@
     </w:p>
     <w:p>
       <w:pPr>
-        <w:pStyle w:val="Heading2"/>
+        <w:pStyle w:val="Nagwek2"/>
       </w:pPr>
       <w:r>
         <w:t>Conclusions</w:t>
@@ -3492,7 +4511,7 @@
     </w:p>
     <w:p>
       <w:pPr>
-        <w:pStyle w:val="Heading2"/>
+        <w:pStyle w:val="Nagwek2"/>
       </w:pPr>
       <w:r>
         <w:t>Next steps</w:t>
@@ -3500,7 +4519,7 @@
     </w:p>
     <w:p>
       <w:pPr>
-        <w:pStyle w:val="Heading2"/>
+        <w:pStyle w:val="Nagwek2"/>
       </w:pPr>
       <w:bookmarkStart w:id="17" w:name="_Toc24188451"/>
       <w:r>
@@ -3519,7 +4538,7 @@
     </w:p>
     <w:p>
       <w:pPr>
-        <w:pStyle w:val="ListParagraph"/>
+        <w:pStyle w:val="Akapitzlist"/>
         <w:numPr>
           <w:ilvl w:val="0"/>
           <w:numId w:val="3"/>
@@ -3531,12 +4550,28 @@
       </w:r>
       <w:proofErr w:type="spellEnd"/>
       <w:r>
-        <w:t xml:space="preserve"> project website, </w:t>
-      </w:r>
-      <w:hyperlink r:id="rId15" w:history="1">
+        <w:t xml:space="preserve"> </w:t>
+      </w:r>
+      <w:proofErr w:type="spellStart"/>
+      <w:r>
+        <w:t>project</w:t>
+      </w:r>
+      <w:proofErr w:type="spellEnd"/>
+      <w:r>
+        <w:t xml:space="preserve"> </w:t>
+      </w:r>
+      <w:proofErr w:type="spellStart"/>
+      <w:r>
+        <w:t>website</w:t>
+      </w:r>
+      <w:proofErr w:type="spellEnd"/>
+      <w:r>
+        <w:t xml:space="preserve">, </w:t>
+      </w:r>
+      <w:hyperlink r:id="rId14" w:history="1">
         <w:r>
           <w:rPr>
-            <w:rStyle w:val="Hyperlink"/>
+            <w:rStyle w:val="Hipercze"/>
           </w:rPr>
           <w:t>https://satnogs.org</w:t>
         </w:r>
@@ -3547,7 +4582,7 @@
     </w:p>
     <w:p>
       <w:pPr>
-        <w:pStyle w:val="ListParagraph"/>
+        <w:pStyle w:val="Akapitzlist"/>
         <w:numPr>
           <w:ilvl w:val="0"/>
           <w:numId w:val="3"/>
@@ -3556,10 +4591,10 @@
       <w:r>
         <w:t xml:space="preserve">Perun Rockets website, </w:t>
       </w:r>
-      <w:hyperlink r:id="rId16" w:history="1">
+      <w:hyperlink r:id="rId15" w:history="1">
         <w:r>
           <w:rPr>
-            <w:rStyle w:val="Hyperlink"/>
+            <w:rStyle w:val="Hipercze"/>
           </w:rPr>
           <w:t>http://perunrockets.net/posluchajmy-satelitow.html</w:t>
         </w:r>
@@ -3570,94 +4605,33 @@
     </w:p>
     <w:p>
       <w:pPr>
-        <w:pStyle w:val="ListParagraph"/>
+        <w:pStyle w:val="Akapitzlist"/>
         <w:numPr>
           <w:ilvl w:val="0"/>
           <w:numId w:val="3"/>
         </w:numPr>
       </w:pPr>
-      <w:proofErr w:type="spellStart"/>
-      <w:r>
-        <w:t>Pobieranie</w:t>
-      </w:r>
-      <w:proofErr w:type="spellEnd"/>
-      <w:r>
-        <w:t xml:space="preserve"> </w:t>
-      </w:r>
-      <w:proofErr w:type="spellStart"/>
-      <w:r>
-        <w:t>zdjęć</w:t>
-      </w:r>
-      <w:proofErr w:type="spellEnd"/>
-      <w:r>
-        <w:t xml:space="preserve"> </w:t>
-      </w:r>
-      <w:proofErr w:type="spellStart"/>
-      <w:r>
-        <w:t>ziemi</w:t>
-      </w:r>
-      <w:proofErr w:type="spellEnd"/>
-      <w:r>
-        <w:t xml:space="preserve"> z </w:t>
-      </w:r>
-      <w:proofErr w:type="spellStart"/>
-      <w:r>
-        <w:t>satelity</w:t>
-      </w:r>
-      <w:proofErr w:type="spellEnd"/>
-      <w:r>
-        <w:t xml:space="preserve"> </w:t>
-      </w:r>
-      <w:proofErr w:type="spellStart"/>
-      <w:r>
-        <w:t>za</w:t>
-      </w:r>
-      <w:proofErr w:type="spellEnd"/>
-      <w:r>
-        <w:t xml:space="preserve"> </w:t>
-      </w:r>
-      <w:proofErr w:type="spellStart"/>
-      <w:r>
-        <w:t>pomocą</w:t>
-      </w:r>
-      <w:proofErr w:type="spellEnd"/>
-      <w:r>
-        <w:t xml:space="preserve"> </w:t>
-      </w:r>
-      <w:proofErr w:type="spellStart"/>
-      <w:r>
-        <w:t>anteny</w:t>
-      </w:r>
-      <w:proofErr w:type="spellEnd"/>
-      <w:r>
-        <w:t xml:space="preserve"> DIY </w:t>
-      </w:r>
-      <w:proofErr w:type="spellStart"/>
-      <w:r>
-        <w:t>i</w:t>
-      </w:r>
-      <w:proofErr w:type="spellEnd"/>
-      <w:r>
-        <w:t xml:space="preserve">… </w:t>
-      </w:r>
-      <w:proofErr w:type="spellStart"/>
-      <w:r>
-        <w:t>tunera</w:t>
-      </w:r>
-      <w:proofErr w:type="spellEnd"/>
-      <w:r>
-        <w:t xml:space="preserve"> TV, </w:t>
-      </w:r>
-      <w:hyperlink r:id="rId17" w:history="1">
+      <w:r>
+        <w:t xml:space="preserve">Pobieranie zdjęć ziemi z satelity za pomocą anteny DIY i… tunera TV, </w:t>
+      </w:r>
+      <w:hyperlink r:id="rId16" w:history="1">
         <w:r>
           <w:rPr>
-            <w:rStyle w:val="Hyperlink"/>
+            <w:rStyle w:val="Hipercze"/>
           </w:rPr>
           <w:t>https://majsterkowo.pl/pobieranie-zdjec-ziemi-z-satelity-za-pomoca-anteny-diy-i-tunera-tv/</w:t>
         </w:r>
       </w:hyperlink>
       <w:r>
-        <w:t>, retrieved on 2019-10-30.</w:t>
+        <w:t xml:space="preserve">, </w:t>
+      </w:r>
+      <w:proofErr w:type="spellStart"/>
+      <w:r>
+        <w:t>retrieved</w:t>
+      </w:r>
+      <w:proofErr w:type="spellEnd"/>
+      <w:r>
+        <w:t xml:space="preserve"> on 2019-10-30.</w:t>
       </w:r>
     </w:p>
     <w:sectPr>
@@ -3672,15 +4646,15 @@
 </file>
 
 <file path=word/comments.xml><?xml version="1.0" encoding="utf-8"?>
-<w:comments xmlns:wpc="http://schemas.microsoft.com/office/word/2010/wordprocessingCanvas" xmlns:mo="http://schemas.microsoft.com/office/mac/office/2008/main" xmlns:mc="http://schemas.openxmlformats.org/markup-compatibility/2006" xmlns:mv="urn:schemas-microsoft-com:mac:vml" xmlns:o="urn:schemas-microsoft-com:office:office" xmlns:r="http://schemas.openxmlformats.org/officeDocument/2006/relationships" xmlns:m="http://schemas.openxmlformats.org/officeDocument/2006/math" xmlns:v="urn:schemas-microsoft-com:vml" xmlns:wp14="http://schemas.microsoft.com/office/word/2010/wordprocessingDrawing" xmlns:wp="http://schemas.openxmlformats.org/drawingml/2006/wordprocessingDrawing" xmlns:w10="urn:schemas-microsoft-com:office:word" xmlns:w="http://schemas.openxmlformats.org/wordprocessingml/2006/main" xmlns:w14="http://schemas.microsoft.com/office/word/2010/wordml" xmlns:w15="http://schemas.microsoft.com/office/word/2012/wordml" xmlns:wpg="http://schemas.microsoft.com/office/word/2010/wordprocessingGroup" xmlns:wpi="http://schemas.microsoft.com/office/word/2010/wordprocessingInk" xmlns:wne="http://schemas.microsoft.com/office/word/2006/wordml" xmlns:wps="http://schemas.microsoft.com/office/word/2010/wordprocessingShape" mc:Ignorable="w14 w15 wp14">
+<w:comments xmlns:ve="http://schemas.openxmlformats.org/markup-compatibility/2006" xmlns:o="urn:schemas-microsoft-com:office:office" xmlns:r="http://schemas.openxmlformats.org/officeDocument/2006/relationships" xmlns:m="http://schemas.openxmlformats.org/officeDocument/2006/math" xmlns:v="urn:schemas-microsoft-com:vml" xmlns:wp="http://schemas.openxmlformats.org/drawingml/2006/wordprocessingDrawing" xmlns:w10="urn:schemas-microsoft-com:office:word" xmlns:w="http://schemas.openxmlformats.org/wordprocessingml/2006/main" xmlns:wne="http://schemas.microsoft.com/office/word/2006/wordml">
   <w:comment w:id="5" w:author="Tomek Mrugalski" w:date="2019-11-09T10:43:00Z" w:initials="TM">
     <w:p>
       <w:pPr>
-        <w:pStyle w:val="CommentText"/>
-      </w:pPr>
-      <w:r>
-        <w:rPr>
-          <w:rStyle w:val="CommentReference"/>
+        <w:pStyle w:val="Tekstkomentarza"/>
+      </w:pPr>
+      <w:r>
+        <w:rPr>
+          <w:rStyle w:val="Odwoaniedokomentarza"/>
         </w:rPr>
         <w:annotationRef/>
       </w:r>
@@ -3699,7 +4673,7 @@
 </file>
 
 <file path=word/endnotes.xml><?xml version="1.0" encoding="utf-8"?>
-<w:endnotes xmlns:wpc="http://schemas.microsoft.com/office/word/2010/wordprocessingCanvas" xmlns:mo="http://schemas.microsoft.com/office/mac/office/2008/main" xmlns:mc="http://schemas.openxmlformats.org/markup-compatibility/2006" xmlns:mv="urn:schemas-microsoft-com:mac:vml" xmlns:o="urn:schemas-microsoft-com:office:office" xmlns:r="http://schemas.openxmlformats.org/officeDocument/2006/relationships" xmlns:m="http://schemas.openxmlformats.org/officeDocument/2006/math" xmlns:v="urn:schemas-microsoft-com:vml" xmlns:wp14="http://schemas.microsoft.com/office/word/2010/wordprocessingDrawing" xmlns:wp="http://schemas.openxmlformats.org/drawingml/2006/wordprocessingDrawing" xmlns:w10="urn:schemas-microsoft-com:office:word" xmlns:w="http://schemas.openxmlformats.org/wordprocessingml/2006/main" xmlns:w14="http://schemas.microsoft.com/office/word/2010/wordml" xmlns:w15="http://schemas.microsoft.com/office/word/2012/wordml" xmlns:wpg="http://schemas.microsoft.com/office/word/2010/wordprocessingGroup" xmlns:wpi="http://schemas.microsoft.com/office/word/2010/wordprocessingInk" xmlns:wne="http://schemas.microsoft.com/office/word/2006/wordml" xmlns:wps="http://schemas.microsoft.com/office/word/2010/wordprocessingShape" mc:Ignorable="w14 w15 wp14">
+<w:endnotes xmlns:ve="http://schemas.openxmlformats.org/markup-compatibility/2006" xmlns:o="urn:schemas-microsoft-com:office:office" xmlns:r="http://schemas.openxmlformats.org/officeDocument/2006/relationships" xmlns:m="http://schemas.openxmlformats.org/officeDocument/2006/math" xmlns:v="urn:schemas-microsoft-com:vml" xmlns:wp="http://schemas.openxmlformats.org/drawingml/2006/wordprocessingDrawing" xmlns:w10="urn:schemas-microsoft-com:office:word" xmlns:w="http://schemas.openxmlformats.org/wordprocessingml/2006/main" xmlns:wne="http://schemas.microsoft.com/office/word/2006/wordml">
   <w:endnote w:type="separator" w:id="-1">
     <w:p>
       <w:pPr>
@@ -3724,7 +4698,7 @@
 </file>
 
 <file path=word/footnotes.xml><?xml version="1.0" encoding="utf-8"?>
-<w:footnotes xmlns:wpc="http://schemas.microsoft.com/office/word/2010/wordprocessingCanvas" xmlns:mo="http://schemas.microsoft.com/office/mac/office/2008/main" xmlns:mc="http://schemas.openxmlformats.org/markup-compatibility/2006" xmlns:mv="urn:schemas-microsoft-com:mac:vml" xmlns:o="urn:schemas-microsoft-com:office:office" xmlns:r="http://schemas.openxmlformats.org/officeDocument/2006/relationships" xmlns:m="http://schemas.openxmlformats.org/officeDocument/2006/math" xmlns:v="urn:schemas-microsoft-com:vml" xmlns:wp14="http://schemas.microsoft.com/office/word/2010/wordprocessingDrawing" xmlns:wp="http://schemas.openxmlformats.org/drawingml/2006/wordprocessingDrawing" xmlns:w10="urn:schemas-microsoft-com:office:word" xmlns:w="http://schemas.openxmlformats.org/wordprocessingml/2006/main" xmlns:w14="http://schemas.microsoft.com/office/word/2010/wordml" xmlns:w15="http://schemas.microsoft.com/office/word/2012/wordml" xmlns:wpg="http://schemas.microsoft.com/office/word/2010/wordprocessingGroup" xmlns:wpi="http://schemas.microsoft.com/office/word/2010/wordprocessingInk" xmlns:wne="http://schemas.microsoft.com/office/word/2006/wordml" xmlns:wps="http://schemas.microsoft.com/office/word/2010/wordprocessingShape" mc:Ignorable="w14 w15 wp14">
+<w:footnotes xmlns:ve="http://schemas.openxmlformats.org/markup-compatibility/2006" xmlns:o="urn:schemas-microsoft-com:office:office" xmlns:r="http://schemas.openxmlformats.org/officeDocument/2006/relationships" xmlns:m="http://schemas.openxmlformats.org/officeDocument/2006/math" xmlns:v="urn:schemas-microsoft-com:vml" xmlns:wp="http://schemas.openxmlformats.org/drawingml/2006/wordprocessingDrawing" xmlns:w10="urn:schemas-microsoft-com:office:word" xmlns:w="http://schemas.openxmlformats.org/wordprocessingml/2006/main" xmlns:wne="http://schemas.microsoft.com/office/word/2006/wordml">
   <w:footnote w:type="separator" w:id="-1">
     <w:p>
       <w:pPr>
@@ -3749,7 +4723,7 @@
 </file>
 
 <file path=word/numbering.xml><?xml version="1.0" encoding="utf-8"?>
-<w:numbering xmlns:wpc="http://schemas.microsoft.com/office/word/2010/wordprocessingCanvas" xmlns:mo="http://schemas.microsoft.com/office/mac/office/2008/main" xmlns:mc="http://schemas.openxmlformats.org/markup-compatibility/2006" xmlns:mv="urn:schemas-microsoft-com:mac:vml" xmlns:o="urn:schemas-microsoft-com:office:office" xmlns:r="http://schemas.openxmlformats.org/officeDocument/2006/relationships" xmlns:m="http://schemas.openxmlformats.org/officeDocument/2006/math" xmlns:v="urn:schemas-microsoft-com:vml" xmlns:wp14="http://schemas.microsoft.com/office/word/2010/wordprocessingDrawing" xmlns:wp="http://schemas.openxmlformats.org/drawingml/2006/wordprocessingDrawing" xmlns:w10="urn:schemas-microsoft-com:office:word" xmlns:w="http://schemas.openxmlformats.org/wordprocessingml/2006/main" xmlns:w14="http://schemas.microsoft.com/office/word/2010/wordml" xmlns:w15="http://schemas.microsoft.com/office/word/2012/wordml" xmlns:wpg="http://schemas.microsoft.com/office/word/2010/wordprocessingGroup" xmlns:wpi="http://schemas.microsoft.com/office/word/2010/wordprocessingInk" xmlns:wne="http://schemas.microsoft.com/office/word/2006/wordml" xmlns:wps="http://schemas.microsoft.com/office/word/2010/wordprocessingShape" mc:Ignorable="w14 w15 wp14">
+<w:numbering xmlns:ve="http://schemas.openxmlformats.org/markup-compatibility/2006" xmlns:o="urn:schemas-microsoft-com:office:office" xmlns:r="http://schemas.openxmlformats.org/officeDocument/2006/relationships" xmlns:m="http://schemas.openxmlformats.org/officeDocument/2006/math" xmlns:v="urn:schemas-microsoft-com:vml" xmlns:wp="http://schemas.openxmlformats.org/drawingml/2006/wordprocessingDrawing" xmlns:w10="urn:schemas-microsoft-com:office:word" xmlns:w="http://schemas.openxmlformats.org/wordprocessingml/2006/main" xmlns:wne="http://schemas.microsoft.com/office/word/2006/wordml">
   <w:abstractNum w:abstractNumId="0">
     <w:nsid w:val="20D1370A"/>
     <w:multiLevelType w:val="multilevel"/>
@@ -3757,7 +4731,7 @@
     <w:lvl w:ilvl="0">
       <w:start w:val="1"/>
       <w:numFmt w:val="decimal"/>
-      <w:pStyle w:val="Heading1"/>
+      <w:pStyle w:val="Nagwek1"/>
       <w:lvlText w:val="%1"/>
       <w:lvlJc w:val="left"/>
       <w:pPr>
@@ -3767,7 +4741,7 @@
     <w:lvl w:ilvl="1">
       <w:start w:val="1"/>
       <w:numFmt w:val="decimal"/>
-      <w:pStyle w:val="Heading2"/>
+      <w:pStyle w:val="Nagwek2"/>
       <w:lvlText w:val="%1.%2"/>
       <w:lvlJc w:val="left"/>
       <w:pPr>
@@ -3777,7 +4751,7 @@
     <w:lvl w:ilvl="2">
       <w:start w:val="1"/>
       <w:numFmt w:val="decimal"/>
-      <w:pStyle w:val="Heading3"/>
+      <w:pStyle w:val="Nagwek3"/>
       <w:lvlText w:val="%1.%2.%3"/>
       <w:lvlJc w:val="left"/>
       <w:pPr>
@@ -3787,7 +4761,7 @@
     <w:lvl w:ilvl="3">
       <w:start w:val="1"/>
       <w:numFmt w:val="decimal"/>
-      <w:pStyle w:val="Heading4"/>
+      <w:pStyle w:val="Nagwek4"/>
       <w:lvlText w:val="%1.%2.%3.%4"/>
       <w:lvlJc w:val="left"/>
       <w:pPr>
@@ -3797,7 +4771,7 @@
     <w:lvl w:ilvl="4">
       <w:start w:val="1"/>
       <w:numFmt w:val="decimal"/>
-      <w:pStyle w:val="Heading5"/>
+      <w:pStyle w:val="Nagwek5"/>
       <w:lvlText w:val="%1.%2.%3.%4.%5"/>
       <w:lvlJc w:val="left"/>
       <w:pPr>
@@ -3807,7 +4781,7 @@
     <w:lvl w:ilvl="5">
       <w:start w:val="1"/>
       <w:numFmt w:val="decimal"/>
-      <w:pStyle w:val="Heading6"/>
+      <w:pStyle w:val="Nagwek6"/>
       <w:lvlText w:val="%1.%2.%3.%4.%5.%6"/>
       <w:lvlJc w:val="left"/>
       <w:pPr>
@@ -3817,7 +4791,7 @@
     <w:lvl w:ilvl="6">
       <w:start w:val="1"/>
       <w:numFmt w:val="decimal"/>
-      <w:pStyle w:val="Heading7"/>
+      <w:pStyle w:val="Nagwek7"/>
       <w:lvlText w:val="%1.%2.%3.%4.%5.%6.%7"/>
       <w:lvlJc w:val="left"/>
       <w:pPr>
@@ -3827,7 +4801,7 @@
     <w:lvl w:ilvl="7">
       <w:start w:val="1"/>
       <w:numFmt w:val="decimal"/>
-      <w:pStyle w:val="Heading8"/>
+      <w:pStyle w:val="Nagwek8"/>
       <w:lvlText w:val="%1.%2.%3.%4.%5.%6.%7.%8"/>
       <w:lvlJc w:val="left"/>
       <w:pPr>
@@ -3837,7 +4811,7 @@
     <w:lvl w:ilvl="8">
       <w:start w:val="1"/>
       <w:numFmt w:val="decimal"/>
-      <w:pStyle w:val="Heading9"/>
+      <w:pStyle w:val="Nagwek9"/>
       <w:lvlText w:val="%1.%2.%3.%4.%5.%6.%7.%8.%9"/>
       <w:lvlJc w:val="left"/>
       <w:pPr>
@@ -5185,14 +6159,14 @@
 </file>
 
 <file path=word/styles.xml><?xml version="1.0" encoding="utf-8"?>
-<w:styles xmlns:mc="http://schemas.openxmlformats.org/markup-compatibility/2006" xmlns:r="http://schemas.openxmlformats.org/officeDocument/2006/relationships" xmlns:w="http://schemas.openxmlformats.org/wordprocessingml/2006/main" xmlns:w14="http://schemas.microsoft.com/office/word/2010/wordml" xmlns:w15="http://schemas.microsoft.com/office/word/2012/wordml" mc:Ignorable="w14 w15">
+<w:styles xmlns:r="http://schemas.openxmlformats.org/officeDocument/2006/relationships" xmlns:w="http://schemas.openxmlformats.org/wordprocessingml/2006/main">
   <w:docDefaults>
     <w:rPrDefault>
       <w:rPr>
         <w:rFonts w:ascii="Arial" w:eastAsia="Arial" w:hAnsi="Arial" w:cs="Arial"/>
         <w:sz w:val="22"/>
         <w:szCs w:val="22"/>
-        <w:lang w:val="en" w:eastAsia="pl-PL" w:bidi="ar-SA"/>
+        <w:lang w:val="pl-PL" w:eastAsia="pl-PL" w:bidi="ar-SA"/>
       </w:rPr>
     </w:rPrDefault>
     <w:pPrDefault>
@@ -5201,389 +6175,146 @@
       </w:pPr>
     </w:pPrDefault>
   </w:docDefaults>
-  <w:latentStyles w:defLockedState="0" w:defUIPriority="99" w:defSemiHidden="0" w:defUnhideWhenUsed="0" w:defQFormat="0" w:count="380">
-    <w:lsdException w:name="Normal" w:uiPriority="0" w:qFormat="1"/>
-    <w:lsdException w:name="heading 1" w:uiPriority="9" w:qFormat="1"/>
-    <w:lsdException w:name="heading 2" w:semiHidden="1" w:uiPriority="9" w:unhideWhenUsed="1" w:qFormat="1"/>
-    <w:lsdException w:name="heading 3" w:semiHidden="1" w:uiPriority="9" w:unhideWhenUsed="1" w:qFormat="1"/>
-    <w:lsdException w:name="heading 4" w:semiHidden="1" w:uiPriority="9" w:unhideWhenUsed="1" w:qFormat="1"/>
-    <w:lsdException w:name="heading 5" w:semiHidden="1" w:uiPriority="9" w:unhideWhenUsed="1" w:qFormat="1"/>
-    <w:lsdException w:name="heading 6" w:semiHidden="1" w:uiPriority="9" w:unhideWhenUsed="1" w:qFormat="1"/>
-    <w:lsdException w:name="heading 7" w:semiHidden="1" w:uiPriority="9" w:unhideWhenUsed="1" w:qFormat="1"/>
-    <w:lsdException w:name="heading 8" w:semiHidden="1" w:uiPriority="9" w:unhideWhenUsed="1" w:qFormat="1"/>
-    <w:lsdException w:name="heading 9" w:semiHidden="1" w:uiPriority="9" w:unhideWhenUsed="1" w:qFormat="1"/>
-    <w:lsdException w:name="index 1" w:semiHidden="1" w:unhideWhenUsed="1"/>
-    <w:lsdException w:name="index 2" w:semiHidden="1" w:unhideWhenUsed="1"/>
-    <w:lsdException w:name="index 3" w:semiHidden="1" w:unhideWhenUsed="1"/>
-    <w:lsdException w:name="index 4" w:semiHidden="1" w:unhideWhenUsed="1"/>
-    <w:lsdException w:name="index 5" w:semiHidden="1" w:unhideWhenUsed="1"/>
-    <w:lsdException w:name="index 6" w:semiHidden="1" w:unhideWhenUsed="1"/>
-    <w:lsdException w:name="index 7" w:semiHidden="1" w:unhideWhenUsed="1"/>
-    <w:lsdException w:name="index 8" w:semiHidden="1" w:unhideWhenUsed="1"/>
-    <w:lsdException w:name="index 9" w:semiHidden="1" w:unhideWhenUsed="1"/>
-    <w:lsdException w:name="toc 1" w:semiHidden="1" w:uiPriority="39" w:unhideWhenUsed="1"/>
-    <w:lsdException w:name="toc 2" w:semiHidden="1" w:uiPriority="39" w:unhideWhenUsed="1"/>
-    <w:lsdException w:name="toc 3" w:semiHidden="1" w:uiPriority="39" w:unhideWhenUsed="1"/>
-    <w:lsdException w:name="toc 4" w:semiHidden="1" w:uiPriority="39" w:unhideWhenUsed="1"/>
-    <w:lsdException w:name="toc 5" w:semiHidden="1" w:uiPriority="39" w:unhideWhenUsed="1"/>
-    <w:lsdException w:name="toc 6" w:semiHidden="1" w:uiPriority="39" w:unhideWhenUsed="1"/>
-    <w:lsdException w:name="toc 7" w:semiHidden="1" w:uiPriority="39" w:unhideWhenUsed="1"/>
-    <w:lsdException w:name="toc 8" w:semiHidden="1" w:uiPriority="39" w:unhideWhenUsed="1"/>
-    <w:lsdException w:name="toc 9" w:semiHidden="1" w:uiPriority="39" w:unhideWhenUsed="1"/>
-    <w:lsdException w:name="Normal Indent" w:semiHidden="1" w:unhideWhenUsed="1"/>
-    <w:lsdException w:name="footnote text" w:semiHidden="1" w:unhideWhenUsed="1"/>
-    <w:lsdException w:name="annotation text" w:semiHidden="1" w:unhideWhenUsed="1"/>
-    <w:lsdException w:name="header" w:semiHidden="1" w:unhideWhenUsed="1"/>
-    <w:lsdException w:name="footer" w:semiHidden="1" w:unhideWhenUsed="1"/>
-    <w:lsdException w:name="index heading" w:semiHidden="1" w:unhideWhenUsed="1"/>
-    <w:lsdException w:name="caption" w:semiHidden="1" w:uiPriority="35" w:unhideWhenUsed="1" w:qFormat="1"/>
-    <w:lsdException w:name="table of figures" w:semiHidden="1" w:unhideWhenUsed="1"/>
-    <w:lsdException w:name="envelope address" w:semiHidden="1" w:unhideWhenUsed="1"/>
-    <w:lsdException w:name="envelope return" w:semiHidden="1" w:unhideWhenUsed="1"/>
-    <w:lsdException w:name="footnote reference" w:semiHidden="1" w:unhideWhenUsed="1"/>
-    <w:lsdException w:name="annotation reference" w:semiHidden="1" w:unhideWhenUsed="1"/>
-    <w:lsdException w:name="line number" w:semiHidden="1" w:unhideWhenUsed="1"/>
-    <w:lsdException w:name="page number" w:semiHidden="1" w:unhideWhenUsed="1"/>
-    <w:lsdException w:name="endnote reference" w:semiHidden="1" w:unhideWhenUsed="1"/>
-    <w:lsdException w:name="endnote text" w:semiHidden="1" w:unhideWhenUsed="1"/>
-    <w:lsdException w:name="table of authorities" w:semiHidden="1" w:unhideWhenUsed="1"/>
-    <w:lsdException w:name="macro" w:semiHidden="1" w:unhideWhenUsed="1"/>
-    <w:lsdException w:name="toa heading" w:semiHidden="1" w:unhideWhenUsed="1"/>
-    <w:lsdException w:name="List" w:semiHidden="1" w:unhideWhenUsed="1"/>
-    <w:lsdException w:name="List Bullet" w:semiHidden="1" w:unhideWhenUsed="1"/>
-    <w:lsdException w:name="List Number" w:semiHidden="1" w:unhideWhenUsed="1"/>
-    <w:lsdException w:name="List 2" w:semiHidden="1" w:unhideWhenUsed="1"/>
-    <w:lsdException w:name="List 3" w:semiHidden="1" w:unhideWhenUsed="1"/>
-    <w:lsdException w:name="List 4" w:semiHidden="1" w:unhideWhenUsed="1"/>
-    <w:lsdException w:name="List 5" w:semiHidden="1" w:unhideWhenUsed="1"/>
-    <w:lsdException w:name="List Bullet 2" w:semiHidden="1" w:unhideWhenUsed="1"/>
-    <w:lsdException w:name="List Bullet 3" w:semiHidden="1" w:unhideWhenUsed="1"/>
-    <w:lsdException w:name="List Bullet 4" w:semiHidden="1" w:unhideWhenUsed="1"/>
-    <w:lsdException w:name="List Bullet 5" w:semiHidden="1" w:unhideWhenUsed="1"/>
-    <w:lsdException w:name="List Number 2" w:semiHidden="1" w:unhideWhenUsed="1"/>
-    <w:lsdException w:name="List Number 3" w:semiHidden="1" w:unhideWhenUsed="1"/>
-    <w:lsdException w:name="List Number 4" w:semiHidden="1" w:unhideWhenUsed="1"/>
-    <w:lsdException w:name="List Number 5" w:semiHidden="1" w:unhideWhenUsed="1"/>
-    <w:lsdException w:name="Title" w:uiPriority="10" w:qFormat="1"/>
-    <w:lsdException w:name="Closing" w:semiHidden="1" w:unhideWhenUsed="1"/>
-    <w:lsdException w:name="Signature" w:semiHidden="1" w:unhideWhenUsed="1"/>
-    <w:lsdException w:name="Default Paragraph Font" w:semiHidden="1" w:uiPriority="1" w:unhideWhenUsed="1"/>
-    <w:lsdException w:name="Body Text" w:semiHidden="1" w:unhideWhenUsed="1"/>
-    <w:lsdException w:name="Body Text Indent" w:semiHidden="1" w:unhideWhenUsed="1"/>
-    <w:lsdException w:name="List Continue" w:semiHidden="1" w:unhideWhenUsed="1"/>
-    <w:lsdException w:name="List Continue 2" w:semiHidden="1" w:unhideWhenUsed="1"/>
-    <w:lsdException w:name="List Continue 3" w:semiHidden="1" w:unhideWhenUsed="1"/>
-    <w:lsdException w:name="List Continue 4" w:semiHidden="1" w:unhideWhenUsed="1"/>
-    <w:lsdException w:name="List Continue 5" w:semiHidden="1" w:unhideWhenUsed="1"/>
-    <w:lsdException w:name="Message Header" w:semiHidden="1" w:unhideWhenUsed="1"/>
-    <w:lsdException w:name="Subtitle" w:uiPriority="11" w:qFormat="1"/>
-    <w:lsdException w:name="Salutation" w:semiHidden="1" w:unhideWhenUsed="1"/>
-    <w:lsdException w:name="Date" w:semiHidden="1" w:unhideWhenUsed="1"/>
-    <w:lsdException w:name="Body Text First Indent" w:semiHidden="1" w:unhideWhenUsed="1"/>
-    <w:lsdException w:name="Body Text First Indent 2" w:semiHidden="1" w:unhideWhenUsed="1"/>
-    <w:lsdException w:name="Note Heading" w:semiHidden="1" w:unhideWhenUsed="1"/>
-    <w:lsdException w:name="Body Text 2" w:semiHidden="1" w:unhideWhenUsed="1"/>
-    <w:lsdException w:name="Body Text 3" w:semiHidden="1" w:unhideWhenUsed="1"/>
-    <w:lsdException w:name="Body Text Indent 2" w:semiHidden="1" w:unhideWhenUsed="1"/>
-    <w:lsdException w:name="Body Text Indent 3" w:semiHidden="1" w:unhideWhenUsed="1"/>
-    <w:lsdException w:name="Block Text" w:semiHidden="1" w:unhideWhenUsed="1"/>
-    <w:lsdException w:name="Hyperlink" w:semiHidden="1" w:unhideWhenUsed="1"/>
-    <w:lsdException w:name="FollowedHyperlink" w:semiHidden="1" w:unhideWhenUsed="1"/>
-    <w:lsdException w:name="Strong" w:uiPriority="22" w:qFormat="1"/>
-    <w:lsdException w:name="Emphasis" w:uiPriority="20" w:qFormat="1"/>
-    <w:lsdException w:name="Document Map" w:semiHidden="1" w:unhideWhenUsed="1"/>
-    <w:lsdException w:name="Plain Text" w:semiHidden="1" w:unhideWhenUsed="1"/>
-    <w:lsdException w:name="E-mail Signature" w:semiHidden="1" w:unhideWhenUsed="1"/>
-    <w:lsdException w:name="HTML Top of Form" w:semiHidden="1" w:unhideWhenUsed="1"/>
-    <w:lsdException w:name="HTML Bottom of Form" w:semiHidden="1" w:unhideWhenUsed="1"/>
-    <w:lsdException w:name="Normal (Web)" w:semiHidden="1" w:unhideWhenUsed="1"/>
-    <w:lsdException w:name="HTML Acronym" w:semiHidden="1" w:unhideWhenUsed="1"/>
-    <w:lsdException w:name="HTML Address" w:semiHidden="1" w:unhideWhenUsed="1"/>
-    <w:lsdException w:name="HTML Cite" w:semiHidden="1" w:unhideWhenUsed="1"/>
-    <w:lsdException w:name="HTML Code" w:semiHidden="1" w:unhideWhenUsed="1"/>
-    <w:lsdException w:name="HTML Definition" w:semiHidden="1" w:unhideWhenUsed="1"/>
-    <w:lsdException w:name="HTML Keyboard" w:semiHidden="1" w:unhideWhenUsed="1"/>
-    <w:lsdException w:name="HTML Preformatted" w:semiHidden="1" w:unhideWhenUsed="1"/>
-    <w:lsdException w:name="HTML Sample" w:semiHidden="1" w:unhideWhenUsed="1"/>
-    <w:lsdException w:name="HTML Typewriter" w:semiHidden="1" w:unhideWhenUsed="1"/>
-    <w:lsdException w:name="HTML Variable" w:semiHidden="1" w:unhideWhenUsed="1"/>
-    <w:lsdException w:name="Normal Table" w:semiHidden="1" w:unhideWhenUsed="1"/>
-    <w:lsdException w:name="annotation subject" w:semiHidden="1" w:unhideWhenUsed="1"/>
-    <w:lsdException w:name="No List" w:semiHidden="1" w:unhideWhenUsed="1"/>
-    <w:lsdException w:name="Outline List 1" w:semiHidden="1" w:unhideWhenUsed="1"/>
-    <w:lsdException w:name="Outline List 2" w:semiHidden="1" w:unhideWhenUsed="1"/>
-    <w:lsdException w:name="Outline List 3" w:semiHidden="1" w:unhideWhenUsed="1"/>
-    <w:lsdException w:name="Table Simple 1" w:semiHidden="1" w:unhideWhenUsed="1"/>
-    <w:lsdException w:name="Table Simple 2" w:semiHidden="1" w:unhideWhenUsed="1"/>
-    <w:lsdException w:name="Table Simple 3" w:semiHidden="1" w:unhideWhenUsed="1"/>
-    <w:lsdException w:name="Table Classic 1" w:semiHidden="1" w:unhideWhenUsed="1"/>
-    <w:lsdException w:name="Table Classic 2" w:semiHidden="1" w:unhideWhenUsed="1"/>
-    <w:lsdException w:name="Table Classic 3" w:semiHidden="1" w:unhideWhenUsed="1"/>
-    <w:lsdException w:name="Table Classic 4" w:semiHidden="1" w:unhideWhenUsed="1"/>
-    <w:lsdException w:name="Table Colorful 1" w:semiHidden="1" w:unhideWhenUsed="1"/>
-    <w:lsdException w:name="Table Colorful 2" w:semiHidden="1" w:unhideWhenUsed="1"/>
-    <w:lsdException w:name="Table Colorful 3" w:semiHidden="1" w:unhideWhenUsed="1"/>
-    <w:lsdException w:name="Table Columns 1" w:semiHidden="1" w:unhideWhenUsed="1"/>
-    <w:lsdException w:name="Table Columns 2" w:semiHidden="1" w:unhideWhenUsed="1"/>
-    <w:lsdException w:name="Table Columns 3" w:semiHidden="1" w:unhideWhenUsed="1"/>
-    <w:lsdException w:name="Table Columns 4" w:semiHidden="1" w:unhideWhenUsed="1"/>
-    <w:lsdException w:name="Table Columns 5" w:semiHidden="1" w:unhideWhenUsed="1"/>
-    <w:lsdException w:name="Table Grid 1" w:semiHidden="1" w:unhideWhenUsed="1"/>
-    <w:lsdException w:name="Table Grid 2" w:semiHidden="1" w:unhideWhenUsed="1"/>
-    <w:lsdException w:name="Table Grid 3" w:semiHidden="1" w:unhideWhenUsed="1"/>
-    <w:lsdException w:name="Table Grid 4" w:semiHidden="1" w:unhideWhenUsed="1"/>
-    <w:lsdException w:name="Table Grid 5" w:semiHidden="1" w:unhideWhenUsed="1"/>
-    <w:lsdException w:name="Table Grid 6" w:semiHidden="1" w:unhideWhenUsed="1"/>
-    <w:lsdException w:name="Table Grid 7" w:semiHidden="1" w:unhideWhenUsed="1"/>
-    <w:lsdException w:name="Table Grid 8" w:semiHidden="1" w:unhideWhenUsed="1"/>
-    <w:lsdException w:name="Table List 1" w:semiHidden="1" w:unhideWhenUsed="1"/>
-    <w:lsdException w:name="Table List 2" w:semiHidden="1" w:unhideWhenUsed="1"/>
-    <w:lsdException w:name="Table List 3" w:semiHidden="1" w:unhideWhenUsed="1"/>
-    <w:lsdException w:name="Table List 4" w:semiHidden="1" w:unhideWhenUsed="1"/>
-    <w:lsdException w:name="Table List 5" w:semiHidden="1" w:unhideWhenUsed="1"/>
-    <w:lsdException w:name="Table List 6" w:semiHidden="1" w:unhideWhenUsed="1"/>
-    <w:lsdException w:name="Table List 7" w:semiHidden="1" w:unhideWhenUsed="1"/>
-    <w:lsdException w:name="Table List 8" w:semiHidden="1" w:unhideWhenUsed="1"/>
-    <w:lsdException w:name="Table 3D effects 1" w:semiHidden="1" w:unhideWhenUsed="1"/>
-    <w:lsdException w:name="Table 3D effects 2" w:semiHidden="1" w:unhideWhenUsed="1"/>
-    <w:lsdException w:name="Table 3D effects 3" w:semiHidden="1" w:unhideWhenUsed="1"/>
-    <w:lsdException w:name="Table Contemporary" w:semiHidden="1" w:unhideWhenUsed="1"/>
-    <w:lsdException w:name="Table Elegant" w:semiHidden="1" w:unhideWhenUsed="1"/>
-    <w:lsdException w:name="Table Professional" w:semiHidden="1" w:unhideWhenUsed="1"/>
-    <w:lsdException w:name="Table Subtle 1" w:semiHidden="1" w:unhideWhenUsed="1"/>
-    <w:lsdException w:name="Table Subtle 2" w:semiHidden="1" w:unhideWhenUsed="1"/>
-    <w:lsdException w:name="Table Web 1" w:semiHidden="1" w:unhideWhenUsed="1"/>
-    <w:lsdException w:name="Table Web 2" w:semiHidden="1" w:unhideWhenUsed="1"/>
-    <w:lsdException w:name="Table Web 3" w:semiHidden="1" w:unhideWhenUsed="1"/>
-    <w:lsdException w:name="Balloon Text" w:semiHidden="1" w:unhideWhenUsed="1"/>
-    <w:lsdException w:name="Table Grid" w:uiPriority="59"/>
-    <w:lsdException w:name="Table Theme" w:semiHidden="1" w:unhideWhenUsed="1"/>
-    <w:lsdException w:name="Note Level 1" w:semiHidden="1" w:unhideWhenUsed="1"/>
-    <w:lsdException w:name="Note Level 2" w:semiHidden="1" w:unhideWhenUsed="1"/>
-    <w:lsdException w:name="Note Level 3" w:semiHidden="1" w:unhideWhenUsed="1"/>
-    <w:lsdException w:name="Note Level 4" w:semiHidden="1" w:unhideWhenUsed="1"/>
-    <w:lsdException w:name="Note Level 5" w:semiHidden="1" w:unhideWhenUsed="1"/>
-    <w:lsdException w:name="Note Level 6" w:semiHidden="1" w:unhideWhenUsed="1"/>
-    <w:lsdException w:name="Note Level 7" w:semiHidden="1" w:unhideWhenUsed="1"/>
-    <w:lsdException w:name="Note Level 8" w:semiHidden="1" w:unhideWhenUsed="1"/>
-    <w:lsdException w:name="Note Level 9" w:semiHidden="1" w:unhideWhenUsed="1"/>
-    <w:lsdException w:name="Placeholder Text" w:semiHidden="1"/>
-    <w:lsdException w:name="No Spacing" w:uiPriority="1" w:qFormat="1"/>
-    <w:lsdException w:name="Light Shading" w:uiPriority="60"/>
-    <w:lsdException w:name="Light List" w:uiPriority="61"/>
-    <w:lsdException w:name="Light Grid" w:uiPriority="62"/>
-    <w:lsdException w:name="Medium Shading 1" w:uiPriority="63"/>
-    <w:lsdException w:name="Medium Shading 2" w:uiPriority="64"/>
-    <w:lsdException w:name="Medium List 1" w:uiPriority="65"/>
-    <w:lsdException w:name="Medium List 2" w:uiPriority="66"/>
-    <w:lsdException w:name="Medium Grid 1" w:uiPriority="67"/>
-    <w:lsdException w:name="Medium Grid 2" w:uiPriority="68"/>
-    <w:lsdException w:name="Medium Grid 3" w:uiPriority="69"/>
-    <w:lsdException w:name="Dark List" w:uiPriority="70"/>
-    <w:lsdException w:name="Colorful Shading" w:uiPriority="71"/>
-    <w:lsdException w:name="Colorful List" w:uiPriority="72"/>
-    <w:lsdException w:name="Colorful Grid" w:uiPriority="73"/>
-    <w:lsdException w:name="Light Shading Accent 1" w:uiPriority="60"/>
-    <w:lsdException w:name="Light List Accent 1" w:uiPriority="61"/>
-    <w:lsdException w:name="Light Grid Accent 1" w:uiPriority="62"/>
-    <w:lsdException w:name="Medium Shading 1 Accent 1" w:uiPriority="63"/>
-    <w:lsdException w:name="Medium Shading 2 Accent 1" w:uiPriority="64"/>
-    <w:lsdException w:name="Medium List 1 Accent 1" w:uiPriority="65"/>
-    <w:lsdException w:name="Revision" w:semiHidden="1"/>
-    <w:lsdException w:name="List Paragraph" w:uiPriority="34" w:qFormat="1"/>
-    <w:lsdException w:name="Quote" w:uiPriority="29" w:qFormat="1"/>
-    <w:lsdException w:name="Intense Quote" w:uiPriority="30" w:qFormat="1"/>
-    <w:lsdException w:name="Medium List 2 Accent 1" w:uiPriority="66"/>
-    <w:lsdException w:name="Medium Grid 1 Accent 1" w:uiPriority="67"/>
-    <w:lsdException w:name="Medium Grid 2 Accent 1" w:uiPriority="68"/>
-    <w:lsdException w:name="Medium Grid 3 Accent 1" w:uiPriority="69"/>
-    <w:lsdException w:name="Dark List Accent 1" w:uiPriority="70"/>
-    <w:lsdException w:name="Colorful Shading Accent 1" w:uiPriority="71"/>
-    <w:lsdException w:name="Colorful List Accent 1" w:uiPriority="72"/>
-    <w:lsdException w:name="Colorful Grid Accent 1" w:uiPriority="73"/>
-    <w:lsdException w:name="Light Shading Accent 2" w:uiPriority="60"/>
-    <w:lsdException w:name="Light List Accent 2" w:uiPriority="61"/>
-    <w:lsdException w:name="Light Grid Accent 2" w:uiPriority="62"/>
-    <w:lsdException w:name="Medium Shading 1 Accent 2" w:uiPriority="63"/>
-    <w:lsdException w:name="Medium Shading 2 Accent 2" w:uiPriority="64"/>
-    <w:lsdException w:name="Medium List 1 Accent 2" w:uiPriority="65"/>
-    <w:lsdException w:name="Medium List 2 Accent 2" w:uiPriority="66"/>
-    <w:lsdException w:name="Medium Grid 1 Accent 2" w:uiPriority="67"/>
-    <w:lsdException w:name="Medium Grid 2 Accent 2" w:uiPriority="68"/>
-    <w:lsdException w:name="Medium Grid 3 Accent 2" w:uiPriority="69"/>
-    <w:lsdException w:name="Dark List Accent 2" w:uiPriority="70"/>
-    <w:lsdException w:name="Colorful Shading Accent 2" w:uiPriority="71"/>
-    <w:lsdException w:name="Colorful List Accent 2" w:uiPriority="72"/>
-    <w:lsdException w:name="Colorful Grid Accent 2" w:uiPriority="73"/>
-    <w:lsdException w:name="Light Shading Accent 3" w:uiPriority="60"/>
-    <w:lsdException w:name="Light List Accent 3" w:uiPriority="61"/>
-    <w:lsdException w:name="Light Grid Accent 3" w:uiPriority="62"/>
-    <w:lsdException w:name="Medium Shading 1 Accent 3" w:uiPriority="63"/>
-    <w:lsdException w:name="Medium Shading 2 Accent 3" w:uiPriority="64"/>
-    <w:lsdException w:name="Medium List 1 Accent 3" w:uiPriority="65"/>
-    <w:lsdException w:name="Medium List 2 Accent 3" w:uiPriority="66"/>
-    <w:lsdException w:name="Medium Grid 1 Accent 3" w:uiPriority="67"/>
-    <w:lsdException w:name="Medium Grid 2 Accent 3" w:uiPriority="68"/>
-    <w:lsdException w:name="Medium Grid 3 Accent 3" w:uiPriority="69"/>
-    <w:lsdException w:name="Dark List Accent 3" w:uiPriority="70"/>
-    <w:lsdException w:name="Colorful Shading Accent 3" w:uiPriority="71"/>
-    <w:lsdException w:name="Colorful List Accent 3" w:uiPriority="72"/>
-    <w:lsdException w:name="Colorful Grid Accent 3" w:uiPriority="73"/>
-    <w:lsdException w:name="Light Shading Accent 4" w:uiPriority="60"/>
-    <w:lsdException w:name="Light List Accent 4" w:uiPriority="61"/>
-    <w:lsdException w:name="Light Grid Accent 4" w:uiPriority="62"/>
-    <w:lsdException w:name="Medium Shading 1 Accent 4" w:uiPriority="63"/>
-    <w:lsdException w:name="Medium Shading 2 Accent 4" w:uiPriority="64"/>
-    <w:lsdException w:name="Medium List 1 Accent 4" w:uiPriority="65"/>
-    <w:lsdException w:name="Medium List 2 Accent 4" w:uiPriority="66"/>
-    <w:lsdException w:name="Medium Grid 1 Accent 4" w:uiPriority="67"/>
-    <w:lsdException w:name="Medium Grid 2 Accent 4" w:uiPriority="68"/>
-    <w:lsdException w:name="Medium Grid 3 Accent 4" w:uiPriority="69"/>
-    <w:lsdException w:name="Dark List Accent 4" w:uiPriority="70"/>
-    <w:lsdException w:name="Colorful Shading Accent 4" w:uiPriority="71"/>
-    <w:lsdException w:name="Colorful List Accent 4" w:uiPriority="72"/>
-    <w:lsdException w:name="Colorful Grid Accent 4" w:uiPriority="73"/>
-    <w:lsdException w:name="Light Shading Accent 5" w:uiPriority="60"/>
-    <w:lsdException w:name="Light List Accent 5" w:uiPriority="61"/>
-    <w:lsdException w:name="Light Grid Accent 5" w:uiPriority="62"/>
-    <w:lsdException w:name="Medium Shading 1 Accent 5" w:uiPriority="63"/>
-    <w:lsdException w:name="Medium Shading 2 Accent 5" w:uiPriority="64"/>
-    <w:lsdException w:name="Medium List 1 Accent 5" w:uiPriority="65"/>
-    <w:lsdException w:name="Medium List 2 Accent 5" w:uiPriority="66"/>
-    <w:lsdException w:name="Medium Grid 1 Accent 5" w:uiPriority="67"/>
-    <w:lsdException w:name="Medium Grid 2 Accent 5" w:uiPriority="68"/>
-    <w:lsdException w:name="Medium Grid 3 Accent 5" w:uiPriority="69"/>
-    <w:lsdException w:name="Dark List Accent 5" w:uiPriority="70"/>
-    <w:lsdException w:name="Colorful Shading Accent 5" w:uiPriority="71"/>
-    <w:lsdException w:name="Colorful List Accent 5" w:uiPriority="72"/>
-    <w:lsdException w:name="Colorful Grid Accent 5" w:uiPriority="73"/>
-    <w:lsdException w:name="Light Shading Accent 6" w:uiPriority="60"/>
-    <w:lsdException w:name="Light List Accent 6" w:uiPriority="61"/>
-    <w:lsdException w:name="Light Grid Accent 6" w:uiPriority="62"/>
-    <w:lsdException w:name="Medium Shading 1 Accent 6" w:uiPriority="63"/>
-    <w:lsdException w:name="Medium Shading 2 Accent 6" w:uiPriority="64"/>
-    <w:lsdException w:name="Medium List 1 Accent 6" w:uiPriority="65"/>
-    <w:lsdException w:name="Medium List 2 Accent 6" w:uiPriority="66"/>
-    <w:lsdException w:name="Medium Grid 1 Accent 6" w:uiPriority="67"/>
-    <w:lsdException w:name="Medium Grid 2 Accent 6" w:uiPriority="68"/>
-    <w:lsdException w:name="Medium Grid 3 Accent 6" w:uiPriority="69"/>
-    <w:lsdException w:name="Dark List Accent 6" w:uiPriority="70"/>
-    <w:lsdException w:name="Colorful Shading Accent 6" w:uiPriority="71"/>
-    <w:lsdException w:name="Colorful List Accent 6" w:uiPriority="72"/>
-    <w:lsdException w:name="Colorful Grid Accent 6" w:uiPriority="73"/>
-    <w:lsdException w:name="Subtle Emphasis" w:uiPriority="19" w:qFormat="1"/>
-    <w:lsdException w:name="Intense Emphasis" w:uiPriority="21" w:qFormat="1"/>
-    <w:lsdException w:name="Subtle Reference" w:uiPriority="31" w:qFormat="1"/>
-    <w:lsdException w:name="Intense Reference" w:uiPriority="32" w:qFormat="1"/>
-    <w:lsdException w:name="Book Title" w:uiPriority="33" w:qFormat="1"/>
-    <w:lsdException w:name="Bibliography" w:semiHidden="1" w:uiPriority="37" w:unhideWhenUsed="1"/>
-    <w:lsdException w:name="TOC Heading" w:semiHidden="1" w:uiPriority="39" w:unhideWhenUsed="1" w:qFormat="1"/>
-    <w:lsdException w:name="Plain Table 1" w:uiPriority="41"/>
-    <w:lsdException w:name="Plain Table 2" w:uiPriority="42"/>
-    <w:lsdException w:name="Plain Table 3" w:uiPriority="43"/>
-    <w:lsdException w:name="Plain Table 4" w:uiPriority="44"/>
-    <w:lsdException w:name="Plain Table 5" w:uiPriority="45"/>
-    <w:lsdException w:name="Grid Table Light" w:uiPriority="40"/>
-    <w:lsdException w:name="Grid Table 1 Light" w:uiPriority="46"/>
-    <w:lsdException w:name="Grid Table 2" w:uiPriority="47"/>
-    <w:lsdException w:name="Grid Table 3" w:uiPriority="48"/>
-    <w:lsdException w:name="Grid Table 4" w:uiPriority="49"/>
-    <w:lsdException w:name="Grid Table 5 Dark" w:uiPriority="50"/>
-    <w:lsdException w:name="Grid Table 6 Colorful" w:uiPriority="51"/>
-    <w:lsdException w:name="Grid Table 7 Colorful" w:uiPriority="52"/>
-    <w:lsdException w:name="Grid Table 1 Light Accent 1" w:uiPriority="46"/>
-    <w:lsdException w:name="Grid Table 2 Accent 1" w:uiPriority="47"/>
-    <w:lsdException w:name="Grid Table 3 Accent 1" w:uiPriority="48"/>
-    <w:lsdException w:name="Grid Table 4 Accent 1" w:uiPriority="49"/>
-    <w:lsdException w:name="Grid Table 5 Dark Accent 1" w:uiPriority="50"/>
-    <w:lsdException w:name="Grid Table 6 Colorful Accent 1" w:uiPriority="51"/>
-    <w:lsdException w:name="Grid Table 7 Colorful Accent 1" w:uiPriority="52"/>
-    <w:lsdException w:name="Grid Table 1 Light Accent 2" w:uiPriority="46"/>
-    <w:lsdException w:name="Grid Table 2 Accent 2" w:uiPriority="47"/>
-    <w:lsdException w:name="Grid Table 3 Accent 2" w:uiPriority="48"/>
-    <w:lsdException w:name="Grid Table 4 Accent 2" w:uiPriority="49"/>
-    <w:lsdException w:name="Grid Table 5 Dark Accent 2" w:uiPriority="50"/>
-    <w:lsdException w:name="Grid Table 6 Colorful Accent 2" w:uiPriority="51"/>
-    <w:lsdException w:name="Grid Table 7 Colorful Accent 2" w:uiPriority="52"/>
-    <w:lsdException w:name="Grid Table 1 Light Accent 3" w:uiPriority="46"/>
-    <w:lsdException w:name="Grid Table 2 Accent 3" w:uiPriority="47"/>
-    <w:lsdException w:name="Grid Table 3 Accent 3" w:uiPriority="48"/>
-    <w:lsdException w:name="Grid Table 4 Accent 3" w:uiPriority="49"/>
-    <w:lsdException w:name="Grid Table 5 Dark Accent 3" w:uiPriority="50"/>
-    <w:lsdException w:name="Grid Table 6 Colorful Accent 3" w:uiPriority="51"/>
-    <w:lsdException w:name="Grid Table 7 Colorful Accent 3" w:uiPriority="52"/>
-    <w:lsdException w:name="Grid Table 1 Light Accent 4" w:uiPriority="46"/>
-    <w:lsdException w:name="Grid Table 2 Accent 4" w:uiPriority="47"/>
-    <w:lsdException w:name="Grid Table 3 Accent 4" w:uiPriority="48"/>
-    <w:lsdException w:name="Grid Table 4 Accent 4" w:uiPriority="49"/>
-    <w:lsdException w:name="Grid Table 5 Dark Accent 4" w:uiPriority="50"/>
-    <w:lsdException w:name="Grid Table 6 Colorful Accent 4" w:uiPriority="51"/>
-    <w:lsdException w:name="Grid Table 7 Colorful Accent 4" w:uiPriority="52"/>
-    <w:lsdException w:name="Grid Table 1 Light Accent 5" w:uiPriority="46"/>
-    <w:lsdException w:name="Grid Table 2 Accent 5" w:uiPriority="47"/>
-    <w:lsdException w:name="Grid Table 3 Accent 5" w:uiPriority="48"/>
-    <w:lsdException w:name="Grid Table 4 Accent 5" w:uiPriority="49"/>
-    <w:lsdException w:name="Grid Table 5 Dark Accent 5" w:uiPriority="50"/>
-    <w:lsdException w:name="Grid Table 6 Colorful Accent 5" w:uiPriority="51"/>
-    <w:lsdException w:name="Grid Table 7 Colorful Accent 5" w:uiPriority="52"/>
-    <w:lsdException w:name="Grid Table 1 Light Accent 6" w:uiPriority="46"/>
-    <w:lsdException w:name="Grid Table 2 Accent 6" w:uiPriority="47"/>
-    <w:lsdException w:name="Grid Table 3 Accent 6" w:uiPriority="48"/>
-    <w:lsdException w:name="Grid Table 4 Accent 6" w:uiPriority="49"/>
-    <w:lsdException w:name="Grid Table 5 Dark Accent 6" w:uiPriority="50"/>
-    <w:lsdException w:name="Grid Table 6 Colorful Accent 6" w:uiPriority="51"/>
-    <w:lsdException w:name="Grid Table 7 Colorful Accent 6" w:uiPriority="52"/>
-    <w:lsdException w:name="List Table 1 Light" w:uiPriority="46"/>
-    <w:lsdException w:name="List Table 2" w:uiPriority="47"/>
-    <w:lsdException w:name="List Table 3" w:uiPriority="48"/>
-    <w:lsdException w:name="List Table 4" w:uiPriority="49"/>
-    <w:lsdException w:name="List Table 5 Dark" w:uiPriority="50"/>
-    <w:lsdException w:name="List Table 6 Colorful" w:uiPriority="51"/>
-    <w:lsdException w:name="List Table 7 Colorful" w:uiPriority="52"/>
-    <w:lsdException w:name="List Table 1 Light Accent 1" w:uiPriority="46"/>
-    <w:lsdException w:name="List Table 2 Accent 1" w:uiPriority="47"/>
-    <w:lsdException w:name="List Table 3 Accent 1" w:uiPriority="48"/>
-    <w:lsdException w:name="List Table 4 Accent 1" w:uiPriority="49"/>
-    <w:lsdException w:name="List Table 5 Dark Accent 1" w:uiPriority="50"/>
-    <w:lsdException w:name="List Table 6 Colorful Accent 1" w:uiPriority="51"/>
-    <w:lsdException w:name="List Table 7 Colorful Accent 1" w:uiPriority="52"/>
-    <w:lsdException w:name="List Table 1 Light Accent 2" w:uiPriority="46"/>
-    <w:lsdException w:name="List Table 2 Accent 2" w:uiPriority="47"/>
-    <w:lsdException w:name="List Table 3 Accent 2" w:uiPriority="48"/>
-    <w:lsdException w:name="List Table 4 Accent 2" w:uiPriority="49"/>
-    <w:lsdException w:name="List Table 5 Dark Accent 2" w:uiPriority="50"/>
-    <w:lsdException w:name="List Table 6 Colorful Accent 2" w:uiPriority="51"/>
-    <w:lsdException w:name="List Table 7 Colorful Accent 2" w:uiPriority="52"/>
-    <w:lsdException w:name="List Table 1 Light Accent 3" w:uiPriority="46"/>
-    <w:lsdException w:name="List Table 2 Accent 3" w:uiPriority="47"/>
-    <w:lsdException w:name="List Table 3 Accent 3" w:uiPriority="48"/>
-    <w:lsdException w:name="List Table 4 Accent 3" w:uiPriority="49"/>
-    <w:lsdException w:name="List Table 5 Dark Accent 3" w:uiPriority="50"/>
-    <w:lsdException w:name="List Table 6 Colorful Accent 3" w:uiPriority="51"/>
-    <w:lsdException w:name="List Table 7 Colorful Accent 3" w:uiPriority="52"/>
-    <w:lsdException w:name="List Table 1 Light Accent 4" w:uiPriority="46"/>
-    <w:lsdException w:name="List Table 2 Accent 4" w:uiPriority="47"/>
-    <w:lsdException w:name="List Table 3 Accent 4" w:uiPriority="48"/>
-    <w:lsdException w:name="List Table 4 Accent 4" w:uiPriority="49"/>
-    <w:lsdException w:name="List Table 5 Dark Accent 4" w:uiPriority="50"/>
-    <w:lsdException w:name="List Table 6 Colorful Accent 4" w:uiPriority="51"/>
-    <w:lsdException w:name="List Table 7 Colorful Accent 4" w:uiPriority="52"/>
-    <w:lsdException w:name="List Table 1 Light Accent 5" w:uiPriority="46"/>
-    <w:lsdException w:name="List Table 2 Accent 5" w:uiPriority="47"/>
-    <w:lsdException w:name="List Table 3 Accent 5" w:uiPriority="48"/>
-    <w:lsdException w:name="List Table 4 Accent 5" w:uiPriority="49"/>
-    <w:lsdException w:name="List Table 5 Dark Accent 5" w:uiPriority="50"/>
-    <w:lsdException w:name="List Table 6 Colorful Accent 5" w:uiPriority="51"/>
-    <w:lsdException w:name="List Table 7 Colorful Accent 5" w:uiPriority="52"/>
-    <w:lsdException w:name="List Table 1 Light Accent 6" w:uiPriority="46"/>
-    <w:lsdException w:name="List Table 2 Accent 6" w:uiPriority="47"/>
-    <w:lsdException w:name="List Table 3 Accent 6" w:uiPriority="48"/>
-    <w:lsdException w:name="List Table 4 Accent 6" w:uiPriority="49"/>
-    <w:lsdException w:name="List Table 5 Dark Accent 6" w:uiPriority="50"/>
-    <w:lsdException w:name="List Table 6 Colorful Accent 6" w:uiPriority="51"/>
-    <w:lsdException w:name="List Table 7 Colorful Accent 6" w:uiPriority="52"/>
+  <w:latentStyles w:defLockedState="0" w:defUIPriority="99" w:defSemiHidden="1" w:defUnhideWhenUsed="1" w:defQFormat="0" w:count="267">
+    <w:lsdException w:name="Normal" w:semiHidden="0" w:uiPriority="0" w:unhideWhenUsed="0" w:qFormat="1"/>
+    <w:lsdException w:name="heading 1" w:semiHidden="0" w:uiPriority="9" w:unhideWhenUsed="0" w:qFormat="1"/>
+    <w:lsdException w:name="heading 2" w:uiPriority="9" w:qFormat="1"/>
+    <w:lsdException w:name="heading 3" w:uiPriority="9" w:qFormat="1"/>
+    <w:lsdException w:name="heading 4" w:uiPriority="9" w:qFormat="1"/>
+    <w:lsdException w:name="heading 5" w:uiPriority="9" w:qFormat="1"/>
+    <w:lsdException w:name="heading 6" w:uiPriority="9" w:qFormat="1"/>
+    <w:lsdException w:name="heading 7" w:uiPriority="9" w:qFormat="1"/>
+    <w:lsdException w:name="heading 8" w:uiPriority="9" w:qFormat="1"/>
+    <w:lsdException w:name="heading 9" w:uiPriority="9" w:qFormat="1"/>
+    <w:lsdException w:name="toc 1" w:uiPriority="39"/>
+    <w:lsdException w:name="toc 2" w:uiPriority="39"/>
+    <w:lsdException w:name="toc 3" w:uiPriority="39"/>
+    <w:lsdException w:name="toc 4" w:uiPriority="39"/>
+    <w:lsdException w:name="toc 5" w:uiPriority="39"/>
+    <w:lsdException w:name="toc 6" w:uiPriority="39"/>
+    <w:lsdException w:name="toc 7" w:uiPriority="39"/>
+    <w:lsdException w:name="toc 8" w:uiPriority="39"/>
+    <w:lsdException w:name="toc 9" w:uiPriority="39"/>
+    <w:lsdException w:name="caption" w:uiPriority="35" w:qFormat="1"/>
+    <w:lsdException w:name="Title" w:semiHidden="0" w:uiPriority="10" w:unhideWhenUsed="0" w:qFormat="1"/>
+    <w:lsdException w:name="Default Paragraph Font" w:uiPriority="1"/>
+    <w:lsdException w:name="Subtitle" w:semiHidden="0" w:uiPriority="11" w:unhideWhenUsed="0" w:qFormat="1"/>
+    <w:lsdException w:name="Strong" w:semiHidden="0" w:uiPriority="22" w:unhideWhenUsed="0" w:qFormat="1"/>
+    <w:lsdException w:name="Emphasis" w:semiHidden="0" w:uiPriority="20" w:unhideWhenUsed="0" w:qFormat="1"/>
+    <w:lsdException w:name="Table Grid" w:semiHidden="0" w:uiPriority="59" w:unhideWhenUsed="0"/>
+    <w:lsdException w:name="Placeholder Text" w:unhideWhenUsed="0"/>
+    <w:lsdException w:name="No Spacing" w:semiHidden="0" w:uiPriority="1" w:unhideWhenUsed="0" w:qFormat="1"/>
+    <w:lsdException w:name="Light Shading" w:semiHidden="0" w:uiPriority="60" w:unhideWhenUsed="0"/>
+    <w:lsdException w:name="Light List" w:semiHidden="0" w:uiPriority="61" w:unhideWhenUsed="0"/>
+    <w:lsdException w:name="Light Grid" w:semiHidden="0" w:uiPriority="62" w:unhideWhenUsed="0"/>
+    <w:lsdException w:name="Medium Shading 1" w:semiHidden="0" w:uiPriority="63" w:unhideWhenUsed="0"/>
+    <w:lsdException w:name="Medium Shading 2" w:semiHidden="0" w:uiPriority="64" w:unhideWhenUsed="0"/>
+    <w:lsdException w:name="Medium List 1" w:semiHidden="0" w:uiPriority="65" w:unhideWhenUsed="0"/>
+    <w:lsdException w:name="Medium List 2" w:semiHidden="0" w:uiPriority="66" w:unhideWhenUsed="0"/>
+    <w:lsdException w:name="Medium Grid 1" w:semiHidden="0" w:uiPriority="67" w:unhideWhenUsed="0"/>
+    <w:lsdException w:name="Medium Grid 2" w:semiHidden="0" w:uiPriority="68" w:unhideWhenUsed="0"/>
+    <w:lsdException w:name="Medium Grid 3" w:semiHidden="0" w:uiPriority="69" w:unhideWhenUsed="0"/>
+    <w:lsdException w:name="Dark List" w:semiHidden="0" w:uiPriority="70" w:unhideWhenUsed="0"/>
+    <w:lsdException w:name="Colorful Shading" w:semiHidden="0" w:uiPriority="71" w:unhideWhenUsed="0"/>
+    <w:lsdException w:name="Colorful List" w:semiHidden="0" w:uiPriority="72" w:unhideWhenUsed="0"/>
+    <w:lsdException w:name="Colorful Grid" w:semiHidden="0" w:uiPriority="73" w:unhideWhenUsed="0"/>
+    <w:lsdException w:name="Light Shading Accent 1" w:semiHidden="0" w:uiPriority="60" w:unhideWhenUsed="0"/>
+    <w:lsdException w:name="Light List Accent 1" w:semiHidden="0" w:uiPriority="61" w:unhideWhenUsed="0"/>
+    <w:lsdException w:name="Light Grid Accent 1" w:semiHidden="0" w:uiPriority="62" w:unhideWhenUsed="0"/>
+    <w:lsdException w:name="Medium Shading 1 Accent 1" w:semiHidden="0" w:uiPriority="63" w:unhideWhenUsed="0"/>
+    <w:lsdException w:name="Medium Shading 2 Accent 1" w:semiHidden="0" w:uiPriority="64" w:unhideWhenUsed="0"/>
+    <w:lsdException w:name="Medium List 1 Accent 1" w:semiHidden="0" w:uiPriority="65" w:unhideWhenUsed="0"/>
+    <w:lsdException w:name="Revision" w:unhideWhenUsed="0"/>
+    <w:lsdException w:name="List Paragraph" w:semiHidden="0" w:uiPriority="34" w:unhideWhenUsed="0" w:qFormat="1"/>
+    <w:lsdException w:name="Quote" w:semiHidden="0" w:uiPriority="29" w:unhideWhenUsed="0" w:qFormat="1"/>
+    <w:lsdException w:name="Intense Quote" w:semiHidden="0" w:uiPriority="30" w:unhideWhenUsed="0" w:qFormat="1"/>
+    <w:lsdException w:name="Medium List 2 Accent 1" w:semiHidden="0" w:uiPriority="66" w:unhideWhenUsed="0"/>
+    <w:lsdException w:name="Medium Grid 1 Accent 1" w:semiHidden="0" w:uiPriority="67" w:unhideWhenUsed="0"/>
+    <w:lsdException w:name="Medium Grid 2 Accent 1" w:semiHidden="0" w:uiPriority="68" w:unhideWhenUsed="0"/>
+    <w:lsdException w:name="Medium Grid 3 Accent 1" w:semiHidden="0" w:uiPriority="69" w:unhideWhenUsed="0"/>
+    <w:lsdException w:name="Dark List Accent 1" w:semiHidden="0" w:uiPriority="70" w:unhideWhenUsed="0"/>
+    <w:lsdException w:name="Colorful Shading Accent 1" w:semiHidden="0" w:uiPriority="71" w:unhideWhenUsed="0"/>
+    <w:lsdException w:name="Colorful List Accent 1" w:semiHidden="0" w:uiPriority="72" w:unhideWhenUsed="0"/>
+    <w:lsdException w:name="Colorful Grid Accent 1" w:semiHidden="0" w:uiPriority="73" w:unhideWhenUsed="0"/>
+    <w:lsdException w:name="Light Shading Accent 2" w:semiHidden="0" w:uiPriority="60" w:unhideWhenUsed="0"/>
+    <w:lsdException w:name="Light List Accent 2" w:semiHidden="0" w:uiPriority="61" w:unhideWhenUsed="0"/>
+    <w:lsdException w:name="Light Grid Accent 2" w:semiHidden="0" w:uiPriority="62" w:unhideWhenUsed="0"/>
+    <w:lsdException w:name="Medium Shading 1 Accent 2" w:semiHidden="0" w:uiPriority="63" w:unhideWhenUsed="0"/>
+    <w:lsdException w:name="Medium Shading 2 Accent 2" w:semiHidden="0" w:uiPriority="64" w:unhideWhenUsed="0"/>
+    <w:lsdException w:name="Medium List 1 Accent 2" w:semiHidden="0" w:uiPriority="65" w:unhideWhenUsed="0"/>
+    <w:lsdException w:name="Medium List 2 Accent 2" w:semiHidden="0" w:uiPriority="66" w:unhideWhenUsed="0"/>
+    <w:lsdException w:name="Medium Grid 1 Accent 2" w:semiHidden="0" w:uiPriority="67" w:unhideWhenUsed="0"/>
+    <w:lsdException w:name="Medium Grid 2 Accent 2" w:semiHidden="0" w:uiPriority="68" w:unhideWhenUsed="0"/>
+    <w:lsdException w:name="Medium Grid 3 Accent 2" w:semiHidden="0" w:uiPriority="69" w:unhideWhenUsed="0"/>
+    <w:lsdException w:name="Dark List Accent 2" w:semiHidden="0" w:uiPriority="70" w:unhideWhenUsed="0"/>
+    <w:lsdException w:name="Colorful Shading Accent 2" w:semiHidden="0" w:uiPriority="71" w:unhideWhenUsed="0"/>
+    <w:lsdException w:name="Colorful List Accent 2" w:semiHidden="0" w:uiPriority="72" w:unhideWhenUsed="0"/>
+    <w:lsdException w:name="Colorful Grid Accent 2" w:semiHidden="0" w:uiPriority="73" w:unhideWhenUsed="0"/>
+    <w:lsdException w:name="Light Shading Accent 3" w:semiHidden="0" w:uiPriority="60" w:unhideWhenUsed="0"/>
+    <w:lsdException w:name="Light List Accent 3" w:semiHidden="0" w:uiPriority="61" w:unhideWhenUsed="0"/>
+    <w:lsdException w:name="Light Grid Accent 3" w:semiHidden="0" w:uiPriority="62" w:unhideWhenUsed="0"/>
+    <w:lsdException w:name="Medium Shading 1 Accent 3" w:semiHidden="0" w:uiPriority="63" w:unhideWhenUsed="0"/>
+    <w:lsdException w:name="Medium Shading 2 Accent 3" w:semiHidden="0" w:uiPriority="64" w:unhideWhenUsed="0"/>
+    <w:lsdException w:name="Medium List 1 Accent 3" w:semiHidden="0" w:uiPriority="65" w:unhideWhenUsed="0"/>
+    <w:lsdException w:name="Medium List 2 Accent 3" w:semiHidden="0" w:uiPriority="66" w:unhideWhenUsed="0"/>
+    <w:lsdException w:name="Medium Grid 1 Accent 3" w:semiHidden="0" w:uiPriority="67" w:unhideWhenUsed="0"/>
+    <w:lsdException w:name="Medium Grid 2 Accent 3" w:semiHidden="0" w:uiPriority="68" w:unhideWhenUsed="0"/>
+    <w:lsdException w:name="Medium Grid 3 Accent 3" w:semiHidden="0" w:uiPriority="69" w:unhideWhenUsed="0"/>
+    <w:lsdException w:name="Dark List Accent 3" w:semiHidden="0" w:uiPriority="70" w:unhideWhenUsed="0"/>
+    <w:lsdException w:name="Colorful Shading Accent 3" w:semiHidden="0" w:uiPriority="71" w:unhideWhenUsed="0"/>
+    <w:lsdException w:name="Colorful List Accent 3" w:semiHidden="0" w:uiPriority="72" w:unhideWhenUsed="0"/>
+    <w:lsdException w:name="Colorful Grid Accent 3" w:semiHidden="0" w:uiPriority="73" w:unhideWhenUsed="0"/>
+    <w:lsdException w:name="Light Shading Accent 4" w:semiHidden="0" w:uiPriority="60" w:unhideWhenUsed="0"/>
+    <w:lsdException w:name="Light List Accent 4" w:semiHidden="0" w:uiPriority="61" w:unhideWhenUsed="0"/>
+    <w:lsdException w:name="Light Grid Accent 4" w:semiHidden="0" w:uiPriority="62" w:unhideWhenUsed="0"/>
+    <w:lsdException w:name="Medium Shading 1 Accent 4" w:semiHidden="0" w:uiPriority="63" w:unhideWhenUsed="0"/>
+    <w:lsdException w:name="Medium Shading 2 Accent 4" w:semiHidden="0" w:uiPriority="64" w:unhideWhenUsed="0"/>
+    <w:lsdException w:name="Medium List 1 Accent 4" w:semiHidden="0" w:uiPriority="65" w:unhideWhenUsed="0"/>
+    <w:lsdException w:name="Medium List 2 Accent 4" w:semiHidden="0" w:uiPriority="66" w:unhideWhenUsed="0"/>
+    <w:lsdException w:name="Medium Grid 1 Accent 4" w:semiHidden="0" w:uiPriority="67" w:unhideWhenUsed="0"/>
+    <w:lsdException w:name="Medium Grid 2 Accent 4" w:semiHidden="0" w:uiPriority="68" w:unhideWhenUsed="0"/>
+    <w:lsdException w:name="Medium Grid 3 Accent 4" w:semiHidden="0" w:uiPriority="69" w:unhideWhenUsed="0"/>
+    <w:lsdException w:name="Dark List Accent 4" w:semiHidden="0" w:uiPriority="70" w:unhideWhenUsed="0"/>
+    <w:lsdException w:name="Colorful Shading Accent 4" w:semiHidden="0" w:uiPriority="71" w:unhideWhenUsed="0"/>
+    <w:lsdException w:name="Colorful List Accent 4" w:semiHidden="0" w:uiPriority="72" w:unhideWhenUsed="0"/>
+    <w:lsdException w:name="Colorful Grid Accent 4" w:semiHidden="0" w:uiPriority="73" w:unhideWhenUsed="0"/>
+    <w:lsdException w:name="Light Shading Accent 5" w:semiHidden="0" w:uiPriority="60" w:unhideWhenUsed="0"/>
+    <w:lsdException w:name="Light List Accent 5" w:semiHidden="0" w:uiPriority="61" w:unhideWhenUsed="0"/>
+    <w:lsdException w:name="Light Grid Accent 5" w:semiHidden="0" w:uiPriority="62" w:unhideWhenUsed="0"/>
+    <w:lsdException w:name="Medium Shading 1 Accent 5" w:semiHidden="0" w:uiPriority="63" w:unhideWhenUsed="0"/>
+    <w:lsdException w:name="Medium Shading 2 Accent 5" w:semiHidden="0" w:uiPriority="64" w:unhideWhenUsed="0"/>
+    <w:lsdException w:name="Medium List 1 Accent 5" w:semiHidden="0" w:uiPriority="65" w:unhideWhenUsed="0"/>
+    <w:lsdException w:name="Medium List 2 Accent 5" w:semiHidden="0" w:uiPriority="66" w:unhideWhenUsed="0"/>
+    <w:lsdException w:name="Medium Grid 1 Accent 5" w:semiHidden="0" w:uiPriority="67" w:unhideWhenUsed="0"/>
+    <w:lsdException w:name="Medium Grid 2 Accent 5" w:semiHidden="0" w:uiPriority="68" w:unhideWhenUsed="0"/>
+    <w:lsdException w:name="Medium Grid 3 Accent 5" w:semiHidden="0" w:uiPriority="69" w:unhideWhenUsed="0"/>
+    <w:lsdException w:name="Dark List Accent 5" w:semiHidden="0" w:uiPriority="70" w:unhideWhenUsed="0"/>
+    <w:lsdException w:name="Colorful Shading Accent 5" w:semiHidden="0" w:uiPriority="71" w:unhideWhenUsed="0"/>
+    <w:lsdException w:name="Colorful List Accent 5" w:semiHidden="0" w:uiPriority="72" w:unhideWhenUsed="0"/>
+    <w:lsdException w:name="Colorful Grid Accent 5" w:semiHidden="0" w:uiPriority="73" w:unhideWhenUsed="0"/>
+    <w:lsdException w:name="Light Shading Accent 6" w:semiHidden="0" w:uiPriority="60" w:unhideWhenUsed="0"/>
+    <w:lsdException w:name="Light List Accent 6" w:semiHidden="0" w:uiPriority="61" w:unhideWhenUsed="0"/>
+    <w:lsdException w:name="Light Grid Accent 6" w:semiHidden="0" w:uiPriority="62" w:unhideWhenUsed="0"/>
+    <w:lsdException w:name="Medium Shading 1 Accent 6" w:semiHidden="0" w:uiPriority="63" w:unhideWhenUsed="0"/>
+    <w:lsdException w:name="Medium Shading 2 Accent 6" w:semiHidden="0" w:uiPriority="64" w:unhideWhenUsed="0"/>
+    <w:lsdException w:name="Medium List 1 Accent 6" w:semiHidden="0" w:uiPriority="65" w:unhideWhenUsed="0"/>
+    <w:lsdException w:name="Medium List 2 Accent 6" w:semiHidden="0" w:uiPriority="66" w:unhideWhenUsed="0"/>
+    <w:lsdException w:name="Medium Grid 1 Accent 6" w:semiHidden="0" w:uiPriority="67" w:unhideWhenUsed="0"/>
+    <w:lsdException w:name="Medium Grid 2 Accent 6" w:semiHidden="0" w:uiPriority="68" w:unhideWhenUsed="0"/>
+    <w:lsdException w:name="Medium Grid 3 Accent 6" w:semiHidden="0" w:uiPriority="69" w:unhideWhenUsed="0"/>
+    <w:lsdException w:name="Dark List Accent 6" w:semiHidden="0" w:uiPriority="70" w:unhideWhenUsed="0"/>
+    <w:lsdException w:name="Colorful Shading Accent 6" w:semiHidden="0" w:uiPriority="71" w:unhideWhenUsed="0"/>
+    <w:lsdException w:name="Colorful List Accent 6" w:semiHidden="0" w:uiPriority="72" w:unhideWhenUsed="0"/>
+    <w:lsdException w:name="Colorful Grid Accent 6" w:semiHidden="0" w:uiPriority="73" w:unhideWhenUsed="0"/>
+    <w:lsdException w:name="Subtle Emphasis" w:semiHidden="0" w:uiPriority="19" w:unhideWhenUsed="0" w:qFormat="1"/>
+    <w:lsdException w:name="Intense Emphasis" w:semiHidden="0" w:uiPriority="21" w:unhideWhenUsed="0" w:qFormat="1"/>
+    <w:lsdException w:name="Subtle Reference" w:semiHidden="0" w:uiPriority="31" w:unhideWhenUsed="0" w:qFormat="1"/>
+    <w:lsdException w:name="Intense Reference" w:semiHidden="0" w:uiPriority="32" w:unhideWhenUsed="0" w:qFormat="1"/>
+    <w:lsdException w:name="Book Title" w:semiHidden="0" w:uiPriority="33" w:unhideWhenUsed="0" w:qFormat="1"/>
+    <w:lsdException w:name="Bibliography" w:uiPriority="37"/>
+    <w:lsdException w:name="TOC Heading" w:uiPriority="39" w:qFormat="1"/>
   </w:latentStyles>
-  <w:style w:type="paragraph" w:default="1" w:styleId="Normal">
+  <w:style w:type="paragraph" w:default="1" w:styleId="Normalny">
     <w:name w:val="Normal"/>
     <w:rsid w:val="00F76F2F"/>
     <w:pPr>
@@ -5593,11 +6324,11 @@
       <w:rFonts w:ascii="Verdana" w:hAnsi="Verdana"/>
     </w:rPr>
   </w:style>
-  <w:style w:type="paragraph" w:styleId="Heading1">
+  <w:style w:type="paragraph" w:styleId="Nagwek1">
     <w:name w:val="heading 1"/>
-    <w:basedOn w:val="Normal"/>
-    <w:next w:val="Normal"/>
-    <w:link w:val="Heading1Char"/>
+    <w:basedOn w:val="Normalny"/>
+    <w:next w:val="Normalny"/>
+    <w:link w:val="Nagwek1Znak"/>
     <w:autoRedefine/>
     <w:uiPriority w:val="9"/>
     <w:qFormat/>
@@ -5616,10 +6347,10 @@
       <w:szCs w:val="40"/>
     </w:rPr>
   </w:style>
-  <w:style w:type="paragraph" w:styleId="Heading2">
+  <w:style w:type="paragraph" w:styleId="Nagwek2">
     <w:name w:val="heading 2"/>
-    <w:basedOn w:val="Normal"/>
-    <w:next w:val="Normal"/>
+    <w:basedOn w:val="Normalny"/>
+    <w:next w:val="Normalny"/>
     <w:autoRedefine/>
     <w:qFormat/>
     <w:rsid w:val="00737CAD"/>
@@ -5638,10 +6369,11 @@
       <w:szCs w:val="32"/>
     </w:rPr>
   </w:style>
-  <w:style w:type="paragraph" w:styleId="Heading3">
+  <w:style w:type="paragraph" w:styleId="Nagwek3">
     <w:name w:val="heading 3"/>
-    <w:basedOn w:val="Normal"/>
-    <w:next w:val="Normal"/>
+    <w:basedOn w:val="Normalny"/>
+    <w:next w:val="Normalny"/>
+    <w:rsid w:val="00F06AC6"/>
     <w:pPr>
       <w:keepNext/>
       <w:keepLines/>
@@ -5658,10 +6390,11 @@
       <w:szCs w:val="28"/>
     </w:rPr>
   </w:style>
-  <w:style w:type="paragraph" w:styleId="Heading4">
+  <w:style w:type="paragraph" w:styleId="Nagwek4">
     <w:name w:val="heading 4"/>
-    <w:basedOn w:val="Normal"/>
-    <w:next w:val="Normal"/>
+    <w:basedOn w:val="Normalny"/>
+    <w:next w:val="Normalny"/>
+    <w:rsid w:val="00F06AC6"/>
     <w:pPr>
       <w:keepNext/>
       <w:keepLines/>
@@ -5678,10 +6411,11 @@
       <w:szCs w:val="24"/>
     </w:rPr>
   </w:style>
-  <w:style w:type="paragraph" w:styleId="Heading5">
+  <w:style w:type="paragraph" w:styleId="Nagwek5">
     <w:name w:val="heading 5"/>
-    <w:basedOn w:val="Normal"/>
-    <w:next w:val="Normal"/>
+    <w:basedOn w:val="Normalny"/>
+    <w:next w:val="Normalny"/>
+    <w:rsid w:val="00F06AC6"/>
     <w:pPr>
       <w:keepNext/>
       <w:keepLines/>
@@ -5696,10 +6430,11 @@
       <w:color w:val="666666"/>
     </w:rPr>
   </w:style>
-  <w:style w:type="paragraph" w:styleId="Heading6">
+  <w:style w:type="paragraph" w:styleId="Nagwek6">
     <w:name w:val="heading 6"/>
-    <w:basedOn w:val="Normal"/>
-    <w:next w:val="Normal"/>
+    <w:basedOn w:val="Normalny"/>
+    <w:next w:val="Normalny"/>
+    <w:rsid w:val="00F06AC6"/>
     <w:pPr>
       <w:keepNext/>
       <w:keepLines/>
@@ -5715,11 +6450,11 @@
       <w:color w:val="666666"/>
     </w:rPr>
   </w:style>
-  <w:style w:type="paragraph" w:styleId="Heading7">
+  <w:style w:type="paragraph" w:styleId="Nagwek7">
     <w:name w:val="heading 7"/>
-    <w:basedOn w:val="Normal"/>
-    <w:next w:val="Normal"/>
-    <w:link w:val="Heading7Char"/>
+    <w:basedOn w:val="Normalny"/>
+    <w:next w:val="Normalny"/>
+    <w:link w:val="Nagwek7Znak"/>
     <w:uiPriority w:val="9"/>
     <w:semiHidden/>
     <w:unhideWhenUsed/>
@@ -5742,11 +6477,11 @@
       <w:color w:val="243F60" w:themeColor="accent1" w:themeShade="7F"/>
     </w:rPr>
   </w:style>
-  <w:style w:type="paragraph" w:styleId="Heading8">
+  <w:style w:type="paragraph" w:styleId="Nagwek8">
     <w:name w:val="heading 8"/>
-    <w:basedOn w:val="Normal"/>
-    <w:next w:val="Normal"/>
-    <w:link w:val="Heading8Char"/>
+    <w:basedOn w:val="Normalny"/>
+    <w:next w:val="Normalny"/>
+    <w:link w:val="Nagwek8Znak"/>
     <w:uiPriority w:val="9"/>
     <w:semiHidden/>
     <w:unhideWhenUsed/>
@@ -5769,11 +6504,11 @@
       <w:szCs w:val="21"/>
     </w:rPr>
   </w:style>
-  <w:style w:type="paragraph" w:styleId="Heading9">
+  <w:style w:type="paragraph" w:styleId="Nagwek9">
     <w:name w:val="heading 9"/>
-    <w:basedOn w:val="Normal"/>
-    <w:next w:val="Normal"/>
-    <w:link w:val="Heading9Char"/>
+    <w:basedOn w:val="Normalny"/>
+    <w:next w:val="Normalny"/>
+    <w:link w:val="Nagwek9Znak"/>
     <w:uiPriority w:val="9"/>
     <w:semiHidden/>
     <w:unhideWhenUsed/>
@@ -5798,17 +6533,18 @@
       <w:szCs w:val="21"/>
     </w:rPr>
   </w:style>
-  <w:style w:type="character" w:default="1" w:styleId="DefaultParagraphFont">
+  <w:style w:type="character" w:default="1" w:styleId="Domylnaczcionkaakapitu">
     <w:name w:val="Default Paragraph Font"/>
     <w:uiPriority w:val="1"/>
     <w:semiHidden/>
     <w:unhideWhenUsed/>
   </w:style>
-  <w:style w:type="table" w:default="1" w:styleId="TableNormal">
+  <w:style w:type="table" w:default="1" w:styleId="Standardowy">
     <w:name w:val="Normal Table"/>
     <w:uiPriority w:val="99"/>
     <w:semiHidden/>
     <w:unhideWhenUsed/>
+    <w:qFormat/>
     <w:tblPr>
       <w:tblInd w:w="0" w:type="dxa"/>
       <w:tblCellMar>
@@ -5819,7 +6555,7 @@
       </w:tblCellMar>
     </w:tblPr>
   </w:style>
-  <w:style w:type="numbering" w:default="1" w:styleId="NoList">
+  <w:style w:type="numbering" w:default="1" w:styleId="Bezlisty">
     <w:name w:val="No List"/>
     <w:uiPriority w:val="99"/>
     <w:semiHidden/>
@@ -5827,6 +6563,7 @@
   </w:style>
   <w:style w:type="table" w:customStyle="1" w:styleId="TableNormal1">
     <w:name w:val="Table Normal1"/>
+    <w:rsid w:val="00F06AC6"/>
     <w:tblPr>
       <w:tblCellMar>
         <w:top w:w="0" w:type="dxa"/>
@@ -5836,10 +6573,11 @@
       </w:tblCellMar>
     </w:tblPr>
   </w:style>
-  <w:style w:type="paragraph" w:styleId="Title">
+  <w:style w:type="paragraph" w:styleId="Tytu">
     <w:name w:val="Title"/>
-    <w:basedOn w:val="Normal"/>
-    <w:next w:val="Normal"/>
+    <w:basedOn w:val="Normalny"/>
+    <w:next w:val="Normalny"/>
+    <w:rsid w:val="00F06AC6"/>
     <w:pPr>
       <w:keepNext/>
       <w:keepLines/>
@@ -5850,10 +6588,11 @@
       <w:szCs w:val="52"/>
     </w:rPr>
   </w:style>
-  <w:style w:type="paragraph" w:styleId="Subtitle">
+  <w:style w:type="paragraph" w:styleId="Podtytu">
     <w:name w:val="Subtitle"/>
-    <w:basedOn w:val="Normal"/>
-    <w:next w:val="Normal"/>
+    <w:basedOn w:val="Normalny"/>
+    <w:next w:val="Normalny"/>
+    <w:rsid w:val="00F06AC6"/>
     <w:pPr>
       <w:keepNext/>
       <w:keepLines/>
@@ -5868,6 +6607,7 @@
   <w:style w:type="table" w:customStyle="1" w:styleId="1">
     <w:name w:val="1"/>
     <w:basedOn w:val="TableNormal1"/>
+    <w:rsid w:val="00F06AC6"/>
     <w:tblPr>
       <w:tblStyleRowBandSize w:val="1"/>
       <w:tblStyleColBandSize w:val="1"/>
@@ -5879,10 +6619,10 @@
       </w:tblCellMar>
     </w:tblPr>
   </w:style>
-  <w:style w:type="paragraph" w:styleId="BalloonText">
+  <w:style w:type="paragraph" w:styleId="Tekstdymka">
     <w:name w:val="Balloon Text"/>
-    <w:basedOn w:val="Normal"/>
-    <w:link w:val="BalloonTextChar"/>
+    <w:basedOn w:val="Normalny"/>
+    <w:link w:val="TekstdymkaZnak"/>
     <w:uiPriority w:val="99"/>
     <w:semiHidden/>
     <w:unhideWhenUsed/>
@@ -5896,10 +6636,10 @@
       <w:szCs w:val="16"/>
     </w:rPr>
   </w:style>
-  <w:style w:type="character" w:customStyle="1" w:styleId="BalloonTextChar">
-    <w:name w:val="Balloon Text Char"/>
-    <w:basedOn w:val="DefaultParagraphFont"/>
-    <w:link w:val="BalloonText"/>
+  <w:style w:type="character" w:customStyle="1" w:styleId="TekstdymkaZnak">
+    <w:name w:val="Tekst dymka Znak"/>
+    <w:basedOn w:val="Domylnaczcionkaakapitu"/>
+    <w:link w:val="Tekstdymka"/>
     <w:uiPriority w:val="99"/>
     <w:semiHidden/>
     <w:rsid w:val="00664E36"/>
@@ -5909,10 +6649,10 @@
       <w:szCs w:val="16"/>
     </w:rPr>
   </w:style>
-  <w:style w:type="paragraph" w:styleId="Header">
+  <w:style w:type="paragraph" w:styleId="Nagwek">
     <w:name w:val="header"/>
-    <w:basedOn w:val="Normal"/>
-    <w:link w:val="HeaderChar"/>
+    <w:basedOn w:val="Normalny"/>
+    <w:link w:val="NagwekZnak"/>
     <w:uiPriority w:val="99"/>
     <w:unhideWhenUsed/>
     <w:rsid w:val="00664E36"/>
@@ -5924,17 +6664,17 @@
       <w:spacing w:line="240" w:lineRule="auto"/>
     </w:pPr>
   </w:style>
-  <w:style w:type="character" w:customStyle="1" w:styleId="HeaderChar">
-    <w:name w:val="Header Char"/>
-    <w:basedOn w:val="DefaultParagraphFont"/>
-    <w:link w:val="Header"/>
+  <w:style w:type="character" w:customStyle="1" w:styleId="NagwekZnak">
+    <w:name w:val="Nagłówek Znak"/>
+    <w:basedOn w:val="Domylnaczcionkaakapitu"/>
+    <w:link w:val="Nagwek"/>
     <w:uiPriority w:val="99"/>
     <w:rsid w:val="00664E36"/>
   </w:style>
-  <w:style w:type="paragraph" w:styleId="Footer">
+  <w:style w:type="paragraph" w:styleId="Stopka">
     <w:name w:val="footer"/>
-    <w:basedOn w:val="Normal"/>
-    <w:link w:val="FooterChar"/>
+    <w:basedOn w:val="Normalny"/>
+    <w:link w:val="StopkaZnak"/>
     <w:uiPriority w:val="99"/>
     <w:unhideWhenUsed/>
     <w:rsid w:val="00664E36"/>
@@ -5946,16 +6686,16 @@
       <w:spacing w:line="240" w:lineRule="auto"/>
     </w:pPr>
   </w:style>
-  <w:style w:type="character" w:customStyle="1" w:styleId="FooterChar">
-    <w:name w:val="Footer Char"/>
-    <w:basedOn w:val="DefaultParagraphFont"/>
-    <w:link w:val="Footer"/>
+  <w:style w:type="character" w:customStyle="1" w:styleId="StopkaZnak">
+    <w:name w:val="Stopka Znak"/>
+    <w:basedOn w:val="Domylnaczcionkaakapitu"/>
+    <w:link w:val="Stopka"/>
     <w:uiPriority w:val="99"/>
     <w:rsid w:val="00664E36"/>
   </w:style>
-  <w:style w:type="paragraph" w:styleId="ListParagraph">
+  <w:style w:type="paragraph" w:styleId="Akapitzlist">
     <w:name w:val="List Paragraph"/>
-    <w:basedOn w:val="Normal"/>
+    <w:basedOn w:val="Normalny"/>
     <w:uiPriority w:val="34"/>
     <w:qFormat/>
     <w:rsid w:val="00FE15F8"/>
@@ -5964,10 +6704,10 @@
       <w:contextualSpacing/>
     </w:pPr>
   </w:style>
-  <w:style w:type="character" w:customStyle="1" w:styleId="Heading1Char">
-    <w:name w:val="Heading 1 Char"/>
-    <w:basedOn w:val="DefaultParagraphFont"/>
-    <w:link w:val="Heading1"/>
+  <w:style w:type="character" w:customStyle="1" w:styleId="Nagwek1Znak">
+    <w:name w:val="Nagłówek 1 Znak"/>
+    <w:basedOn w:val="Domylnaczcionkaakapitu"/>
+    <w:link w:val="Nagwek1"/>
     <w:uiPriority w:val="9"/>
     <w:rsid w:val="006926AE"/>
     <w:rPr>
@@ -5976,9 +6716,9 @@
       <w:szCs w:val="40"/>
     </w:rPr>
   </w:style>
-  <w:style w:type="character" w:styleId="Hyperlink">
+  <w:style w:type="character" w:styleId="Hipercze">
     <w:name w:val="Hyperlink"/>
-    <w:basedOn w:val="DefaultParagraphFont"/>
+    <w:basedOn w:val="Domylnaczcionkaakapitu"/>
     <w:uiPriority w:val="99"/>
     <w:unhideWhenUsed/>
     <w:rsid w:val="00584D24"/>
@@ -5989,13 +6729,13 @@
   </w:style>
   <w:style w:type="character" w:customStyle="1" w:styleId="5yl5">
     <w:name w:val="_5yl5"/>
-    <w:basedOn w:val="DefaultParagraphFont"/>
+    <w:basedOn w:val="Domylnaczcionkaakapitu"/>
     <w:rsid w:val="00BE2B58"/>
   </w:style>
-  <w:style w:type="paragraph" w:styleId="TOCHeading">
+  <w:style w:type="paragraph" w:styleId="Nagwekspisutreci">
     <w:name w:val="TOC Heading"/>
-    <w:basedOn w:val="Heading1"/>
-    <w:next w:val="Normal"/>
+    <w:basedOn w:val="Nagwek1"/>
+    <w:next w:val="Normalny"/>
     <w:uiPriority w:val="39"/>
     <w:unhideWhenUsed/>
     <w:qFormat/>
@@ -6014,10 +6754,10 @@
       <w:lang w:val="en-US" w:eastAsia="en-US"/>
     </w:rPr>
   </w:style>
-  <w:style w:type="paragraph" w:styleId="TOC2">
+  <w:style w:type="paragraph" w:styleId="Spistreci2">
     <w:name w:val="toc 2"/>
-    <w:basedOn w:val="Normal"/>
-    <w:next w:val="Normal"/>
+    <w:basedOn w:val="Normalny"/>
+    <w:next w:val="Normalny"/>
     <w:autoRedefine/>
     <w:uiPriority w:val="39"/>
     <w:unhideWhenUsed/>
@@ -6030,10 +6770,10 @@
       <w:smallCaps/>
     </w:rPr>
   </w:style>
-  <w:style w:type="paragraph" w:styleId="TOC1">
+  <w:style w:type="paragraph" w:styleId="Spistreci1">
     <w:name w:val="toc 1"/>
-    <w:basedOn w:val="Normal"/>
-    <w:next w:val="Normal"/>
+    <w:basedOn w:val="Normalny"/>
+    <w:next w:val="Normalny"/>
     <w:autoRedefine/>
     <w:uiPriority w:val="39"/>
     <w:unhideWhenUsed/>
@@ -6048,10 +6788,10 @@
       <w:caps/>
     </w:rPr>
   </w:style>
-  <w:style w:type="paragraph" w:styleId="TOC3">
+  <w:style w:type="paragraph" w:styleId="Spistreci3">
     <w:name w:val="toc 3"/>
-    <w:basedOn w:val="Normal"/>
-    <w:next w:val="Normal"/>
+    <w:basedOn w:val="Normalny"/>
+    <w:next w:val="Normalny"/>
     <w:autoRedefine/>
     <w:uiPriority w:val="39"/>
     <w:semiHidden/>
@@ -6066,10 +6806,10 @@
       <w:iCs/>
     </w:rPr>
   </w:style>
-  <w:style w:type="paragraph" w:styleId="TOC4">
+  <w:style w:type="paragraph" w:styleId="Spistreci4">
     <w:name w:val="toc 4"/>
-    <w:basedOn w:val="Normal"/>
-    <w:next w:val="Normal"/>
+    <w:basedOn w:val="Normalny"/>
+    <w:next w:val="Normalny"/>
     <w:autoRedefine/>
     <w:uiPriority w:val="39"/>
     <w:semiHidden/>
@@ -6084,10 +6824,10 @@
       <w:szCs w:val="18"/>
     </w:rPr>
   </w:style>
-  <w:style w:type="paragraph" w:styleId="TOC5">
+  <w:style w:type="paragraph" w:styleId="Spistreci5">
     <w:name w:val="toc 5"/>
-    <w:basedOn w:val="Normal"/>
-    <w:next w:val="Normal"/>
+    <w:basedOn w:val="Normalny"/>
+    <w:next w:val="Normalny"/>
     <w:autoRedefine/>
     <w:uiPriority w:val="39"/>
     <w:semiHidden/>
@@ -6102,10 +6842,10 @@
       <w:szCs w:val="18"/>
     </w:rPr>
   </w:style>
-  <w:style w:type="paragraph" w:styleId="TOC6">
+  <w:style w:type="paragraph" w:styleId="Spistreci6">
     <w:name w:val="toc 6"/>
-    <w:basedOn w:val="Normal"/>
-    <w:next w:val="Normal"/>
+    <w:basedOn w:val="Normalny"/>
+    <w:next w:val="Normalny"/>
     <w:autoRedefine/>
     <w:uiPriority w:val="39"/>
     <w:semiHidden/>
@@ -6120,10 +6860,10 @@
       <w:szCs w:val="18"/>
     </w:rPr>
   </w:style>
-  <w:style w:type="paragraph" w:styleId="TOC7">
+  <w:style w:type="paragraph" w:styleId="Spistreci7">
     <w:name w:val="toc 7"/>
-    <w:basedOn w:val="Normal"/>
-    <w:next w:val="Normal"/>
+    <w:basedOn w:val="Normalny"/>
+    <w:next w:val="Normalny"/>
     <w:autoRedefine/>
     <w:uiPriority w:val="39"/>
     <w:semiHidden/>
@@ -6138,10 +6878,10 @@
       <w:szCs w:val="18"/>
     </w:rPr>
   </w:style>
-  <w:style w:type="paragraph" w:styleId="TOC8">
+  <w:style w:type="paragraph" w:styleId="Spistreci8">
     <w:name w:val="toc 8"/>
-    <w:basedOn w:val="Normal"/>
-    <w:next w:val="Normal"/>
+    <w:basedOn w:val="Normalny"/>
+    <w:next w:val="Normalny"/>
     <w:autoRedefine/>
     <w:uiPriority w:val="39"/>
     <w:semiHidden/>
@@ -6156,10 +6896,10 @@
       <w:szCs w:val="18"/>
     </w:rPr>
   </w:style>
-  <w:style w:type="paragraph" w:styleId="TOC9">
+  <w:style w:type="paragraph" w:styleId="Spistreci9">
     <w:name w:val="toc 9"/>
-    <w:basedOn w:val="Normal"/>
-    <w:next w:val="Normal"/>
+    <w:basedOn w:val="Normalny"/>
+    <w:next w:val="Normalny"/>
     <w:autoRedefine/>
     <w:uiPriority w:val="39"/>
     <w:semiHidden/>
@@ -6174,10 +6914,10 @@
       <w:szCs w:val="18"/>
     </w:rPr>
   </w:style>
-  <w:style w:type="paragraph" w:styleId="Caption">
+  <w:style w:type="paragraph" w:styleId="Legenda">
     <w:name w:val="caption"/>
-    <w:basedOn w:val="Normal"/>
-    <w:next w:val="Normal"/>
+    <w:basedOn w:val="Normalny"/>
+    <w:next w:val="Normalny"/>
     <w:uiPriority w:val="35"/>
     <w:semiHidden/>
     <w:unhideWhenUsed/>
@@ -6194,9 +6934,9 @@
       <w:szCs w:val="18"/>
     </w:rPr>
   </w:style>
-  <w:style w:type="character" w:styleId="CommentReference">
+  <w:style w:type="character" w:styleId="Odwoaniedokomentarza">
     <w:name w:val="annotation reference"/>
-    <w:basedOn w:val="DefaultParagraphFont"/>
+    <w:basedOn w:val="Domylnaczcionkaakapitu"/>
     <w:uiPriority w:val="99"/>
     <w:semiHidden/>
     <w:unhideWhenUsed/>
@@ -6206,10 +6946,10 @@
       <w:szCs w:val="18"/>
     </w:rPr>
   </w:style>
-  <w:style w:type="character" w:customStyle="1" w:styleId="Heading7Char">
-    <w:name w:val="Heading 7 Char"/>
-    <w:basedOn w:val="DefaultParagraphFont"/>
-    <w:link w:val="Heading7"/>
+  <w:style w:type="character" w:customStyle="1" w:styleId="Nagwek7Znak">
+    <w:name w:val="Nagłówek 7 Znak"/>
+    <w:basedOn w:val="Domylnaczcionkaakapitu"/>
+    <w:link w:val="Nagwek7"/>
     <w:uiPriority w:val="9"/>
     <w:semiHidden/>
     <w:rsid w:val="00737CAD"/>
@@ -6220,10 +6960,10 @@
       <w:color w:val="243F60" w:themeColor="accent1" w:themeShade="7F"/>
     </w:rPr>
   </w:style>
-  <w:style w:type="character" w:customStyle="1" w:styleId="Heading8Char">
-    <w:name w:val="Heading 8 Char"/>
-    <w:basedOn w:val="DefaultParagraphFont"/>
-    <w:link w:val="Heading8"/>
+  <w:style w:type="character" w:customStyle="1" w:styleId="Nagwek8Znak">
+    <w:name w:val="Nagłówek 8 Znak"/>
+    <w:basedOn w:val="Domylnaczcionkaakapitu"/>
+    <w:link w:val="Nagwek8"/>
     <w:uiPriority w:val="9"/>
     <w:semiHidden/>
     <w:rsid w:val="00737CAD"/>
@@ -6234,10 +6974,10 @@
       <w:szCs w:val="21"/>
     </w:rPr>
   </w:style>
-  <w:style w:type="character" w:customStyle="1" w:styleId="Heading9Char">
-    <w:name w:val="Heading 9 Char"/>
-    <w:basedOn w:val="DefaultParagraphFont"/>
-    <w:link w:val="Heading9"/>
+  <w:style w:type="character" w:customStyle="1" w:styleId="Nagwek9Znak">
+    <w:name w:val="Nagłówek 9 Znak"/>
+    <w:basedOn w:val="Domylnaczcionkaakapitu"/>
+    <w:link w:val="Nagwek9"/>
     <w:uiPriority w:val="9"/>
     <w:semiHidden/>
     <w:rsid w:val="00737CAD"/>
@@ -6250,10 +6990,10 @@
       <w:szCs w:val="21"/>
     </w:rPr>
   </w:style>
-  <w:style w:type="paragraph" w:styleId="CommentText">
+  <w:style w:type="paragraph" w:styleId="Tekstkomentarza">
     <w:name w:val="annotation text"/>
-    <w:basedOn w:val="Normal"/>
-    <w:link w:val="CommentTextChar"/>
+    <w:basedOn w:val="Normalny"/>
+    <w:link w:val="TekstkomentarzaZnak"/>
     <w:uiPriority w:val="99"/>
     <w:semiHidden/>
     <w:unhideWhenUsed/>
@@ -6266,10 +7006,10 @@
       <w:szCs w:val="24"/>
     </w:rPr>
   </w:style>
-  <w:style w:type="character" w:customStyle="1" w:styleId="CommentTextChar">
-    <w:name w:val="Comment Text Char"/>
-    <w:basedOn w:val="DefaultParagraphFont"/>
-    <w:link w:val="CommentText"/>
+  <w:style w:type="character" w:customStyle="1" w:styleId="TekstkomentarzaZnak">
+    <w:name w:val="Tekst komentarza Znak"/>
+    <w:basedOn w:val="Domylnaczcionkaakapitu"/>
+    <w:link w:val="Tekstkomentarza"/>
     <w:uiPriority w:val="99"/>
     <w:semiHidden/>
     <w:rsid w:val="00DC65AF"/>
@@ -6279,11 +7019,11 @@
       <w:szCs w:val="24"/>
     </w:rPr>
   </w:style>
-  <w:style w:type="paragraph" w:styleId="CommentSubject">
+  <w:style w:type="paragraph" w:styleId="Tematkomentarza">
     <w:name w:val="annotation subject"/>
-    <w:basedOn w:val="CommentText"/>
-    <w:next w:val="CommentText"/>
-    <w:link w:val="CommentSubjectChar"/>
+    <w:basedOn w:val="Tekstkomentarza"/>
+    <w:next w:val="Tekstkomentarza"/>
+    <w:link w:val="TematkomentarzaZnak"/>
     <w:uiPriority w:val="99"/>
     <w:semiHidden/>
     <w:unhideWhenUsed/>
@@ -6295,10 +7035,10 @@
       <w:szCs w:val="20"/>
     </w:rPr>
   </w:style>
-  <w:style w:type="character" w:customStyle="1" w:styleId="CommentSubjectChar">
-    <w:name w:val="Comment Subject Char"/>
-    <w:basedOn w:val="CommentTextChar"/>
-    <w:link w:val="CommentSubject"/>
+  <w:style w:type="character" w:customStyle="1" w:styleId="TematkomentarzaZnak">
+    <w:name w:val="Temat komentarza Znak"/>
+    <w:basedOn w:val="TekstkomentarzaZnak"/>
+    <w:link w:val="Tematkomentarza"/>
     <w:uiPriority w:val="99"/>
     <w:semiHidden/>
     <w:rsid w:val="00DC65AF"/>
@@ -6310,9 +7050,9 @@
       <w:szCs w:val="20"/>
     </w:rPr>
   </w:style>
-  <w:style w:type="character" w:styleId="FollowedHyperlink">
+  <w:style w:type="character" w:styleId="UyteHipercze">
     <w:name w:val="FollowedHyperlink"/>
-    <w:basedOn w:val="DefaultParagraphFont"/>
+    <w:basedOn w:val="Domylnaczcionkaakapitu"/>
     <w:uiPriority w:val="99"/>
     <w:semiHidden/>
     <w:unhideWhenUsed/>
@@ -6650,7 +7390,7 @@
 </file>
 
 <file path=customXml/itemProps1.xml><?xml version="1.0" encoding="utf-8"?>
-<ds:datastoreItem xmlns:ds="http://schemas.openxmlformats.org/officeDocument/2006/customXml" ds:itemID="{98A1307C-0C7D-E046-83F8-85355111B63C}">
+<ds:datastoreItem xmlns:ds="http://schemas.openxmlformats.org/officeDocument/2006/customXml" ds:itemID="{3D545FC3-6505-4844-AF2C-D55B6F6ECF5D}">
   <ds:schemaRefs>
     <ds:schemaRef ds:uri="http://schemas.openxmlformats.org/officeDocument/2006/bibliography"/>
   </ds:schemaRefs>

</xml_diff>

<commit_message>
Footer fixed on the first page.
</commit_message>
<xml_diff>
--- a/doc/sat-station-final-report.docx
+++ b/doc/sat-station-final-report.docx
@@ -11,6 +11,8 @@
           <w:lang w:val="en-US"/>
         </w:rPr>
       </w:pPr>
+      <w:bookmarkStart w:id="0" w:name="_GoBack"/>
+      <w:bookmarkEnd w:id="0"/>
       <w:r>
         <w:rPr>
           <w:lang w:val="en-US"/>
@@ -27,8 +29,8 @@
           <w:lang w:val="en-US"/>
         </w:rPr>
       </w:pPr>
-      <w:bookmarkStart w:id="0" w:name="_s5eqed914ccp"/>
-      <w:bookmarkEnd w:id="0"/>
+      <w:bookmarkStart w:id="1" w:name="_s5eqed914ccp"/>
+      <w:bookmarkEnd w:id="1"/>
       <w:r>
         <w:rPr>
           <w:lang w:val="en-US"/>
@@ -47,26 +49,71 @@
           <w:lang w:val="en-US"/>
         </w:rPr>
       </w:pPr>
-      <w:r>
-        <w:rPr>
-          <w:lang w:val="en-US"/>
-        </w:rPr>
-        <w:t>Sławomir Figiel</w:t>
-      </w:r>
+      <w:proofErr w:type="spellStart"/>
+      <w:r>
+        <w:rPr>
+          <w:lang w:val="en-US"/>
+        </w:rPr>
+        <w:t>Sławomir</w:t>
+      </w:r>
+      <w:proofErr w:type="spellEnd"/>
+      <w:r>
+        <w:rPr>
+          <w:lang w:val="en-US"/>
+        </w:rPr>
+        <w:t xml:space="preserve"> </w:t>
+      </w:r>
+      <w:proofErr w:type="spellStart"/>
+      <w:r>
+        <w:rPr>
+          <w:lang w:val="en-US"/>
+        </w:rPr>
+        <w:t>Figiel</w:t>
+      </w:r>
+      <w:proofErr w:type="spellEnd"/>
       <w:r>
         <w:rPr>
           <w:lang w:val="en-US"/>
         </w:rPr>
         <w:tab/>
-        <w:t>Tomasz Mrugalski</w:t>
-      </w:r>
+        <w:t xml:space="preserve">Tomasz </w:t>
+      </w:r>
+      <w:proofErr w:type="spellStart"/>
+      <w:r>
+        <w:rPr>
+          <w:lang w:val="en-US"/>
+        </w:rPr>
+        <w:t>Mrugalski</w:t>
+      </w:r>
+      <w:proofErr w:type="spellEnd"/>
       <w:r>
         <w:rPr>
           <w:lang w:val="en-US"/>
         </w:rPr>
         <w:tab/>
-        <w:t>Ewelina Omernik</w:t>
-      </w:r>
+      </w:r>
+      <w:proofErr w:type="spellStart"/>
+      <w:r>
+        <w:rPr>
+          <w:lang w:val="en-US"/>
+        </w:rPr>
+        <w:t>Ewelina</w:t>
+      </w:r>
+      <w:proofErr w:type="spellEnd"/>
+      <w:r>
+        <w:rPr>
+          <w:lang w:val="en-US"/>
+        </w:rPr>
+        <w:t xml:space="preserve"> </w:t>
+      </w:r>
+      <w:proofErr w:type="spellStart"/>
+      <w:r>
+        <w:rPr>
+          <w:lang w:val="en-US"/>
+        </w:rPr>
+        <w:t>Omernik</w:t>
+      </w:r>
+      <w:proofErr w:type="spellEnd"/>
     </w:p>
     <w:p>
       <w:pPr>
@@ -95,7 +142,35 @@
         <w:rPr>
           <w:lang w:val="en-US"/>
         </w:rPr>
-        <w:t>Supervisor: prof. M. Moszyński, Ph.D D.Sc.</w:t>
+        <w:t xml:space="preserve">Supervisor: prof. M. </w:t>
+      </w:r>
+      <w:proofErr w:type="spellStart"/>
+      <w:r>
+        <w:rPr>
+          <w:lang w:val="en-US"/>
+        </w:rPr>
+        <w:t>Moszyński</w:t>
+      </w:r>
+      <w:proofErr w:type="spellEnd"/>
+      <w:r>
+        <w:rPr>
+          <w:lang w:val="en-US"/>
+        </w:rPr>
+        <w:t xml:space="preserve">, </w:t>
+      </w:r>
+      <w:proofErr w:type="spellStart"/>
+      <w:r>
+        <w:rPr>
+          <w:lang w:val="en-US"/>
+        </w:rPr>
+        <w:t>Ph.D</w:t>
+      </w:r>
+      <w:proofErr w:type="spellEnd"/>
+      <w:r>
+        <w:rPr>
+          <w:lang w:val="en-US"/>
+        </w:rPr>
+        <w:t xml:space="preserve"> D.Sc.</w:t>
       </w:r>
     </w:p>
     <w:p>
@@ -110,7 +185,21 @@
         <w:rPr>
           <w:lang w:val="en-US"/>
         </w:rPr>
-        <w:t>Technical supervisor: W. Siwicki, Ph.D.</w:t>
+        <w:t xml:space="preserve">Technical supervisor: W. </w:t>
+      </w:r>
+      <w:proofErr w:type="spellStart"/>
+      <w:r>
+        <w:rPr>
+          <w:lang w:val="en-US"/>
+        </w:rPr>
+        <w:t>Siwicki</w:t>
+      </w:r>
+      <w:proofErr w:type="spellEnd"/>
+      <w:r>
+        <w:rPr>
+          <w:lang w:val="en-US"/>
+        </w:rPr>
+        <w:t>, Ph.D.</w:t>
       </w:r>
     </w:p>
     <w:p>
@@ -148,8 +237,6 @@
         </w:rPr>
         <w:t>2</w:t>
       </w:r>
-      <w:bookmarkStart w:id="1" w:name="_GoBack"/>
-      <w:bookmarkEnd w:id="1"/>
     </w:p>
     <w:p>
       <w:pPr>
@@ -198,7 +285,6 @@
       <w:r>
         <w:rPr>
           <w:noProof/>
-          <w:lang w:val="en-US"/>
         </w:rPr>
         <w:drawing>
           <wp:inline distT="0" distB="0" distL="0" distR="0" wp14:anchorId="556A8FC9" wp14:editId="741AEC88">
@@ -281,7 +367,7 @@
           <w:color w:val="auto"/>
           <w:sz w:val="22"/>
           <w:szCs w:val="22"/>
-          <w:lang w:eastAsia="pl-PL"/>
+          <w:lang w:val="pl-PL" w:eastAsia="pl-PL"/>
         </w:rPr>
         <w:id w:val="23249001"/>
         <w:docPartObj>
@@ -339,7 +425,6 @@
               <w:b/>
               <w:bCs/>
               <w:caps/>
-              <w:lang w:val="en-US"/>
             </w:rPr>
             <w:fldChar w:fldCharType="separate"/>
           </w:r>
@@ -1807,7 +1892,7 @@
                 <w:webHidden/>
                 <w:lang w:val="en-US"/>
               </w:rPr>
-              <w:t>11</w:t>
+              <w:t>12</w:t>
             </w:r>
             <w:r>
               <w:rPr>
@@ -1900,7 +1985,7 @@
                 <w:webHidden/>
                 <w:lang w:val="en-US"/>
               </w:rPr>
-              <w:t>11</w:t>
+              <w:t>12</w:t>
             </w:r>
             <w:r>
               <w:rPr>
@@ -1993,7 +2078,7 @@
                 <w:webHidden/>
                 <w:lang w:val="en-US"/>
               </w:rPr>
-              <w:t>11</w:t>
+              <w:t>12</w:t>
             </w:r>
             <w:r>
               <w:rPr>
@@ -2086,7 +2171,7 @@
                 <w:webHidden/>
                 <w:lang w:val="en-US"/>
               </w:rPr>
-              <w:t>11</w:t>
+              <w:t>12</w:t>
             </w:r>
             <w:r>
               <w:rPr>
@@ -2240,34 +2325,79 @@
           <w:b/>
           <w:lang w:val="en-US"/>
         </w:rPr>
-        <w:t>Tomasz Mrugalski</w:t>
-      </w:r>
+        <w:t xml:space="preserve">Tomasz </w:t>
+      </w:r>
+      <w:proofErr w:type="spellStart"/>
+      <w:r>
+        <w:rPr>
+          <w:b/>
+          <w:lang w:val="en-US"/>
+        </w:rPr>
+        <w:t>Mrugalski</w:t>
+      </w:r>
+      <w:proofErr w:type="spellEnd"/>
       <w:r>
         <w:rPr>
           <w:lang w:val="en-US"/>
         </w:rPr>
         <w:t xml:space="preserve"> (TM) is a project lead, orbital mechanics specialist, logistics, and a reliability engineer. </w:t>
       </w:r>
-      <w:r>
-        <w:rPr>
-          <w:b/>
-          <w:lang w:val="en-US"/>
-        </w:rPr>
-        <w:t>Sławomir Figiel</w:t>
-      </w:r>
+      <w:proofErr w:type="spellStart"/>
+      <w:r>
+        <w:rPr>
+          <w:b/>
+          <w:lang w:val="en-US"/>
+        </w:rPr>
+        <w:t>Sławomir</w:t>
+      </w:r>
+      <w:proofErr w:type="spellEnd"/>
+      <w:r>
+        <w:rPr>
+          <w:b/>
+          <w:lang w:val="en-US"/>
+        </w:rPr>
+        <w:t xml:space="preserve"> </w:t>
+      </w:r>
+      <w:proofErr w:type="spellStart"/>
+      <w:r>
+        <w:rPr>
+          <w:b/>
+          <w:lang w:val="en-US"/>
+        </w:rPr>
+        <w:t>Figiel</w:t>
+      </w:r>
+      <w:proofErr w:type="spellEnd"/>
       <w:r>
         <w:rPr>
           <w:lang w:val="en-US"/>
         </w:rPr>
         <w:t xml:space="preserve"> (SF) is a geospatial data engineer, programmer, Raspberry Pi, and an OS specialist. </w:t>
       </w:r>
-      <w:r>
-        <w:rPr>
-          <w:b/>
-          <w:lang w:val="en-US"/>
-        </w:rPr>
-        <w:t>Ewelina Omernik</w:t>
-      </w:r>
+      <w:proofErr w:type="spellStart"/>
+      <w:r>
+        <w:rPr>
+          <w:b/>
+          <w:lang w:val="en-US"/>
+        </w:rPr>
+        <w:t>Ewelina</w:t>
+      </w:r>
+      <w:proofErr w:type="spellEnd"/>
+      <w:r>
+        <w:rPr>
+          <w:b/>
+          <w:lang w:val="en-US"/>
+        </w:rPr>
+        <w:t xml:space="preserve"> </w:t>
+      </w:r>
+      <w:proofErr w:type="spellStart"/>
+      <w:r>
+        <w:rPr>
+          <w:b/>
+          <w:lang w:val="en-US"/>
+        </w:rPr>
+        <w:t>Omernik</w:t>
+      </w:r>
+      <w:proofErr w:type="spellEnd"/>
       <w:r>
         <w:rPr>
           <w:lang w:val="en-US"/>
@@ -2279,13 +2409,50 @@
           <w:b/>
           <w:lang w:val="en-US"/>
         </w:rPr>
-        <w:t>Marek Moszyński</w:t>
-      </w:r>
-      <w:r>
-        <w:rPr>
-          <w:lang w:val="en-US"/>
-        </w:rPr>
-        <w:t>, Ph.D D.Sc is a</w:t>
+        <w:t xml:space="preserve">Marek </w:t>
+      </w:r>
+      <w:proofErr w:type="spellStart"/>
+      <w:r>
+        <w:rPr>
+          <w:b/>
+          <w:lang w:val="en-US"/>
+        </w:rPr>
+        <w:t>Moszyński</w:t>
+      </w:r>
+      <w:proofErr w:type="spellEnd"/>
+      <w:r>
+        <w:rPr>
+          <w:lang w:val="en-US"/>
+        </w:rPr>
+        <w:t xml:space="preserve">, </w:t>
+      </w:r>
+      <w:proofErr w:type="spellStart"/>
+      <w:r>
+        <w:rPr>
+          <w:lang w:val="en-US"/>
+        </w:rPr>
+        <w:t>Ph.D</w:t>
+      </w:r>
+      <w:proofErr w:type="spellEnd"/>
+      <w:r>
+        <w:rPr>
+          <w:lang w:val="en-US"/>
+        </w:rPr>
+        <w:t xml:space="preserve"> </w:t>
+      </w:r>
+      <w:proofErr w:type="spellStart"/>
+      <w:r>
+        <w:rPr>
+          <w:lang w:val="en-US"/>
+        </w:rPr>
+        <w:t>D.Sc</w:t>
+      </w:r>
+      <w:proofErr w:type="spellEnd"/>
+      <w:r>
+        <w:rPr>
+          <w:lang w:val="en-US"/>
+        </w:rPr>
+        <w:t xml:space="preserve"> is a</w:t>
       </w:r>
       <w:r>
         <w:rPr>
@@ -2299,18 +2466,50 @@
         </w:rPr>
         <w:t xml:space="preserve">. </w:t>
       </w:r>
-      <w:r>
-        <w:rPr>
-          <w:b/>
-          <w:lang w:val="en-US"/>
-        </w:rPr>
-        <w:t>Wojciech Siwicki</w:t>
-      </w:r>
-      <w:r>
-        <w:rPr>
-          <w:lang w:val="en-US"/>
-        </w:rPr>
-        <w:t>, Ph.D is a technical supervisor.</w:t>
+      <w:proofErr w:type="spellStart"/>
+      <w:r>
+        <w:rPr>
+          <w:b/>
+          <w:lang w:val="en-US"/>
+        </w:rPr>
+        <w:t>Wojciech</w:t>
+      </w:r>
+      <w:proofErr w:type="spellEnd"/>
+      <w:r>
+        <w:rPr>
+          <w:b/>
+          <w:lang w:val="en-US"/>
+        </w:rPr>
+        <w:t xml:space="preserve"> </w:t>
+      </w:r>
+      <w:proofErr w:type="spellStart"/>
+      <w:r>
+        <w:rPr>
+          <w:b/>
+          <w:lang w:val="en-US"/>
+        </w:rPr>
+        <w:t>Siwicki</w:t>
+      </w:r>
+      <w:proofErr w:type="spellEnd"/>
+      <w:r>
+        <w:rPr>
+          <w:lang w:val="en-US"/>
+        </w:rPr>
+        <w:t xml:space="preserve">, </w:t>
+      </w:r>
+      <w:proofErr w:type="spellStart"/>
+      <w:r>
+        <w:rPr>
+          <w:lang w:val="en-US"/>
+        </w:rPr>
+        <w:t>Ph.D</w:t>
+      </w:r>
+      <w:proofErr w:type="spellEnd"/>
+      <w:r>
+        <w:rPr>
+          <w:lang w:val="en-US"/>
+        </w:rPr>
+        <w:t xml:space="preserve"> is a technical supervisor.</w:t>
       </w:r>
     </w:p>
     <w:p>
@@ -2384,6 +2583,14 @@
           <w:lang w:val="en-US"/>
         </w:rPr>
         <w:t>1</w:t>
+      </w:r>
+      <w:r>
+        <w:rPr>
+          <w:sz w:val="20"/>
+          <w:szCs w:val="20"/>
+          <w:lang w:val="en-US"/>
+        </w:rPr>
+        <w:t>: Project schedule</w:t>
       </w:r>
       <w:r>
         <w:rPr>
@@ -2974,11 +3181,19 @@
               </w:rPr>
               <w:br/>
             </w:r>
-            <w:r>
-              <w:rPr>
-                <w:lang w:val="en-US"/>
-              </w:rPr>
-              <w:t xml:space="preserve">Design of the automated data acquisition, processing pipeline, data </w:t>
+            <w:proofErr w:type="spellStart"/>
+            <w:r>
+              <w:rPr>
+                <w:lang w:val="en-US"/>
+              </w:rPr>
+              <w:t>Design</w:t>
+            </w:r>
+            <w:proofErr w:type="spellEnd"/>
+            <w:r>
+              <w:rPr>
+                <w:lang w:val="en-US"/>
+              </w:rPr>
+              <w:t xml:space="preserve"> of the automated data acquisition, processing pipeline, data </w:t>
             </w:r>
             <w:r>
               <w:rPr>
@@ -3113,11 +3328,19 @@
               </w:rPr>
               <w:br/>
             </w:r>
-            <w:r>
-              <w:rPr>
-                <w:lang w:val="en-US"/>
-              </w:rPr>
-              <w:t>Implementation of the design specified in task #4, developed software deployment</w:t>
+            <w:proofErr w:type="spellStart"/>
+            <w:r>
+              <w:rPr>
+                <w:lang w:val="en-US"/>
+              </w:rPr>
+              <w:t>Implementation</w:t>
+            </w:r>
+            <w:proofErr w:type="spellEnd"/>
+            <w:r>
+              <w:rPr>
+                <w:lang w:val="en-US"/>
+              </w:rPr>
+              <w:t xml:space="preserve"> of the design specified in task #4, developed software deployment</w:t>
             </w:r>
           </w:p>
         </w:tc>
@@ -3442,11 +3665,19 @@
         </w:rPr>
         <w:t xml:space="preserve">A </w:t>
       </w:r>
-      <w:r>
-        <w:rPr>
-          <w:lang w:val="en-US"/>
-        </w:rPr>
-        <w:t xml:space="preserve">Gitlab instance has been set up at </w:t>
+      <w:proofErr w:type="spellStart"/>
+      <w:r>
+        <w:rPr>
+          <w:lang w:val="en-US"/>
+        </w:rPr>
+        <w:t>Gitlab</w:t>
+      </w:r>
+      <w:proofErr w:type="spellEnd"/>
+      <w:r>
+        <w:rPr>
+          <w:lang w:val="en-US"/>
+        </w:rPr>
+        <w:t xml:space="preserve"> instance has been set up at </w:t>
       </w:r>
       <w:hyperlink r:id="rId10" w:history="1">
         <w:r>
@@ -3467,7 +3698,105 @@
         <w:rPr>
           <w:lang w:val="en-US"/>
         </w:rPr>
-        <w:t xml:space="preserve"> Gitlab software was designed to manage software projects and it offers many useful features suitable for a project such as this one. A git repository for the source code brings all benefits of git (version control, changes tracking, accountability, history, etc.). Another great feature of gitlab is a powerful issue tracking that offers discussions, easily formulated task lists, content (e.g. images) uploading, easy cross-references and more. Technical discussions are held on gitlab. Many sections of this report reference to gitlab issues (e.g. gitlab #5). To see specific issue, go to </w:t>
+        <w:t xml:space="preserve"> </w:t>
+      </w:r>
+      <w:proofErr w:type="spellStart"/>
+      <w:r>
+        <w:rPr>
+          <w:lang w:val="en-US"/>
+        </w:rPr>
+        <w:t>Gitlab</w:t>
+      </w:r>
+      <w:proofErr w:type="spellEnd"/>
+      <w:r>
+        <w:rPr>
+          <w:lang w:val="en-US"/>
+        </w:rPr>
+        <w:t xml:space="preserve"> software was designed to manage software projects and it offers many useful features suitable for a project such as this one. A </w:t>
+      </w:r>
+      <w:proofErr w:type="spellStart"/>
+      <w:r>
+        <w:rPr>
+          <w:lang w:val="en-US"/>
+        </w:rPr>
+        <w:t>git</w:t>
+      </w:r>
+      <w:proofErr w:type="spellEnd"/>
+      <w:r>
+        <w:rPr>
+          <w:lang w:val="en-US"/>
+        </w:rPr>
+        <w:t xml:space="preserve"> repository for the source code brings all benefits of </w:t>
+      </w:r>
+      <w:proofErr w:type="spellStart"/>
+      <w:r>
+        <w:rPr>
+          <w:lang w:val="en-US"/>
+        </w:rPr>
+        <w:t>git</w:t>
+      </w:r>
+      <w:proofErr w:type="spellEnd"/>
+      <w:r>
+        <w:rPr>
+          <w:lang w:val="en-US"/>
+        </w:rPr>
+        <w:t xml:space="preserve"> (version control, changes tracking, accountability, history, etc.). Another great feature of </w:t>
+      </w:r>
+      <w:proofErr w:type="spellStart"/>
+      <w:r>
+        <w:rPr>
+          <w:lang w:val="en-US"/>
+        </w:rPr>
+        <w:t>gitlab</w:t>
+      </w:r>
+      <w:proofErr w:type="spellEnd"/>
+      <w:r>
+        <w:rPr>
+          <w:lang w:val="en-US"/>
+        </w:rPr>
+        <w:t xml:space="preserve"> is a powerful issue tracking that offers discussions, easily formulated task lists, content (e.g. images) uploading, easy cross-references and more. Technical discussions are held on </w:t>
+      </w:r>
+      <w:proofErr w:type="spellStart"/>
+      <w:r>
+        <w:rPr>
+          <w:lang w:val="en-US"/>
+        </w:rPr>
+        <w:t>gitlab</w:t>
+      </w:r>
+      <w:proofErr w:type="spellEnd"/>
+      <w:r>
+        <w:rPr>
+          <w:lang w:val="en-US"/>
+        </w:rPr>
+        <w:t xml:space="preserve">. Many sections of this report reference to </w:t>
+      </w:r>
+      <w:proofErr w:type="spellStart"/>
+      <w:r>
+        <w:rPr>
+          <w:lang w:val="en-US"/>
+        </w:rPr>
+        <w:t>gitlab</w:t>
+      </w:r>
+      <w:proofErr w:type="spellEnd"/>
+      <w:r>
+        <w:rPr>
+          <w:lang w:val="en-US"/>
+        </w:rPr>
+        <w:t xml:space="preserve"> issues (e.g. </w:t>
+      </w:r>
+      <w:proofErr w:type="spellStart"/>
+      <w:r>
+        <w:rPr>
+          <w:lang w:val="en-US"/>
+        </w:rPr>
+        <w:t>gitlab</w:t>
+      </w:r>
+      <w:proofErr w:type="spellEnd"/>
+      <w:r>
+        <w:rPr>
+          <w:lang w:val="en-US"/>
+        </w:rPr>
+        <w:t xml:space="preserve"> #5). To see specific issue, go to </w:t>
       </w:r>
       <w:hyperlink r:id="rId11">
         <w:r>
@@ -3612,7 +3941,35 @@
         <w:rPr>
           <w:lang w:val="en-US"/>
         </w:rPr>
-        <w:t xml:space="preserve">, including those in Poland), and extensibility (4 USB sockets for data, powered over USB, Ethernet, some models have PoE, some have WiFi integrated, GPIO, HDMI output). Our earliest experiments used Raspberry Pie 1B+ model, which is 5 years old. While it has proven the general approach, it was difficult to work with due to low performance. </w:t>
+        <w:t xml:space="preserve">, including those in Poland), and extensibility (4 USB sockets for data, powered over USB, Ethernet, some models have </w:t>
+      </w:r>
+      <w:proofErr w:type="spellStart"/>
+      <w:r>
+        <w:rPr>
+          <w:lang w:val="en-US"/>
+        </w:rPr>
+        <w:t>PoE</w:t>
+      </w:r>
+      <w:proofErr w:type="spellEnd"/>
+      <w:r>
+        <w:rPr>
+          <w:lang w:val="en-US"/>
+        </w:rPr>
+        <w:t xml:space="preserve">, some have </w:t>
+      </w:r>
+      <w:proofErr w:type="spellStart"/>
+      <w:r>
+        <w:rPr>
+          <w:lang w:val="en-US"/>
+        </w:rPr>
+        <w:t>WiFi</w:t>
+      </w:r>
+      <w:proofErr w:type="spellEnd"/>
+      <w:r>
+        <w:rPr>
+          <w:lang w:val="en-US"/>
+        </w:rPr>
+        <w:t xml:space="preserve"> integrated, GPIO, HDMI output). Our earliest experiments used Raspberry Pie 1B+ model, which is 5 years old. While it has proven the general approach, it was difficult to work with due to low performance. </w:t>
       </w:r>
       <w:r>
         <w:rPr>
@@ -3624,7 +3981,35 @@
         <w:rPr>
           <w:lang w:val="en-US"/>
         </w:rPr>
-        <w:t xml:space="preserve"> the latest RPi 4B model. For more details, see Gitlab #4.</w:t>
+        <w:t xml:space="preserve"> the latest </w:t>
+      </w:r>
+      <w:proofErr w:type="spellStart"/>
+      <w:r>
+        <w:rPr>
+          <w:lang w:val="en-US"/>
+        </w:rPr>
+        <w:t>RPi</w:t>
+      </w:r>
+      <w:proofErr w:type="spellEnd"/>
+      <w:r>
+        <w:rPr>
+          <w:lang w:val="en-US"/>
+        </w:rPr>
+        <w:t xml:space="preserve"> 4B model. For more details, see </w:t>
+      </w:r>
+      <w:proofErr w:type="spellStart"/>
+      <w:r>
+        <w:rPr>
+          <w:lang w:val="en-US"/>
+        </w:rPr>
+        <w:t>Gitlab</w:t>
+      </w:r>
+      <w:proofErr w:type="spellEnd"/>
+      <w:r>
+        <w:rPr>
+          <w:lang w:val="en-US"/>
+        </w:rPr>
+        <w:t xml:space="preserve"> #4.</w:t>
       </w:r>
     </w:p>
     <w:p>
@@ -3650,7 +4035,21 @@
         <w:rPr>
           <w:lang w:val="en-US"/>
         </w:rPr>
-        <w:t>s, available antennas and other factors. For more details, see Gitlab #2.</w:t>
+        <w:t xml:space="preserve">s, available antennas and other factors. For more details, see </w:t>
+      </w:r>
+      <w:proofErr w:type="spellStart"/>
+      <w:r>
+        <w:rPr>
+          <w:lang w:val="en-US"/>
+        </w:rPr>
+        <w:t>Gitlab</w:t>
+      </w:r>
+      <w:proofErr w:type="spellEnd"/>
+      <w:r>
+        <w:rPr>
+          <w:lang w:val="en-US"/>
+        </w:rPr>
+        <w:t xml:space="preserve"> #2.</w:t>
       </w:r>
     </w:p>
     <w:p>
@@ -3664,7 +4063,21 @@
         <w:rPr>
           <w:lang w:val="en-US"/>
         </w:rPr>
-        <w:t>The third researched problem was the choice of antenna. We had to balance several factors here. First concern was he antenna availability. Since the project has strict deadlines imposed, we wanted to get the antenna as soon as possible. Second, the antenna should be reasonably simple to construct. The final aspect was financial. There are many high performance antennas, but their price is often prohibitive. Two final candidates were Winkler turnstile antenna and WiMo TA-1. The latter was slightly more expensive (90EUR, compared to 40EUR), but offered much better delivery options (shipment within 4 days rather than 28 working days).</w:t>
+        <w:t xml:space="preserve">The third researched problem was the choice of antenna. We had to balance several factors here. First concern was he antenna availability. Since the project has strict deadlines imposed, we wanted to get the antenna as soon as possible. Second, the antenna should be reasonably simple to construct. The final aspect was financial. There are many high performance antennas, but their price is often prohibitive. Two final candidates were Winkler turnstile antenna and </w:t>
+      </w:r>
+      <w:proofErr w:type="spellStart"/>
+      <w:r>
+        <w:rPr>
+          <w:lang w:val="en-US"/>
+        </w:rPr>
+        <w:t>WiMo</w:t>
+      </w:r>
+      <w:proofErr w:type="spellEnd"/>
+      <w:r>
+        <w:rPr>
+          <w:lang w:val="en-US"/>
+        </w:rPr>
+        <w:t xml:space="preserve"> TA-1. The latter was slightly more expensive (90EUR, compared to 40EUR), but offered much better delivery options (shipment within 4 days rather than 28 working days).</w:t>
       </w:r>
     </w:p>
     <w:p>
@@ -3717,14 +4130,24 @@
         <w:rPr>
           <w:lang w:val="en-US"/>
         </w:rPr>
+        <w:t xml:space="preserve"> The engineer responsible for this task is</w:t>
+      </w:r>
+      <w:r>
+        <w:rPr>
+          <w:b/>
+          <w:lang w:val="en-US"/>
+        </w:rPr>
         <w:t xml:space="preserve"> </w:t>
       </w:r>
-      <w:r>
-        <w:rPr>
-          <w:lang w:val="en-US"/>
-        </w:rPr>
-        <w:t>The engineer responsible for this task is</w:t>
-      </w:r>
+      <w:proofErr w:type="spellStart"/>
+      <w:r>
+        <w:rPr>
+          <w:b/>
+          <w:lang w:val="en-US"/>
+        </w:rPr>
+        <w:t>Sławomir</w:t>
+      </w:r>
+      <w:proofErr w:type="spellEnd"/>
       <w:r>
         <w:rPr>
           <w:b/>
@@ -3732,12 +4155,21 @@
         </w:rPr>
         <w:t xml:space="preserve"> </w:t>
       </w:r>
-      <w:r>
-        <w:rPr>
-          <w:b/>
-          <w:lang w:val="en-US"/>
-        </w:rPr>
-        <w:t>Sławomir Figiel.</w:t>
+      <w:proofErr w:type="spellStart"/>
+      <w:r>
+        <w:rPr>
+          <w:b/>
+          <w:lang w:val="en-US"/>
+        </w:rPr>
+        <w:t>Figiel</w:t>
+      </w:r>
+      <w:proofErr w:type="spellEnd"/>
+      <w:r>
+        <w:rPr>
+          <w:b/>
+          <w:lang w:val="en-US"/>
+        </w:rPr>
+        <w:t>.</w:t>
       </w:r>
     </w:p>
     <w:p>
@@ -3793,7 +4225,105 @@
         <w:rPr>
           <w:lang w:val="en-US"/>
         </w:rPr>
-        <w:t>. As determined in task #1 (see the text above), our platform choice was Raspberry Pi 4. It’s a very recent model with many powerful features. Our research uncovered stories of users complaining about RPi 4 stability. It seems the problem was faulty design of the USB used to power the solution. This was promptly fixed in an updated 4B versions. The RPi 4B comes with 1, 2 and 4GB memory variants. Since the price difference between models is not that great, we chose the most powerful model with 4GB of memory. Our rationale for this decision is to be able to run GUI software, such as gprx, gnu radio or gpredict on this configured RPi 4B. We also chose a kit that provided several essential hardware. The kit included the board itself, a robust case, micro-HDMI to HDMI connector, a USB-C power fully that can meet the power requirements (constant 3A, even under heavy load), a new micro SD card,and a reader for SD cards. The kit has been purchased on Allego, a popular sales platform in Poland, on Oct. 22</w:t>
+        <w:t xml:space="preserve">. As determined in task #1 (see the text above), our platform choice was Raspberry Pi 4. It’s a very recent model with many powerful features. Our research uncovered stories of users complaining about </w:t>
+      </w:r>
+      <w:proofErr w:type="spellStart"/>
+      <w:r>
+        <w:rPr>
+          <w:lang w:val="en-US"/>
+        </w:rPr>
+        <w:t>RPi</w:t>
+      </w:r>
+      <w:proofErr w:type="spellEnd"/>
+      <w:r>
+        <w:rPr>
+          <w:lang w:val="en-US"/>
+        </w:rPr>
+        <w:t xml:space="preserve"> 4 stability. It seems the problem was faulty design of the USB used to power the solution. This was promptly fixed in an updated 4B versions. The </w:t>
+      </w:r>
+      <w:proofErr w:type="spellStart"/>
+      <w:r>
+        <w:rPr>
+          <w:lang w:val="en-US"/>
+        </w:rPr>
+        <w:t>RPi</w:t>
+      </w:r>
+      <w:proofErr w:type="spellEnd"/>
+      <w:r>
+        <w:rPr>
+          <w:lang w:val="en-US"/>
+        </w:rPr>
+        <w:t xml:space="preserve"> 4B comes with 1, 2 and 4GB memory variants. Since the price difference between models is not that great, we chose the most powerful model with 4GB of memory. Our rationale for this decision is to be able to run GUI software, such as </w:t>
+      </w:r>
+      <w:proofErr w:type="spellStart"/>
+      <w:r>
+        <w:rPr>
+          <w:lang w:val="en-US"/>
+        </w:rPr>
+        <w:t>gprx</w:t>
+      </w:r>
+      <w:proofErr w:type="spellEnd"/>
+      <w:r>
+        <w:rPr>
+          <w:lang w:val="en-US"/>
+        </w:rPr>
+        <w:t xml:space="preserve">, gnu radio or </w:t>
+      </w:r>
+      <w:proofErr w:type="spellStart"/>
+      <w:r>
+        <w:rPr>
+          <w:lang w:val="en-US"/>
+        </w:rPr>
+        <w:t>gpredict</w:t>
+      </w:r>
+      <w:proofErr w:type="spellEnd"/>
+      <w:r>
+        <w:rPr>
+          <w:lang w:val="en-US"/>
+        </w:rPr>
+        <w:t xml:space="preserve"> on this configured </w:t>
+      </w:r>
+      <w:proofErr w:type="spellStart"/>
+      <w:r>
+        <w:rPr>
+          <w:lang w:val="en-US"/>
+        </w:rPr>
+        <w:t>RPi</w:t>
+      </w:r>
+      <w:proofErr w:type="spellEnd"/>
+      <w:r>
+        <w:rPr>
+          <w:lang w:val="en-US"/>
+        </w:rPr>
+        <w:t xml:space="preserve"> 4B. We also chose a kit that provided several essential hardware. The kit included the board itself, a robust case, micro-HDMI to HDMI connector, a USB-C power fully that can meet the power requirements (constant 3A, even under heavy load), a new micro SD </w:t>
+      </w:r>
+      <w:proofErr w:type="spellStart"/>
+      <w:r>
+        <w:rPr>
+          <w:lang w:val="en-US"/>
+        </w:rPr>
+        <w:t>card,and</w:t>
+      </w:r>
+      <w:proofErr w:type="spellEnd"/>
+      <w:r>
+        <w:rPr>
+          <w:lang w:val="en-US"/>
+        </w:rPr>
+        <w:t xml:space="preserve"> a reader for SD cards. The kit has been purchased on </w:t>
+      </w:r>
+      <w:proofErr w:type="spellStart"/>
+      <w:r>
+        <w:rPr>
+          <w:lang w:val="en-US"/>
+        </w:rPr>
+        <w:t>Allego</w:t>
+      </w:r>
+      <w:proofErr w:type="spellEnd"/>
+      <w:r>
+        <w:rPr>
+          <w:lang w:val="en-US"/>
+        </w:rPr>
+        <w:t>, a popular sales platform in Poland, on Oct. 22</w:t>
       </w:r>
       <w:r>
         <w:rPr>
@@ -3881,7 +4411,21 @@
         <w:rPr>
           <w:lang w:val="en-US"/>
         </w:rPr>
-        <w:t>. The last missing element of a robust program was an antenna. The initial antenna we considered was Winkler turnstile. We discovered that the vendor requires 28 working days to build the antenna and ship it. This was a major problem, given our projects schedule. Fortunately, we were able to find WiMo TA-1 antenna. While is it significantly more expensive (c.a. 100EUR) as compared to Winkler antenna, it has a great benefit of being readily available. The vendor claims the antenna will be shipped within 4 working days. The order has been placed on Oct. 22</w:t>
+        <w:t xml:space="preserve">. The last missing element of a robust program was an antenna. The initial antenna we considered was Winkler turnstile. We discovered that the vendor requires 28 working days to build the antenna and ship it. This was a major problem, given our projects schedule. Fortunately, we were able to find </w:t>
+      </w:r>
+      <w:proofErr w:type="spellStart"/>
+      <w:r>
+        <w:rPr>
+          <w:lang w:val="en-US"/>
+        </w:rPr>
+        <w:t>WiMo</w:t>
+      </w:r>
+      <w:proofErr w:type="spellEnd"/>
+      <w:r>
+        <w:rPr>
+          <w:lang w:val="en-US"/>
+        </w:rPr>
+        <w:t xml:space="preserve"> TA-1 antenna. While is it significantly more expensive (c.a. 100EUR) as compared to Winkler antenna, it has a great benefit of being readily available. The vendor claims the antenna will be shipped within 4 working days. The order has been placed on Oct. 22</w:t>
       </w:r>
       <w:r>
         <w:rPr>
@@ -3966,8 +4510,17 @@
           <w:b/>
           <w:lang w:val="en-US"/>
         </w:rPr>
-        <w:t>Tomasz Mrugalski</w:t>
-      </w:r>
+        <w:t xml:space="preserve">Tomasz </w:t>
+      </w:r>
+      <w:proofErr w:type="spellStart"/>
+      <w:r>
+        <w:rPr>
+          <w:b/>
+          <w:lang w:val="en-US"/>
+        </w:rPr>
+        <w:t>Mrugalski</w:t>
+      </w:r>
+      <w:proofErr w:type="spellEnd"/>
       <w:r>
         <w:rPr>
           <w:lang w:val="en-US"/>
@@ -4024,7 +4577,23 @@
           <w:rStyle w:val="5yl5"/>
           <w:lang w:val="en-US"/>
         </w:rPr>
-        <w:t xml:space="preserve"> our team did not do any individual tasks. Instead, we met together and spent half a day assembling the system. We migrated to the new Raspberry Pi 4B platform, replaced old power supply with a new one using USB-C, also put the motherboard into a case. The hardware setup was assembled at Tomek’s apartment. One major problem to solve was how to deploy the system in a way that has good sky visibility from the antenna point of view, has Internet connectivity, has a power supply and the electronics is protected from the weather. After several attempts, we came up with a plan to house the system in the apartment close to a window. The SMA coax cable will go outside through not completely shut down window. The antenna will be deployed on a photographic tripod, standing on a balcony near the window. </w:t>
+        <w:t xml:space="preserve"> our team did not do any individual tasks. Instead, we met together and spent half a day assembling the system. We migrated to the new Raspberry Pi 4B platform, replaced old power supply with a new one using USB-C, also put the motherboard into a case. The hardware setup was assembled at </w:t>
+      </w:r>
+      <w:proofErr w:type="spellStart"/>
+      <w:r>
+        <w:rPr>
+          <w:rStyle w:val="5yl5"/>
+          <w:lang w:val="en-US"/>
+        </w:rPr>
+        <w:t>Tomek’s</w:t>
+      </w:r>
+      <w:proofErr w:type="spellEnd"/>
+      <w:r>
+        <w:rPr>
+          <w:rStyle w:val="5yl5"/>
+          <w:lang w:val="en-US"/>
+        </w:rPr>
+        <w:t xml:space="preserve"> apartment. One major problem to solve was how to deploy the system in a way that has good sky visibility from the antenna point of view, has Internet connectivity, has a power supply and the electronics is protected from the weather. After several attempts, we came up with a plan to house the system in the apartment close to a window. The SMA coax cable will go outside through not completely shut down window. The antenna will be deployed on a photographic tripod, standing on a balcony near the window. </w:t>
       </w:r>
     </w:p>
     <w:p>
@@ -4055,7 +4624,6 @@
       <w:r>
         <w:rPr>
           <w:noProof/>
-          <w:lang w:val="en-US"/>
         </w:rPr>
         <w:lastRenderedPageBreak/>
         <w:drawing>
@@ -4217,7 +4785,39 @@
           <w:rStyle w:val="5yl5"/>
           <w:lang w:val="en-US"/>
         </w:rPr>
-        <w:t>We installed several software pieces: GNU Radio, GQRX (both used to control SDR hardware), gpredict (a software that tracks satellites and informs about upcoming fly-overs), NOAA-APT (an open source alternative to wxtoimg software, it takes the recorded WAV audio file and attempts to extract image data from it).</w:t>
+        <w:t xml:space="preserve">We installed several software pieces: GNU Radio, GQRX (both used to control SDR hardware), </w:t>
+      </w:r>
+      <w:proofErr w:type="spellStart"/>
+      <w:r>
+        <w:rPr>
+          <w:rStyle w:val="5yl5"/>
+          <w:lang w:val="en-US"/>
+        </w:rPr>
+        <w:t>gpredict</w:t>
+      </w:r>
+      <w:proofErr w:type="spellEnd"/>
+      <w:r>
+        <w:rPr>
+          <w:rStyle w:val="5yl5"/>
+          <w:lang w:val="en-US"/>
+        </w:rPr>
+        <w:t xml:space="preserve"> (a software that tracks satellites and informs about upcoming fly-overs), NOAA-APT (an open source alternative to </w:t>
+      </w:r>
+      <w:proofErr w:type="spellStart"/>
+      <w:r>
+        <w:rPr>
+          <w:rStyle w:val="5yl5"/>
+          <w:lang w:val="en-US"/>
+        </w:rPr>
+        <w:t>wxtoimg</w:t>
+      </w:r>
+      <w:proofErr w:type="spellEnd"/>
+      <w:r>
+        <w:rPr>
+          <w:rStyle w:val="5yl5"/>
+          <w:lang w:val="en-US"/>
+        </w:rPr>
+        <w:t xml:space="preserve"> software, it takes the recorded WAV audio file and attempts to extract image data from it).</w:t>
       </w:r>
     </w:p>
     <w:p>
@@ -4262,7 +4862,6 @@
       <w:r>
         <w:rPr>
           <w:noProof/>
-          <w:lang w:val="en-US"/>
         </w:rPr>
         <w:drawing>
           <wp:inline distT="0" distB="0" distL="0" distR="0" wp14:anchorId="76FD6897" wp14:editId="72A25D84">
@@ -4421,7 +5020,23 @@
           <w:lang w:val="en-US"/>
         </w:rPr>
         <w:lastRenderedPageBreak/>
-        <w:t>The lower part of the image is garbled, because we went into NLOS (non line-of-sight) mode (part of the sky was obscured by the roof). Nevertheless, we consider this experiment a full success.</w:t>
+        <w:t>The lower part of the image is garbled, because we went into NLOS (</w:t>
+      </w:r>
+      <w:proofErr w:type="spellStart"/>
+      <w:r>
+        <w:rPr>
+          <w:rStyle w:val="5yl5"/>
+          <w:lang w:val="en-US"/>
+        </w:rPr>
+        <w:t>non line</w:t>
+      </w:r>
+      <w:proofErr w:type="spellEnd"/>
+      <w:r>
+        <w:rPr>
+          <w:rStyle w:val="5yl5"/>
+          <w:lang w:val="en-US"/>
+        </w:rPr>
+        <w:t>-of-sight) mode (part of the sky was obscured by the roof). Nevertheless, we consider this experiment a full success.</w:t>
       </w:r>
     </w:p>
     <w:p>
@@ -4491,20 +5106,46 @@
         <w:rPr>
           <w:lang w:val="en-US"/>
         </w:rPr>
+        <w:t xml:space="preserve"> The engineer responsible for this task is</w:t>
+      </w:r>
+      <w:r>
+        <w:rPr>
+          <w:b/>
+          <w:lang w:val="en-US"/>
+        </w:rPr>
         <w:t xml:space="preserve"> </w:t>
       </w:r>
-      <w:r>
-        <w:rPr>
-          <w:lang w:val="en-US"/>
-        </w:rPr>
-        <w:t>The engineer responsible for this task is</w:t>
-      </w:r>
-      <w:r>
-        <w:rPr>
-          <w:b/>
-          <w:lang w:val="en-US"/>
-        </w:rPr>
-        <w:t xml:space="preserve"> Ewelina Omernik.</w:t>
+      <w:proofErr w:type="spellStart"/>
+      <w:r>
+        <w:rPr>
+          <w:b/>
+          <w:lang w:val="en-US"/>
+        </w:rPr>
+        <w:t>Ewelina</w:t>
+      </w:r>
+      <w:proofErr w:type="spellEnd"/>
+      <w:r>
+        <w:rPr>
+          <w:b/>
+          <w:lang w:val="en-US"/>
+        </w:rPr>
+        <w:t xml:space="preserve"> </w:t>
+      </w:r>
+      <w:proofErr w:type="spellStart"/>
+      <w:r>
+        <w:rPr>
+          <w:b/>
+          <w:lang w:val="en-US"/>
+        </w:rPr>
+        <w:t>Omernik</w:t>
+      </w:r>
+      <w:proofErr w:type="spellEnd"/>
+      <w:r>
+        <w:rPr>
+          <w:b/>
+          <w:lang w:val="en-US"/>
+        </w:rPr>
+        <w:t>.</w:t>
       </w:r>
     </w:p>
     <w:p>
@@ -4596,12 +5237,14 @@
       </w:r>
       <w:r>
         <w:rPr>
+          <w:b/>
           <w:lang w:val="en-US"/>
         </w:rPr>
         <w:t xml:space="preserve">Table </w:t>
       </w:r>
       <w:r>
         <w:rPr>
+          <w:b/>
           <w:noProof/>
           <w:lang w:val="en-US"/>
         </w:rPr>
@@ -4711,12 +5354,14 @@
                 <w:lang w:val="en-US"/>
               </w:rPr>
             </w:pPr>
+            <w:proofErr w:type="spellStart"/>
             <w:r>
               <w:rPr>
                 <w:lang w:val="en-US"/>
               </w:rPr>
               <w:t>WiMO</w:t>
             </w:r>
+            <w:proofErr w:type="spellEnd"/>
           </w:p>
         </w:tc>
       </w:tr>
@@ -5129,20 +5774,52 @@
           <w:sz w:val="22"/>
           <w:lang w:val="en-US"/>
         </w:rPr>
-        <w:t>: Major properties of the WiMO TA-1 antenna</w:t>
-      </w:r>
-    </w:p>
-    <w:p>
-      <w:pPr>
-        <w:rPr>
-          <w:lang w:val="en-US"/>
-        </w:rPr>
-      </w:pPr>
-      <w:r>
-        <w:rPr>
-          <w:lang w:val="en-US"/>
-        </w:rPr>
-        <w:t>While much more powerful, the WiMO TA-1 antenna posed a number of challenges. First, it required assembly. This wouldn’t be much of an issue, but one specific design flaw posted a major complication.</w:t>
+        <w:t xml:space="preserve">: Major properties of the </w:t>
+      </w:r>
+      <w:proofErr w:type="spellStart"/>
+      <w:r>
+        <w:rPr>
+          <w:color w:val="auto"/>
+          <w:sz w:val="22"/>
+          <w:lang w:val="en-US"/>
+        </w:rPr>
+        <w:t>WiMO</w:t>
+      </w:r>
+      <w:proofErr w:type="spellEnd"/>
+      <w:r>
+        <w:rPr>
+          <w:color w:val="auto"/>
+          <w:sz w:val="22"/>
+          <w:lang w:val="en-US"/>
+        </w:rPr>
+        <w:t xml:space="preserve"> TA-1 antenna</w:t>
+      </w:r>
+    </w:p>
+    <w:p>
+      <w:pPr>
+        <w:rPr>
+          <w:lang w:val="en-US"/>
+        </w:rPr>
+      </w:pPr>
+      <w:r>
+        <w:rPr>
+          <w:lang w:val="en-US"/>
+        </w:rPr>
+        <w:t xml:space="preserve">While much more powerful, the </w:t>
+      </w:r>
+      <w:proofErr w:type="spellStart"/>
+      <w:r>
+        <w:rPr>
+          <w:lang w:val="en-US"/>
+        </w:rPr>
+        <w:t>WiMO</w:t>
+      </w:r>
+      <w:proofErr w:type="spellEnd"/>
+      <w:r>
+        <w:rPr>
+          <w:lang w:val="en-US"/>
+        </w:rPr>
+        <w:t xml:space="preserve"> TA-1 antenna posed a number of challenges. First, it required assembly. This wouldn’t be much of an issue, but one specific design flaw posted a major complication.</w:t>
       </w:r>
       <w:r>
         <w:rPr>
@@ -5186,7 +5863,35 @@
         <w:rPr>
           <w:lang w:val="en-US"/>
         </w:rPr>
-        <w:t xml:space="preserve"> been removed, a power drill has been used to widen the holes slightly. The antenna has been assembled and mounted on a balcony. Due to more permanent (or at least long term) nature of this antenna, a recommendation has been made by dr Siwicki to use </w:t>
+        <w:t xml:space="preserve"> been removed, a power drill has been used to widen the holes slightly. The antenna has been assembled and mounted on a balcony. Due to more permanent (or at least long term) nature of this antenna, a recommendation has been made by </w:t>
+      </w:r>
+      <w:proofErr w:type="spellStart"/>
+      <w:r>
+        <w:rPr>
+          <w:lang w:val="en-US"/>
+        </w:rPr>
+        <w:t>dr</w:t>
+      </w:r>
+      <w:proofErr w:type="spellEnd"/>
+      <w:r>
+        <w:rPr>
+          <w:lang w:val="en-US"/>
+        </w:rPr>
+        <w:t xml:space="preserve"> </w:t>
+      </w:r>
+      <w:proofErr w:type="spellStart"/>
+      <w:r>
+        <w:rPr>
+          <w:lang w:val="en-US"/>
+        </w:rPr>
+        <w:t>Siwicki</w:t>
+      </w:r>
+      <w:proofErr w:type="spellEnd"/>
+      <w:r>
+        <w:rPr>
+          <w:lang w:val="en-US"/>
+        </w:rPr>
+        <w:t xml:space="preserve"> to use </w:t>
       </w:r>
       <w:r>
         <w:rPr>
@@ -5255,7 +5960,6 @@
       <w:r>
         <w:rPr>
           <w:noProof/>
-          <w:lang w:val="en-US"/>
         </w:rPr>
         <w:lastRenderedPageBreak/>
         <w:drawing>
@@ -5702,7 +6406,6 @@
       <w:r>
         <w:rPr>
           <w:noProof/>
-          <w:lang w:val="en-US"/>
         </w:rPr>
         <w:drawing>
           <wp:inline distT="0" distB="0" distL="0" distR="0" wp14:anchorId="332B0B6E" wp14:editId="15624837">
@@ -5953,7 +6656,35 @@
         <w:rPr>
           <w:lang w:val="en-US"/>
         </w:rPr>
-        <w:t xml:space="preserve"> There are several tools that offer APT decoding. For some time, the most popular was wxtoimg, however, due to the software being abandoned by its developer and unclear licensing status, we chose to not use it. Instead, noaa-apt, an open source alternative has been used instead [7].</w:t>
+        <w:t xml:space="preserve"> There are several tools that offer APT decoding. For some time, the most popular was </w:t>
+      </w:r>
+      <w:proofErr w:type="spellStart"/>
+      <w:r>
+        <w:rPr>
+          <w:lang w:val="en-US"/>
+        </w:rPr>
+        <w:t>wxtoimg</w:t>
+      </w:r>
+      <w:proofErr w:type="spellEnd"/>
+      <w:r>
+        <w:rPr>
+          <w:lang w:val="en-US"/>
+        </w:rPr>
+        <w:t xml:space="preserve">, however, due to the software being abandoned by its developer and unclear licensing status, we chose to not use it. Instead, </w:t>
+      </w:r>
+      <w:proofErr w:type="spellStart"/>
+      <w:r>
+        <w:rPr>
+          <w:lang w:val="en-US"/>
+        </w:rPr>
+        <w:t>noaa</w:t>
+      </w:r>
+      <w:proofErr w:type="spellEnd"/>
+      <w:r>
+        <w:rPr>
+          <w:lang w:val="en-US"/>
+        </w:rPr>
+        <w:t>-apt, an open source alternative has been used instead [7].</w:t>
       </w:r>
       <w:r>
         <w:rPr>
@@ -6098,7 +6829,6 @@
       <w:r>
         <w:rPr>
           <w:noProof/>
-          <w:lang w:val="en-US"/>
         </w:rPr>
         <w:drawing>
           <wp:inline distT="0" distB="0" distL="0" distR="0" wp14:anchorId="7B2B8465" wp14:editId="4F831685">
@@ -6309,21 +7039,40 @@
         <w:rPr>
           <w:lang w:val="en-US"/>
         </w:rPr>
-        <w:t xml:space="preserve">. </w:t>
-      </w:r>
-      <w:r>
-        <w:rPr>
-          <w:lang w:val="en-US"/>
-        </w:rPr>
-        <w:t>The engineer responsible for this task is</w:t>
-      </w:r>
-      <w:r>
-        <w:rPr>
-          <w:b/>
-          <w:lang w:val="en-US"/>
-        </w:rPr>
-        <w:t xml:space="preserve"> Sławomir Figiel</w:t>
-      </w:r>
+        <w:t>. The engineer responsible for this task is</w:t>
+      </w:r>
+      <w:r>
+        <w:rPr>
+          <w:b/>
+          <w:lang w:val="en-US"/>
+        </w:rPr>
+        <w:t xml:space="preserve"> </w:t>
+      </w:r>
+      <w:proofErr w:type="spellStart"/>
+      <w:r>
+        <w:rPr>
+          <w:b/>
+          <w:lang w:val="en-US"/>
+        </w:rPr>
+        <w:t>Sławomir</w:t>
+      </w:r>
+      <w:proofErr w:type="spellEnd"/>
+      <w:r>
+        <w:rPr>
+          <w:b/>
+          <w:lang w:val="en-US"/>
+        </w:rPr>
+        <w:t xml:space="preserve"> </w:t>
+      </w:r>
+      <w:proofErr w:type="spellStart"/>
+      <w:r>
+        <w:rPr>
+          <w:b/>
+          <w:lang w:val="en-US"/>
+        </w:rPr>
+        <w:t>Figiel</w:t>
+      </w:r>
+      <w:proofErr w:type="spellEnd"/>
       <w:r>
         <w:rPr>
           <w:lang w:val="en-US"/>
@@ -6362,7 +7111,35 @@
         <w:rPr>
           <w:lang w:val="en-US"/>
         </w:rPr>
-        <w:t>The responsible engineer is Tomasz Mrugalski. TODO. See gitlab #16.</w:t>
+        <w:t xml:space="preserve">The responsible engineer is Tomasz </w:t>
+      </w:r>
+      <w:proofErr w:type="spellStart"/>
+      <w:r>
+        <w:rPr>
+          <w:lang w:val="en-US"/>
+        </w:rPr>
+        <w:t>Mrugalski</w:t>
+      </w:r>
+      <w:proofErr w:type="spellEnd"/>
+      <w:r>
+        <w:rPr>
+          <w:lang w:val="en-US"/>
+        </w:rPr>
+        <w:t xml:space="preserve">. TODO. See </w:t>
+      </w:r>
+      <w:proofErr w:type="spellStart"/>
+      <w:r>
+        <w:rPr>
+          <w:lang w:val="en-US"/>
+        </w:rPr>
+        <w:t>gitlab</w:t>
+      </w:r>
+      <w:proofErr w:type="spellEnd"/>
+      <w:r>
+        <w:rPr>
+          <w:lang w:val="en-US"/>
+        </w:rPr>
+        <w:t xml:space="preserve"> #16.</w:t>
       </w:r>
     </w:p>
     <w:p>
@@ -6397,7 +7174,49 @@
         <w:rPr>
           <w:lang w:val="en-US"/>
         </w:rPr>
-        <w:t>The responsible engineer is Ewelina Omernik. TODO. See gitlab #17.</w:t>
+        <w:t xml:space="preserve">The responsible engineer is </w:t>
+      </w:r>
+      <w:proofErr w:type="spellStart"/>
+      <w:r>
+        <w:rPr>
+          <w:lang w:val="en-US"/>
+        </w:rPr>
+        <w:t>Ewelina</w:t>
+      </w:r>
+      <w:proofErr w:type="spellEnd"/>
+      <w:r>
+        <w:rPr>
+          <w:lang w:val="en-US"/>
+        </w:rPr>
+        <w:t xml:space="preserve"> </w:t>
+      </w:r>
+      <w:proofErr w:type="spellStart"/>
+      <w:r>
+        <w:rPr>
+          <w:lang w:val="en-US"/>
+        </w:rPr>
+        <w:t>Omernik</w:t>
+      </w:r>
+      <w:proofErr w:type="spellEnd"/>
+      <w:r>
+        <w:rPr>
+          <w:lang w:val="en-US"/>
+        </w:rPr>
+        <w:t xml:space="preserve">. TODO. See </w:t>
+      </w:r>
+      <w:proofErr w:type="spellStart"/>
+      <w:r>
+        <w:rPr>
+          <w:lang w:val="en-US"/>
+        </w:rPr>
+        <w:t>gitlab</w:t>
+      </w:r>
+      <w:proofErr w:type="spellEnd"/>
+      <w:r>
+        <w:rPr>
+          <w:lang w:val="en-US"/>
+        </w:rPr>
+        <w:t xml:space="preserve"> #17.</w:t>
       </w:r>
     </w:p>
     <w:p>
@@ -6432,7 +7251,21 @@
         <w:rPr>
           <w:lang w:val="en-US"/>
         </w:rPr>
-        <w:t>The responsible engineer is TBD. TODO. See gitlab #9.</w:t>
+        <w:t xml:space="preserve">The responsible engineer is TBD. TODO. See </w:t>
+      </w:r>
+      <w:proofErr w:type="spellStart"/>
+      <w:r>
+        <w:rPr>
+          <w:lang w:val="en-US"/>
+        </w:rPr>
+        <w:t>gitlab</w:t>
+      </w:r>
+      <w:proofErr w:type="spellEnd"/>
+      <w:r>
+        <w:rPr>
+          <w:lang w:val="en-US"/>
+        </w:rPr>
+        <w:t xml:space="preserve"> #9.</w:t>
       </w:r>
     </w:p>
     <w:p>
@@ -6540,11 +7373,19 @@
           <w:lang w:val="en-US"/>
         </w:rPr>
       </w:pPr>
-      <w:r>
-        <w:rPr>
-          <w:lang w:val="en-US"/>
-        </w:rPr>
-        <w:t xml:space="preserve">Satnogs project website, </w:t>
+      <w:proofErr w:type="spellStart"/>
+      <w:r>
+        <w:rPr>
+          <w:lang w:val="en-US"/>
+        </w:rPr>
+        <w:t>Satnogs</w:t>
+      </w:r>
+      <w:proofErr w:type="spellEnd"/>
+      <w:r>
+        <w:rPr>
+          <w:lang w:val="en-US"/>
+        </w:rPr>
+        <w:t xml:space="preserve"> project website, </w:t>
       </w:r>
       <w:hyperlink r:id="rId18">
         <w:r>
@@ -6607,11 +7448,131 @@
           <w:lang w:val="en-US"/>
         </w:rPr>
       </w:pPr>
-      <w:r>
-        <w:rPr>
-          <w:lang w:val="en-US"/>
-        </w:rPr>
-        <w:t xml:space="preserve">Pobieranie zdjęć ziemi z satelity za pomocą anteny DIY i… tunera TV, </w:t>
+      <w:proofErr w:type="spellStart"/>
+      <w:r>
+        <w:rPr>
+          <w:lang w:val="en-US"/>
+        </w:rPr>
+        <w:t>Pobieranie</w:t>
+      </w:r>
+      <w:proofErr w:type="spellEnd"/>
+      <w:r>
+        <w:rPr>
+          <w:lang w:val="en-US"/>
+        </w:rPr>
+        <w:t xml:space="preserve"> </w:t>
+      </w:r>
+      <w:proofErr w:type="spellStart"/>
+      <w:r>
+        <w:rPr>
+          <w:lang w:val="en-US"/>
+        </w:rPr>
+        <w:t>zdjęć</w:t>
+      </w:r>
+      <w:proofErr w:type="spellEnd"/>
+      <w:r>
+        <w:rPr>
+          <w:lang w:val="en-US"/>
+        </w:rPr>
+        <w:t xml:space="preserve"> </w:t>
+      </w:r>
+      <w:proofErr w:type="spellStart"/>
+      <w:r>
+        <w:rPr>
+          <w:lang w:val="en-US"/>
+        </w:rPr>
+        <w:t>ziemi</w:t>
+      </w:r>
+      <w:proofErr w:type="spellEnd"/>
+      <w:r>
+        <w:rPr>
+          <w:lang w:val="en-US"/>
+        </w:rPr>
+        <w:t xml:space="preserve"> z </w:t>
+      </w:r>
+      <w:proofErr w:type="spellStart"/>
+      <w:r>
+        <w:rPr>
+          <w:lang w:val="en-US"/>
+        </w:rPr>
+        <w:t>satelity</w:t>
+      </w:r>
+      <w:proofErr w:type="spellEnd"/>
+      <w:r>
+        <w:rPr>
+          <w:lang w:val="en-US"/>
+        </w:rPr>
+        <w:t xml:space="preserve"> </w:t>
+      </w:r>
+      <w:proofErr w:type="spellStart"/>
+      <w:r>
+        <w:rPr>
+          <w:lang w:val="en-US"/>
+        </w:rPr>
+        <w:t>za</w:t>
+      </w:r>
+      <w:proofErr w:type="spellEnd"/>
+      <w:r>
+        <w:rPr>
+          <w:lang w:val="en-US"/>
+        </w:rPr>
+        <w:t xml:space="preserve"> </w:t>
+      </w:r>
+      <w:proofErr w:type="spellStart"/>
+      <w:r>
+        <w:rPr>
+          <w:lang w:val="en-US"/>
+        </w:rPr>
+        <w:t>pomocą</w:t>
+      </w:r>
+      <w:proofErr w:type="spellEnd"/>
+      <w:r>
+        <w:rPr>
+          <w:lang w:val="en-US"/>
+        </w:rPr>
+        <w:t xml:space="preserve"> </w:t>
+      </w:r>
+      <w:proofErr w:type="spellStart"/>
+      <w:r>
+        <w:rPr>
+          <w:lang w:val="en-US"/>
+        </w:rPr>
+        <w:t>anteny</w:t>
+      </w:r>
+      <w:proofErr w:type="spellEnd"/>
+      <w:r>
+        <w:rPr>
+          <w:lang w:val="en-US"/>
+        </w:rPr>
+        <w:t xml:space="preserve"> DIY </w:t>
+      </w:r>
+      <w:proofErr w:type="spellStart"/>
+      <w:r>
+        <w:rPr>
+          <w:lang w:val="en-US"/>
+        </w:rPr>
+        <w:t>i</w:t>
+      </w:r>
+      <w:proofErr w:type="spellEnd"/>
+      <w:r>
+        <w:rPr>
+          <w:lang w:val="en-US"/>
+        </w:rPr>
+        <w:t xml:space="preserve">… </w:t>
+      </w:r>
+      <w:proofErr w:type="spellStart"/>
+      <w:r>
+        <w:rPr>
+          <w:lang w:val="en-US"/>
+        </w:rPr>
+        <w:t>tunera</w:t>
+      </w:r>
+      <w:proofErr w:type="spellEnd"/>
+      <w:r>
+        <w:rPr>
+          <w:lang w:val="en-US"/>
+        </w:rPr>
+        <w:t xml:space="preserve"> TV, </w:t>
       </w:r>
       <w:hyperlink r:id="rId20">
         <w:r>
@@ -6725,7 +7686,21 @@
         <w:rPr>
           <w:lang w:val="en-US"/>
         </w:rPr>
-        <w:t>, wikipedia, retrieved on 2019-12-11</w:t>
+        <w:t xml:space="preserve">, </w:t>
+      </w:r>
+      <w:proofErr w:type="spellStart"/>
+      <w:r>
+        <w:rPr>
+          <w:lang w:val="en-US"/>
+        </w:rPr>
+        <w:t>wikipedia</w:t>
+      </w:r>
+      <w:proofErr w:type="spellEnd"/>
+      <w:r>
+        <w:rPr>
+          <w:lang w:val="en-US"/>
+        </w:rPr>
+        <w:t>, retrieved on 2019-12-11</w:t>
       </w:r>
     </w:p>
     <w:p>
@@ -6739,11 +7714,19 @@
           <w:lang w:val="en-US"/>
         </w:rPr>
       </w:pPr>
-      <w:r>
-        <w:rPr>
-          <w:lang w:val="en-US"/>
-        </w:rPr>
-        <w:t xml:space="preserve">Noaa-apt, project website, </w:t>
+      <w:proofErr w:type="spellStart"/>
+      <w:r>
+        <w:rPr>
+          <w:lang w:val="en-US"/>
+        </w:rPr>
+        <w:t>Noaa</w:t>
+      </w:r>
+      <w:proofErr w:type="spellEnd"/>
+      <w:r>
+        <w:rPr>
+          <w:lang w:val="en-US"/>
+        </w:rPr>
+        <w:t xml:space="preserve">-apt, project website, </w:t>
       </w:r>
       <w:hyperlink r:id="rId24" w:history="1">
         <w:r>
@@ -6772,11 +7755,47 @@
           <w:lang w:val="en-US"/>
         </w:rPr>
       </w:pPr>
-      <w:r>
-        <w:rPr>
-          <w:lang w:val="en-US"/>
-        </w:rPr>
-        <w:t xml:space="preserve">T.Mrugalski, S.Figiel, E.Omernik, SATNOGS-GDN project homepage, </w:t>
+      <w:proofErr w:type="spellStart"/>
+      <w:r>
+        <w:rPr>
+          <w:lang w:val="en-US"/>
+        </w:rPr>
+        <w:t>T.Mrugalski</w:t>
+      </w:r>
+      <w:proofErr w:type="spellEnd"/>
+      <w:r>
+        <w:rPr>
+          <w:lang w:val="en-US"/>
+        </w:rPr>
+        <w:t xml:space="preserve">, </w:t>
+      </w:r>
+      <w:proofErr w:type="spellStart"/>
+      <w:r>
+        <w:rPr>
+          <w:lang w:val="en-US"/>
+        </w:rPr>
+        <w:t>S.Figiel</w:t>
+      </w:r>
+      <w:proofErr w:type="spellEnd"/>
+      <w:r>
+        <w:rPr>
+          <w:lang w:val="en-US"/>
+        </w:rPr>
+        <w:t xml:space="preserve">, </w:t>
+      </w:r>
+      <w:proofErr w:type="spellStart"/>
+      <w:r>
+        <w:rPr>
+          <w:lang w:val="en-US"/>
+        </w:rPr>
+        <w:t>E.Omernik</w:t>
+      </w:r>
+      <w:proofErr w:type="spellEnd"/>
+      <w:r>
+        <w:rPr>
+          <w:lang w:val="en-US"/>
+        </w:rPr>
+        <w:t xml:space="preserve">, SATNOGS-GDN project homepage, </w:t>
       </w:r>
       <w:hyperlink r:id="rId25" w:history="1">
         <w:r>
@@ -6929,6 +7948,7 @@
       <w:pgNumType w:start="1"/>
       <w:cols w:space="708"/>
       <w:formProt w:val="0"/>
+      <w:titlePg/>
       <w:docGrid w:linePitch="299" w:charSpace="4096"/>
     </w:sectPr>
   </w:body>
@@ -6968,10 +7988,26 @@
       <w:jc w:val="both"/>
     </w:pPr>
     <w:r>
-      <w:t>Figiel, Mrugals</w:t>
+      <w:t xml:space="preserve">Figiel, </w:t>
+    </w:r>
+    <w:proofErr w:type="spellStart"/>
+    <w:r>
+      <w:t>Mrugals</w:t>
     </w:r>
     <w:r>
-      <w:t xml:space="preserve">ki, Omernik                           </w:t>
+      <w:t>ki</w:t>
+    </w:r>
+    <w:proofErr w:type="spellEnd"/>
+    <w:r>
+      <w:t xml:space="preserve">, </w:t>
+    </w:r>
+    <w:proofErr w:type="spellStart"/>
+    <w:r>
+      <w:t>Omernik</w:t>
+    </w:r>
+    <w:proofErr w:type="spellEnd"/>
+    <w:r>
+      <w:t xml:space="preserve">                           </w:t>
     </w:r>
     <w:r>
       <w:tab/>
@@ -7002,7 +8038,7 @@
           <w:rPr>
             <w:noProof/>
           </w:rPr>
-          <w:t>1</w:t>
+          <w:t>11</w:t>
         </w:r>
         <w:r>
           <w:fldChar w:fldCharType="end"/>
@@ -9144,7 +10180,7 @@
 </file>
 
 <file path=customXml/itemProps1.xml><?xml version="1.0" encoding="utf-8"?>
-<ds:datastoreItem xmlns:ds="http://schemas.openxmlformats.org/officeDocument/2006/customXml" ds:itemID="{53DBF0B7-5D86-4C03-AC02-EE45E0831243}">
+<ds:datastoreItem xmlns:ds="http://schemas.openxmlformats.org/officeDocument/2006/customXml" ds:itemID="{D3A5A102-DE7E-4732-8A0D-BED3DABD368C}">
   <ds:schemaRefs>
     <ds:schemaRef ds:uri="http://schemas.openxmlformats.org/officeDocument/2006/bibliography"/>
   </ds:schemaRefs>

</xml_diff>